<commit_message>
Bughunting for next draft.
</commit_message>
<xml_diff>
--- a/manuscript/ms.docx
+++ b/manuscript/ms.docx
@@ -1,6 +1,6 @@
 
 <file path=word/document.xml><?xml version="1.0" encoding="utf-8"?>
-<w:document xmlns:wpc="http://schemas.microsoft.com/office/word/2010/wordprocessingCanvas" xmlns:cx="http://schemas.microsoft.com/office/drawing/2014/chartex" xmlns:cx1="http://schemas.microsoft.com/office/drawing/2015/9/8/chartex" xmlns:mc="http://schemas.openxmlformats.org/markup-compatibility/2006" xmlns:o="urn:schemas-microsoft-com:office:office" xmlns:r="http://schemas.openxmlformats.org/officeDocument/2006/relationships" xmlns:m="http://schemas.openxmlformats.org/officeDocument/2006/math" xmlns:v="urn:schemas-microsoft-com:vml" xmlns:wp14="http://schemas.microsoft.com/office/word/2010/wordprocessingDrawing" xmlns:wp="http://schemas.openxmlformats.org/drawingml/2006/wordprocessingDrawing" xmlns:w10="urn:schemas-microsoft-com:office:word" xmlns:w="http://schemas.openxmlformats.org/wordprocessingml/2006/main" xmlns:w14="http://schemas.microsoft.com/office/word/2010/wordml" xmlns:w15="http://schemas.microsoft.com/office/word/2012/wordml" xmlns:w16se="http://schemas.microsoft.com/office/word/2015/wordml/symex" xmlns:wpg="http://schemas.microsoft.com/office/word/2010/wordprocessingGroup" xmlns:wpi="http://schemas.microsoft.com/office/word/2010/wordprocessingInk" xmlns:wne="http://schemas.microsoft.com/office/word/2006/wordml" xmlns:wps="http://schemas.microsoft.com/office/word/2010/wordprocessingShape" mc:Ignorable="w14 w15 w16se wp14">
+<w:document xmlns:wpc="http://schemas.microsoft.com/office/word/2010/wordprocessingCanvas" xmlns:mc="http://schemas.openxmlformats.org/markup-compatibility/2006" xmlns:o="urn:schemas-microsoft-com:office:office" xmlns:r="http://schemas.openxmlformats.org/officeDocument/2006/relationships" xmlns:m="http://schemas.openxmlformats.org/officeDocument/2006/math" xmlns:v="urn:schemas-microsoft-com:vml" xmlns:wp14="http://schemas.microsoft.com/office/word/2010/wordprocessingDrawing" xmlns:wp="http://schemas.openxmlformats.org/drawingml/2006/wordprocessingDrawing" xmlns:w10="urn:schemas-microsoft-com:office:word" xmlns:w="http://schemas.openxmlformats.org/wordprocessingml/2006/main" xmlns:w14="http://schemas.microsoft.com/office/word/2010/wordml" xmlns:wpg="http://schemas.microsoft.com/office/word/2010/wordprocessingGroup" xmlns:wpi="http://schemas.microsoft.com/office/word/2010/wordprocessingInk" xmlns:wne="http://schemas.microsoft.com/office/word/2006/wordml" xmlns:wps="http://schemas.microsoft.com/office/word/2010/wordprocessingShape" mc:Ignorable="w14 wp14">
   <w:body>
     <w:p>
       <w:pPr>
@@ -1331,13 +1331,41 @@
         </w:rPr>
         <w:t xml:space="preserve"> </w:t>
       </w:r>
-      <w:r>
-        <w:rPr>
-          <w:rFonts w:ascii="Arial" w:hAnsi="Arial" w:cs="Arial"/>
-          <w:sz w:val="24"/>
-          <w:szCs w:val="24"/>
-        </w:rPr>
-        <w:t xml:space="preserve">reduces the </w:t>
+      <w:del w:id="15" w:author="Joe" w:date="2017-10-03T12:30:00Z">
+        <w:r>
+          <w:rPr>
+            <w:rFonts w:ascii="Arial" w:hAnsi="Arial" w:cs="Arial"/>
+            <w:sz w:val="24"/>
+            <w:szCs w:val="24"/>
+          </w:rPr>
+          <w:delText xml:space="preserve">reduces </w:delText>
+        </w:r>
+      </w:del>
+      <w:ins w:id="16" w:author="Joe" w:date="2017-10-03T12:30:00Z">
+        <w:r>
+          <w:rPr>
+            <w:rFonts w:ascii="Arial" w:hAnsi="Arial" w:cs="Arial"/>
+            <w:sz w:val="24"/>
+            <w:szCs w:val="24"/>
+          </w:rPr>
+          <w:t>increases</w:t>
+        </w:r>
+        <w:r>
+          <w:rPr>
+            <w:rFonts w:ascii="Arial" w:hAnsi="Arial" w:cs="Arial"/>
+            <w:sz w:val="24"/>
+            <w:szCs w:val="24"/>
+          </w:rPr>
+          <w:t xml:space="preserve"> </w:t>
+        </w:r>
+      </w:ins>
+      <w:r>
+        <w:rPr>
+          <w:rFonts w:ascii="Arial" w:hAnsi="Arial" w:cs="Arial"/>
+          <w:sz w:val="24"/>
+          <w:szCs w:val="24"/>
+        </w:rPr>
+        <w:t xml:space="preserve">the </w:t>
       </w:r>
       <w:r>
         <w:rPr>
@@ -1371,8 +1399,8 @@
         </w:rPr>
         <w:t xml:space="preserve"> others (Bushman &amp; Anderson, 2009), notably by reducing empathic concern for others (</w:t>
       </w:r>
-      <w:commentRangeStart w:id="15"/>
-      <w:commentRangeStart w:id="16"/>
+      <w:commentRangeStart w:id="17"/>
+      <w:commentRangeStart w:id="18"/>
       <w:r>
         <w:rPr>
           <w:rFonts w:ascii="Arial" w:hAnsi="Arial" w:cs="Arial"/>
@@ -1389,19 +1417,19 @@
         </w:rPr>
         <w:t>; You, Kim, &amp; No, 2015</w:t>
       </w:r>
-      <w:commentRangeEnd w:id="15"/>
+      <w:commentRangeEnd w:id="17"/>
       <w:r>
         <w:rPr>
           <w:rStyle w:val="CommentReference"/>
         </w:rPr>
-        <w:commentReference w:id="15"/>
-      </w:r>
-      <w:commentRangeEnd w:id="16"/>
+        <w:commentReference w:id="17"/>
+      </w:r>
+      <w:commentRangeEnd w:id="18"/>
       <w:r>
         <w:rPr>
           <w:rStyle w:val="CommentReference"/>
         </w:rPr>
-        <w:commentReference w:id="16"/>
+        <w:commentReference w:id="18"/>
       </w:r>
       <w:r>
         <w:rPr>
@@ -1543,7 +1571,7 @@
         </w:rPr>
         <w:t xml:space="preserve">; but see </w:t>
       </w:r>
-      <w:commentRangeStart w:id="17"/>
+      <w:commentRangeStart w:id="19"/>
       <w:r>
         <w:rPr>
           <w:rFonts w:ascii="Arial" w:hAnsi="Arial" w:cs="Arial"/>
@@ -1552,12 +1580,12 @@
         </w:rPr>
         <w:t xml:space="preserve">Tear and Nielsen, 2013 </w:t>
       </w:r>
-      <w:commentRangeEnd w:id="17"/>
+      <w:commentRangeEnd w:id="19"/>
       <w:r>
         <w:rPr>
           <w:rStyle w:val="CommentReference"/>
         </w:rPr>
-        <w:commentReference w:id="17"/>
+        <w:commentReference w:id="19"/>
       </w:r>
       <w:r>
         <w:rPr>
@@ -1749,15 +1777,7 @@
           <w:sz w:val="24"/>
           <w:szCs w:val="24"/>
         </w:rPr>
-        <w:t>s activated following gameplay</w:t>
-      </w:r>
-      <w:r>
-        <w:rPr>
-          <w:rFonts w:ascii="Arial" w:hAnsi="Arial" w:cs="Arial"/>
-          <w:sz w:val="24"/>
-          <w:szCs w:val="24"/>
-        </w:rPr>
-        <w:t xml:space="preserve">, making </w:t>
+        <w:t xml:space="preserve">s activated </w:t>
       </w:r>
       <w:r>
         <w:rPr>
@@ -1766,7 +1786,15 @@
           <w:szCs w:val="24"/>
         </w:rPr>
         <w:lastRenderedPageBreak/>
-        <w:t>them</w:t>
+        <w:t>following gameplay</w:t>
+      </w:r>
+      <w:r>
+        <w:rPr>
+          <w:rFonts w:ascii="Arial" w:hAnsi="Arial" w:cs="Arial"/>
+          <w:sz w:val="24"/>
+          <w:szCs w:val="24"/>
+        </w:rPr>
+        <w:t>, making them</w:t>
       </w:r>
       <w:r>
         <w:rPr>
@@ -1903,7 +1931,7 @@
         <w:ind w:firstLine="720"/>
         <w:contextualSpacing/>
         <w:rPr>
-          <w:ins w:id="18" w:author="Hilgard, Joseph" w:date="2017-06-07T14:45:00Z"/>
+          <w:ins w:id="20" w:author="Hilgard, Joseph" w:date="2017-06-07T14:45:00Z"/>
           <w:rFonts w:ascii="Arial" w:hAnsi="Arial" w:cs="Arial"/>
           <w:sz w:val="24"/>
           <w:szCs w:val="24"/>
@@ -2217,39 +2245,7 @@
           <w:sz w:val="24"/>
           <w:szCs w:val="24"/>
         </w:rPr>
-        <w:t xml:space="preserve">, &amp; Velez, 2012), so there is evidence to suggest that </w:t>
-      </w:r>
-      <w:commentRangeStart w:id="19"/>
-      <w:commentRangeStart w:id="20"/>
-      <w:r>
-        <w:rPr>
-          <w:rFonts w:ascii="Arial" w:hAnsi="Arial" w:cs="Arial"/>
-          <w:sz w:val="24"/>
-          <w:szCs w:val="24"/>
-        </w:rPr>
-        <w:t>prosocial contexts within a violent video game can produce prosocial effects</w:t>
-      </w:r>
-      <w:commentRangeEnd w:id="19"/>
-      <w:r>
-        <w:rPr>
-          <w:rStyle w:val="CommentReference"/>
-        </w:rPr>
-        <w:commentReference w:id="19"/>
-      </w:r>
-      <w:commentRangeEnd w:id="20"/>
-      <w:r>
-        <w:rPr>
-          <w:rStyle w:val="CommentReference"/>
-        </w:rPr>
-        <w:commentReference w:id="20"/>
-      </w:r>
-      <w:r>
-        <w:rPr>
-          <w:rFonts w:ascii="Arial" w:hAnsi="Arial" w:cs="Arial"/>
-          <w:sz w:val="24"/>
-          <w:szCs w:val="24"/>
-        </w:rPr>
-        <w:t xml:space="preserve">.  However, </w:t>
+        <w:t xml:space="preserve">, &amp; Velez, 2012), so there is evidence to suggest that prosocial contexts within a violent video game can produce prosocial effects.  However, </w:t>
       </w:r>
       <w:ins w:id="21" w:author="Lueke, Adam" w:date="2017-06-14T16:50:00Z">
         <w:r>
@@ -2468,8 +2464,6 @@
           <w:szCs w:val="24"/>
         </w:rPr>
       </w:pPr>
-      <w:commentRangeStart w:id="30"/>
-      <w:commentRangeStart w:id="31"/>
       <w:r>
         <w:rPr>
           <w:rFonts w:ascii="Arial" w:hAnsi="Arial" w:cs="Arial"/>
@@ -2493,20 +2487,6 @@
           <w:szCs w:val="24"/>
         </w:rPr>
         <w:t xml:space="preserve"> </w:t>
-      </w:r>
-      <w:commentRangeEnd w:id="30"/>
-      <w:r>
-        <w:rPr>
-          <w:rStyle w:val="CommentReference"/>
-        </w:rPr>
-        <w:commentReference w:id="30"/>
-      </w:r>
-      <w:commentRangeEnd w:id="31"/>
-      <w:r>
-        <w:rPr>
-          <w:rStyle w:val="CommentReference"/>
-        </w:rPr>
-        <w:commentReference w:id="31"/>
       </w:r>
       <w:r>
         <w:rPr>
@@ -2525,7 +2505,7 @@
         <w:lastRenderedPageBreak/>
         <w:t>tendency to be prosocial when given the opportunity.</w:t>
       </w:r>
-      <w:ins w:id="32" w:author="Lueke, Adam" w:date="2017-06-14T16:37:00Z">
+      <w:ins w:id="30" w:author="Lueke, Adam" w:date="2017-06-14T16:37:00Z">
         <w:r>
           <w:rPr>
             <w:rFonts w:ascii="Arial" w:hAnsi="Arial" w:cs="Arial"/>
@@ -2558,7 +2538,7 @@
         <w:contextualSpacing/>
         <w:jc w:val="center"/>
         <w:rPr>
-          <w:ins w:id="33" w:author="Hilgard, Joseph" w:date="2017-06-07T14:58:00Z"/>
+          <w:ins w:id="31" w:author="Hilgard, Joseph" w:date="2017-06-07T14:58:00Z"/>
           <w:rFonts w:ascii="Arial" w:hAnsi="Arial" w:cs="Arial"/>
           <w:b/>
           <w:sz w:val="24"/>
@@ -2585,7 +2565,7 @@
           <w:szCs w:val="24"/>
         </w:rPr>
       </w:pPr>
-      <w:ins w:id="34" w:author="Hilgard, Joseph" w:date="2017-06-07T14:58:00Z">
+      <w:ins w:id="32" w:author="Hilgard, Joseph" w:date="2017-06-07T14:58:00Z">
         <w:r>
           <w:rPr>
             <w:rFonts w:ascii="Arial" w:hAnsi="Arial" w:cs="Arial"/>
@@ -2595,7 +2575,7 @@
           <w:tab/>
           <w:t>We report how we determined our sample size, all data exclusions (if any), all manipulations, and all measures in the study (</w:t>
         </w:r>
-        <w:commentRangeStart w:id="35"/>
+        <w:commentRangeStart w:id="33"/>
         <w:r>
           <w:rPr>
             <w:rFonts w:ascii="Arial" w:hAnsi="Arial" w:cs="Arial"/>
@@ -2605,7 +2585,7 @@
           <w:t xml:space="preserve">Simmons, </w:t>
         </w:r>
       </w:ins>
-      <w:ins w:id="36" w:author="Hilgard, Joseph" w:date="2017-06-07T14:59:00Z">
+      <w:ins w:id="34" w:author="Hilgard, Joseph" w:date="2017-06-07T14:59:00Z">
         <w:r>
           <w:rPr>
             <w:rFonts w:ascii="Arial" w:hAnsi="Arial" w:cs="Arial"/>
@@ -2632,12 +2612,12 @@
           </w:rPr>
           <w:t>, 2012</w:t>
         </w:r>
-        <w:commentRangeEnd w:id="35"/>
+        <w:commentRangeEnd w:id="33"/>
         <w:r>
           <w:rPr>
             <w:rStyle w:val="CommentReference"/>
           </w:rPr>
-          <w:commentReference w:id="35"/>
+          <w:commentReference w:id="33"/>
         </w:r>
         <w:r>
           <w:rPr>
@@ -2689,7 +2669,7 @@
         <w:tab/>
         <w:t xml:space="preserve">Participants were </w:t>
       </w:r>
-      <w:commentRangeStart w:id="37"/>
+      <w:commentRangeStart w:id="35"/>
       <w:r>
         <w:rPr>
           <w:rFonts w:ascii="Arial" w:hAnsi="Arial" w:cs="Arial"/>
@@ -2698,7 +2678,7 @@
         </w:rPr>
         <w:t>(</w:t>
       </w:r>
-      <w:ins w:id="38" w:author="Nilou Assar" w:date="2017-09-06T09:30:00Z">
+      <w:ins w:id="36" w:author="Nilou Assar" w:date="2017-09-06T09:30:00Z">
         <w:r>
           <w:rPr>
             <w:rFonts w:ascii="Arial" w:hAnsi="Arial" w:cs="Arial"/>
@@ -2708,7 +2688,7 @@
           <w:t>189</w:t>
         </w:r>
       </w:ins>
-      <w:del w:id="39" w:author="Nilou Assar" w:date="2017-09-06T09:30:00Z">
+      <w:del w:id="37" w:author="Nilou Assar" w:date="2017-09-06T09:30:00Z">
         <w:r>
           <w:rPr>
             <w:rFonts w:ascii="Arial" w:hAnsi="Arial" w:cs="Arial"/>
@@ -2742,12 +2722,12 @@
         </w:rPr>
         <w:t xml:space="preserve"> </w:t>
       </w:r>
-      <w:commentRangeEnd w:id="37"/>
+      <w:commentRangeEnd w:id="35"/>
       <w:r>
         <w:rPr>
           <w:rStyle w:val="CommentReference"/>
         </w:rPr>
-        <w:commentReference w:id="37"/>
+        <w:commentReference w:id="35"/>
       </w:r>
       <w:r>
         <w:rPr>
@@ -2835,15 +2815,43 @@
           <w:sz w:val="24"/>
           <w:szCs w:val="24"/>
         </w:rPr>
-        <w:t xml:space="preserve">was determined to be necessary </w:t>
-      </w:r>
-      <w:r>
-        <w:rPr>
-          <w:rFonts w:ascii="Arial" w:hAnsi="Arial" w:cs="Arial"/>
-          <w:sz w:val="24"/>
-          <w:szCs w:val="24"/>
-        </w:rPr>
-        <w:t xml:space="preserve">in order to achieve adequate </w:t>
+        <w:t xml:space="preserve">was </w:t>
+      </w:r>
+      <w:del w:id="38" w:author="Joe" w:date="2017-10-03T12:40:00Z">
+        <w:r>
+          <w:rPr>
+            <w:rFonts w:ascii="Arial" w:hAnsi="Arial" w:cs="Arial"/>
+            <w:sz w:val="24"/>
+            <w:szCs w:val="24"/>
+          </w:rPr>
+          <w:delText xml:space="preserve">determined to be necessary </w:delText>
+        </w:r>
+        <w:r>
+          <w:rPr>
+            <w:rFonts w:ascii="Arial" w:hAnsi="Arial" w:cs="Arial"/>
+            <w:sz w:val="24"/>
+            <w:szCs w:val="24"/>
+          </w:rPr>
+          <w:delText xml:space="preserve">in order </w:delText>
+        </w:r>
+      </w:del>
+      <w:ins w:id="39" w:author="Joe" w:date="2017-10-03T12:40:00Z">
+        <w:r>
+          <w:rPr>
+            <w:rFonts w:ascii="Arial" w:hAnsi="Arial" w:cs="Arial"/>
+            <w:sz w:val="24"/>
+            <w:szCs w:val="24"/>
+          </w:rPr>
+          <w:t xml:space="preserve">judged sufficient </w:t>
+        </w:r>
+      </w:ins>
+      <w:r>
+        <w:rPr>
+          <w:rFonts w:ascii="Arial" w:hAnsi="Arial" w:cs="Arial"/>
+          <w:sz w:val="24"/>
+          <w:szCs w:val="24"/>
+        </w:rPr>
+        <w:t xml:space="preserve">to achieve adequate </w:t>
       </w:r>
       <w:r>
         <w:rPr>
@@ -3778,25 +3786,9 @@
             <w:sz w:val="24"/>
             <w:szCs w:val="24"/>
           </w:rPr>
-          <w:delText xml:space="preserve">After inspection of the results, which showed no statistically significant effects of the manipulations, we decided to collect an additional </w:delText>
-        </w:r>
-        <w:commentRangeStart w:id="58"/>
-        <w:r>
-          <w:rPr>
-            <w:rFonts w:ascii="Arial" w:hAnsi="Arial" w:cs="Arial"/>
-            <w:sz w:val="24"/>
-            <w:szCs w:val="24"/>
-          </w:rPr>
-          <w:delText>sample</w:delText>
+          <w:delText>After inspection of the results, which showed no statistically significant effects of the manipulations, we decided to collect an additional sample</w:delText>
         </w:r>
       </w:del>
-      <w:commentRangeEnd w:id="58"/>
-      <w:r>
-        <w:rPr>
-          <w:rStyle w:val="CommentReference"/>
-        </w:rPr>
-        <w:commentReference w:id="58"/>
-      </w:r>
       <w:r>
         <w:rPr>
           <w:rFonts w:ascii="Arial" w:hAnsi="Arial" w:cs="Arial"/>
@@ -3822,7 +3814,7 @@
         </w:rPr>
         <w:t xml:space="preserve"> = 31)</w:t>
       </w:r>
-      <w:ins w:id="59" w:author="Niloufar Assar" w:date="2017-07-20T17:10:00Z">
+      <w:ins w:id="58" w:author="Niloufar Assar" w:date="2017-07-20T17:10:00Z">
         <w:r>
           <w:rPr>
             <w:rFonts w:ascii="Arial" w:hAnsi="Arial" w:cs="Arial"/>
@@ -3832,7 +3824,7 @@
           <w:t>, as the confederate</w:t>
         </w:r>
       </w:ins>
-      <w:ins w:id="60" w:author="Niloufar Assar" w:date="2017-07-20T17:12:00Z">
+      <w:ins w:id="59" w:author="Niloufar Assar" w:date="2017-07-20T17:12:00Z">
         <w:r>
           <w:rPr>
             <w:rFonts w:ascii="Arial" w:hAnsi="Arial" w:cs="Arial"/>
@@ -3842,7 +3834,7 @@
           <w:t xml:space="preserve"> used</w:t>
         </w:r>
       </w:ins>
-      <w:ins w:id="61" w:author="Niloufar Assar" w:date="2017-07-20T17:10:00Z">
+      <w:ins w:id="60" w:author="Niloufar Assar" w:date="2017-07-20T17:10:00Z">
         <w:r>
           <w:rPr>
             <w:rFonts w:ascii="Arial" w:hAnsi="Arial" w:cs="Arial"/>
@@ -3852,7 +3844,7 @@
           <w:t xml:space="preserve"> for </w:t>
         </w:r>
       </w:ins>
-      <w:ins w:id="62" w:author="Niloufar Assar" w:date="2017-07-20T17:12:00Z">
+      <w:ins w:id="61" w:author="Niloufar Assar" w:date="2017-07-20T17:12:00Z">
         <w:r>
           <w:rPr>
             <w:rFonts w:ascii="Arial" w:hAnsi="Arial" w:cs="Arial"/>
@@ -3862,35 +3854,17 @@
           <w:t xml:space="preserve">only </w:t>
         </w:r>
       </w:ins>
-      <w:ins w:id="63" w:author="Niloufar Assar" w:date="2017-07-20T17:10:00Z">
-        <w:r>
-          <w:rPr>
-            <w:rFonts w:ascii="Arial" w:hAnsi="Arial" w:cs="Arial"/>
-            <w:sz w:val="24"/>
-            <w:szCs w:val="24"/>
-          </w:rPr>
-          <w:t xml:space="preserve">that semester did not correctly collect data as was </w:t>
-        </w:r>
-        <w:commentRangeStart w:id="64"/>
-        <w:r>
-          <w:rPr>
-            <w:rFonts w:ascii="Arial" w:hAnsi="Arial" w:cs="Arial"/>
-            <w:sz w:val="24"/>
-            <w:szCs w:val="24"/>
-          </w:rPr>
-          <w:t>instructed</w:t>
-        </w:r>
-      </w:ins>
-      <w:commentRangeEnd w:id="64"/>
-      <w:ins w:id="65" w:author="Niloufar Assar" w:date="2017-07-20T17:12:00Z">
-        <w:r>
-          <w:rPr>
-            <w:rStyle w:val="CommentReference"/>
-          </w:rPr>
-          <w:commentReference w:id="64"/>
-        </w:r>
-      </w:ins>
-      <w:del w:id="66" w:author="Niloufar Assar" w:date="2017-07-20T17:12:00Z">
+      <w:ins w:id="62" w:author="Niloufar Assar" w:date="2017-07-20T17:10:00Z">
+        <w:r>
+          <w:rPr>
+            <w:rFonts w:ascii="Arial" w:hAnsi="Arial" w:cs="Arial"/>
+            <w:sz w:val="24"/>
+            <w:szCs w:val="24"/>
+          </w:rPr>
+          <w:t>that semester did not correctly collect data as was instructed</w:t>
+        </w:r>
+      </w:ins>
+      <w:del w:id="63" w:author="Niloufar Assar" w:date="2017-07-20T17:12:00Z">
         <w:r>
           <w:rPr>
             <w:rFonts w:ascii="Arial" w:hAnsi="Arial" w:cs="Arial"/>
@@ -3908,7 +3882,7 @@
         </w:rPr>
         <w:t xml:space="preserve">. </w:t>
       </w:r>
-      <w:ins w:id="67" w:author="Nilou Assar" w:date="2017-09-05T17:42:00Z">
+      <w:ins w:id="64" w:author="Nilou Assar" w:date="2017-09-05T17:42:00Z">
         <w:r>
           <w:rPr>
             <w:rFonts w:ascii="Arial" w:hAnsi="Arial" w:cs="Arial"/>
@@ -3918,7 +3892,7 @@
           <w:t>To support this exclusion of the data, we found th</w:t>
         </w:r>
       </w:ins>
-      <w:ins w:id="68" w:author="Nilou Assar" w:date="2017-09-05T17:45:00Z">
+      <w:ins w:id="65" w:author="Nilou Assar" w:date="2017-09-05T17:45:00Z">
         <w:r>
           <w:rPr>
             <w:rFonts w:ascii="Arial" w:hAnsi="Arial" w:cs="Arial"/>
@@ -3928,7 +3902,7 @@
           <w:t>e</w:t>
         </w:r>
       </w:ins>
-      <w:ins w:id="69" w:author="Nilou Assar" w:date="2017-09-05T17:42:00Z">
+      <w:ins w:id="66" w:author="Nilou Assar" w:date="2017-09-05T17:42:00Z">
         <w:r>
           <w:rPr>
             <w:rFonts w:ascii="Arial" w:hAnsi="Arial" w:cs="Arial"/>
@@ -3938,7 +3912,7 @@
           <w:t xml:space="preserve"> participants </w:t>
         </w:r>
       </w:ins>
-      <w:ins w:id="70" w:author="Nilou Assar" w:date="2017-09-05T17:45:00Z">
+      <w:ins w:id="67" w:author="Nilou Assar" w:date="2017-09-05T17:45:00Z">
         <w:r>
           <w:rPr>
             <w:rFonts w:ascii="Arial" w:hAnsi="Arial" w:cs="Arial"/>
@@ -3948,7 +3922,7 @@
           <w:t xml:space="preserve">solicited by this confederate </w:t>
         </w:r>
       </w:ins>
-      <w:ins w:id="71" w:author="Nilou Assar" w:date="2017-09-05T17:42:00Z">
+      <w:ins w:id="68" w:author="Nilou Assar" w:date="2017-09-05T17:42:00Z">
         <w:r>
           <w:rPr>
             <w:rFonts w:ascii="Arial" w:hAnsi="Arial" w:cs="Arial"/>
@@ -3958,7 +3932,7 @@
           <w:t xml:space="preserve">were statistically less likely to volunteer </w:t>
         </w:r>
       </w:ins>
-      <w:ins w:id="72" w:author="Nilou Assar" w:date="2017-09-05T17:45:00Z">
+      <w:ins w:id="69" w:author="Nilou Assar" w:date="2017-09-05T17:45:00Z">
         <w:r>
           <w:rPr>
             <w:rFonts w:ascii="Arial" w:hAnsi="Arial" w:cs="Arial"/>
@@ -3968,7 +3942,7 @@
           <w:t>than other participants</w:t>
         </w:r>
       </w:ins>
-      <w:ins w:id="73" w:author="Nilou Assar" w:date="2017-09-05T17:44:00Z">
+      <w:ins w:id="70" w:author="Nilou Assar" w:date="2017-09-05T17:44:00Z">
         <w:r>
           <w:rPr>
             <w:rFonts w:ascii="Arial" w:hAnsi="Arial" w:cs="Arial"/>
@@ -3978,7 +3952,7 @@
           <w:t xml:space="preserve">, </w:t>
         </w:r>
       </w:ins>
-      <w:ins w:id="74" w:author="Nilou Assar" w:date="2017-09-05T17:45:00Z">
+      <w:ins w:id="71" w:author="Nilou Assar" w:date="2017-09-05T17:45:00Z">
         <w:r>
           <w:rPr>
             <w:rFonts w:ascii="Arial" w:hAnsi="Arial" w:cs="Arial"/>
@@ -4048,7 +4022,7 @@
         </w:rPr>
         <w:t>This left us with a final sample of 204 subjects, 189 of which were successfully intercepted</w:t>
       </w:r>
-      <w:ins w:id="75" w:author="Niloufar Assar" w:date="2017-07-20T16:30:00Z">
+      <w:ins w:id="72" w:author="Niloufar Assar" w:date="2017-07-20T16:30:00Z">
         <w:r>
           <w:rPr>
             <w:rFonts w:ascii="Arial" w:hAnsi="Arial" w:cs="Arial"/>
@@ -4099,8 +4073,8 @@
           <w:szCs w:val="24"/>
         </w:rPr>
       </w:pPr>
-      <w:bookmarkStart w:id="76" w:name="distribution"/>
-      <w:bookmarkEnd w:id="76"/>
+      <w:bookmarkStart w:id="73" w:name="distribution"/>
+      <w:bookmarkEnd w:id="73"/>
       <w:r>
         <w:rPr>
           <w:rFonts w:ascii="Arial" w:hAnsi="Arial" w:cs="Arial"/>
@@ -4233,25 +4207,7 @@
           <w:sz w:val="24"/>
           <w:szCs w:val="24"/>
         </w:rPr>
-        <w:t xml:space="preserve">This non-normality creates ambiguity in what might be the most appropriate </w:t>
-      </w:r>
-      <w:proofErr w:type="gramStart"/>
-      <w:r>
-        <w:rPr>
-          <w:rFonts w:ascii="Arial" w:hAnsi="Arial" w:cs="Arial"/>
-          <w:sz w:val="24"/>
-          <w:szCs w:val="24"/>
-        </w:rPr>
-        <w:t>model</w:t>
-      </w:r>
-      <w:proofErr w:type="gramEnd"/>
-      <w:r>
-        <w:rPr>
-          <w:rFonts w:ascii="Arial" w:hAnsi="Arial" w:cs="Arial"/>
-          <w:sz w:val="24"/>
-          <w:szCs w:val="24"/>
-        </w:rPr>
-        <w:t xml:space="preserve"> to fit. Although ANOVA is commonly used and fairly robust to outliers, its basic </w:t>
+        <w:t xml:space="preserve">This non-normality creates ambiguity in what might be the most appropriate model to fit. Although ANOVA is commonly used and fairly robust to outliers, its basic </w:t>
       </w:r>
       <w:r>
         <w:rPr>
@@ -4310,8 +4266,8 @@
           <w:szCs w:val="24"/>
         </w:rPr>
       </w:pPr>
-      <w:bookmarkStart w:id="77" w:name="anova"/>
-      <w:bookmarkEnd w:id="77"/>
+      <w:bookmarkStart w:id="74" w:name="anova"/>
+      <w:bookmarkEnd w:id="74"/>
       <w:r>
         <w:rPr>
           <w:rFonts w:ascii="Arial" w:hAnsi="Arial" w:cs="Arial"/>
@@ -4560,8 +4516,8 @@
           <w:szCs w:val="24"/>
         </w:rPr>
       </w:pPr>
-      <w:bookmarkStart w:id="78" w:name="logistic-glm"/>
-      <w:bookmarkEnd w:id="78"/>
+      <w:bookmarkStart w:id="75" w:name="logistic-glm"/>
+      <w:bookmarkEnd w:id="75"/>
       <w:r>
         <w:rPr>
           <w:rFonts w:ascii="Arial" w:hAnsi="Arial" w:cs="Arial"/>
@@ -4580,7 +4536,7 @@
         <w:ind w:firstLine="720"/>
         <w:contextualSpacing/>
         <w:rPr>
-          <w:ins w:id="79" w:author="Nilou Assar" w:date="2017-09-05T20:26:00Z"/>
+          <w:ins w:id="76" w:author="Nilou Assar" w:date="2017-09-05T20:26:00Z"/>
           <w:rFonts w:ascii="Arial" w:hAnsi="Arial" w:cs="Arial"/>
           <w:sz w:val="24"/>
           <w:szCs w:val="24"/>
@@ -4972,8 +4928,8 @@
           <w:szCs w:val="24"/>
         </w:rPr>
       </w:pPr>
-      <w:bookmarkStart w:id="80" w:name="zero-inflated-negative-binomial"/>
-      <w:bookmarkEnd w:id="80"/>
+      <w:bookmarkStart w:id="77" w:name="zero-inflated-negative-binomial"/>
+      <w:bookmarkEnd w:id="77"/>
       <w:r>
         <w:rPr>
           <w:rFonts w:ascii="Arial" w:hAnsi="Arial" w:cs="Arial"/>
@@ -5004,6 +4960,52 @@
         </w:rPr>
         <w:t>A zero-inflated negative binomial was then fit to the data. This model has two parts: The zero-inflation model, which estimates whether participants volunteer at all, and the count model, which estimates how many calls they offer when they do volunteer. Application of the zero-inflated negative binomial</w:t>
       </w:r>
+      <w:ins w:id="78" w:author="Niloufar Assar" w:date="2017-07-20T17:23:00Z">
+        <w:r>
+          <w:rPr>
+            <w:rFonts w:ascii="Arial" w:hAnsi="Arial" w:cs="Arial"/>
+            <w:sz w:val="24"/>
+            <w:szCs w:val="24"/>
+          </w:rPr>
+          <w:t xml:space="preserve"> </w:t>
+        </w:r>
+      </w:ins>
+      <w:del w:id="79" w:author="Niloufar Assar" w:date="2017-07-20T17:23:00Z">
+        <w:r>
+          <w:rPr>
+            <w:rFonts w:ascii="Arial" w:hAnsi="Arial" w:cs="Arial"/>
+            <w:sz w:val="24"/>
+            <w:szCs w:val="24"/>
+          </w:rPr>
+          <w:delText xml:space="preserve"> did not </w:delText>
+        </w:r>
+      </w:del>
+      <w:r>
+        <w:rPr>
+          <w:rFonts w:ascii="Arial" w:hAnsi="Arial" w:cs="Arial"/>
+          <w:sz w:val="24"/>
+          <w:szCs w:val="24"/>
+        </w:rPr>
+        <w:t>produce</w:t>
+      </w:r>
+      <w:ins w:id="80" w:author="Niloufar Assar" w:date="2017-07-20T17:23:00Z">
+        <w:r>
+          <w:rPr>
+            <w:rFonts w:ascii="Arial" w:hAnsi="Arial" w:cs="Arial"/>
+            <w:sz w:val="24"/>
+            <w:szCs w:val="24"/>
+          </w:rPr>
+          <w:t>d a nearly but not quite</w:t>
+        </w:r>
+      </w:ins>
+      <w:r>
+        <w:rPr>
+          <w:rFonts w:ascii="Arial" w:hAnsi="Arial" w:cs="Arial"/>
+          <w:sz w:val="24"/>
+          <w:szCs w:val="24"/>
+        </w:rPr>
+        <w:t xml:space="preserve"> </w:t>
+      </w:r>
       <w:ins w:id="81" w:author="Niloufar Assar" w:date="2017-07-20T17:23:00Z">
         <w:r>
           <w:rPr>
@@ -5011,7 +5013,7 @@
             <w:sz w:val="24"/>
             <w:szCs w:val="24"/>
           </w:rPr>
-          <w:t xml:space="preserve"> </w:t>
+          <w:t>significant</w:t>
         </w:r>
       </w:ins>
       <w:del w:id="82" w:author="Niloufar Assar" w:date="2017-07-20T17:23:00Z">
@@ -5021,63 +5023,9 @@
             <w:sz w:val="24"/>
             <w:szCs w:val="24"/>
           </w:rPr>
-          <w:delText xml:space="preserve"> did not </w:delText>
+          <w:delText>an</w:delText>
         </w:r>
       </w:del>
-      <w:r>
-        <w:rPr>
-          <w:rFonts w:ascii="Arial" w:hAnsi="Arial" w:cs="Arial"/>
-          <w:sz w:val="24"/>
-          <w:szCs w:val="24"/>
-        </w:rPr>
-        <w:t>produce</w:t>
-      </w:r>
-      <w:ins w:id="83" w:author="Niloufar Assar" w:date="2017-07-20T17:23:00Z">
-        <w:r>
-          <w:rPr>
-            <w:rFonts w:ascii="Arial" w:hAnsi="Arial" w:cs="Arial"/>
-            <w:sz w:val="24"/>
-            <w:szCs w:val="24"/>
-          </w:rPr>
-          <w:t>d a nearly but not quite</w:t>
-        </w:r>
-      </w:ins>
-      <w:r>
-        <w:rPr>
-          <w:rFonts w:ascii="Arial" w:hAnsi="Arial" w:cs="Arial"/>
-          <w:sz w:val="24"/>
-          <w:szCs w:val="24"/>
-        </w:rPr>
-        <w:t xml:space="preserve"> </w:t>
-      </w:r>
-      <w:commentRangeStart w:id="84"/>
-      <w:ins w:id="85" w:author="Niloufar Assar" w:date="2017-07-20T17:23:00Z">
-        <w:r>
-          <w:rPr>
-            <w:rFonts w:ascii="Arial" w:hAnsi="Arial" w:cs="Arial"/>
-            <w:sz w:val="24"/>
-            <w:szCs w:val="24"/>
-          </w:rPr>
-          <w:t>significant</w:t>
-        </w:r>
-      </w:ins>
-      <w:del w:id="86" w:author="Niloufar Assar" w:date="2017-07-20T17:23:00Z">
-        <w:r>
-          <w:rPr>
-            <w:rFonts w:ascii="Arial" w:hAnsi="Arial" w:cs="Arial"/>
-            <w:sz w:val="24"/>
-            <w:szCs w:val="24"/>
-          </w:rPr>
-          <w:delText>an</w:delText>
-        </w:r>
-      </w:del>
-      <w:commentRangeEnd w:id="84"/>
-      <w:r>
-        <w:rPr>
-          <w:rStyle w:val="CommentReference"/>
-        </w:rPr>
-        <w:commentReference w:id="84"/>
-      </w:r>
       <w:r>
         <w:rPr>
           <w:rFonts w:ascii="Arial" w:hAnsi="Arial" w:cs="Arial"/>
@@ -5130,9 +5078,38 @@
           <w:sz w:val="24"/>
           <w:szCs w:val="24"/>
         </w:rPr>
-        <w:t xml:space="preserve"> = .079), request (</w:t>
+        <w:t xml:space="preserve"> = .079)</w:t>
+      </w:r>
+      <w:ins w:id="83" w:author="Joe" w:date="2017-10-03T12:47:00Z">
+        <w:r>
+          <w:rPr>
+            <w:rFonts w:ascii="Arial" w:hAnsi="Arial" w:cs="Arial"/>
+            <w:sz w:val="24"/>
+            <w:szCs w:val="24"/>
+          </w:rPr>
+          <w:t>. Effects of</w:t>
+        </w:r>
+      </w:ins>
+      <w:del w:id="84" w:author="Joe" w:date="2017-10-03T12:47:00Z">
+        <w:r>
+          <w:rPr>
+            <w:rFonts w:ascii="Arial" w:hAnsi="Arial" w:cs="Arial"/>
+            <w:sz w:val="24"/>
+            <w:szCs w:val="24"/>
+          </w:rPr>
+          <w:delText>,</w:delText>
+        </w:r>
+      </w:del>
+      <w:r>
+        <w:rPr>
+          <w:rFonts w:ascii="Arial" w:hAnsi="Arial" w:cs="Arial"/>
+          <w:sz w:val="24"/>
+          <w:szCs w:val="24"/>
+        </w:rPr>
+        <w:t xml:space="preserve"> request (</w:t>
       </w:r>
       <w:proofErr w:type="spellStart"/>
+      <w:proofErr w:type="gramStart"/>
       <w:r>
         <w:rPr>
           <w:rFonts w:ascii="Arial" w:hAnsi="Arial" w:cs="Arial"/>
@@ -5149,7 +5126,16 @@
           <w:sz w:val="24"/>
           <w:szCs w:val="24"/>
         </w:rPr>
-        <w:t xml:space="preserve">(1) = 0.85, </w:t>
+        <w:t>(</w:t>
+      </w:r>
+      <w:proofErr w:type="gramEnd"/>
+      <w:r>
+        <w:rPr>
+          <w:rFonts w:ascii="Arial" w:hAnsi="Arial" w:cs="Arial"/>
+          <w:sz w:val="24"/>
+          <w:szCs w:val="24"/>
+        </w:rPr>
+        <w:t xml:space="preserve">1) = 0.85, </w:t>
       </w:r>
       <w:r>
         <w:rPr>
@@ -5166,7 +5152,61 @@
           <w:sz w:val="24"/>
           <w:szCs w:val="24"/>
         </w:rPr>
-        <w:t xml:space="preserve"> = .358), or Game × Request interaction (</w:t>
+        <w:t xml:space="preserve"> = .358)</w:t>
+      </w:r>
+      <w:del w:id="85" w:author="Joe" w:date="2017-10-03T12:47:00Z">
+        <w:r>
+          <w:rPr>
+            <w:rFonts w:ascii="Arial" w:hAnsi="Arial" w:cs="Arial"/>
+            <w:sz w:val="24"/>
+            <w:szCs w:val="24"/>
+          </w:rPr>
+          <w:delText>,</w:delText>
+        </w:r>
+      </w:del>
+      <w:r>
+        <w:rPr>
+          <w:rFonts w:ascii="Arial" w:hAnsi="Arial" w:cs="Arial"/>
+          <w:sz w:val="24"/>
+          <w:szCs w:val="24"/>
+        </w:rPr>
+        <w:t xml:space="preserve"> </w:t>
+      </w:r>
+      <w:del w:id="86" w:author="Joe" w:date="2017-10-03T12:47:00Z">
+        <w:r>
+          <w:rPr>
+            <w:rFonts w:ascii="Arial" w:hAnsi="Arial" w:cs="Arial"/>
+            <w:sz w:val="24"/>
+            <w:szCs w:val="24"/>
+          </w:rPr>
+          <w:delText xml:space="preserve">or </w:delText>
+        </w:r>
+      </w:del>
+      <w:ins w:id="87" w:author="Joe" w:date="2017-10-03T12:47:00Z">
+        <w:r>
+          <w:rPr>
+            <w:rFonts w:ascii="Arial" w:hAnsi="Arial" w:cs="Arial"/>
+            <w:sz w:val="24"/>
+            <w:szCs w:val="24"/>
+          </w:rPr>
+          <w:t>and the</w:t>
+        </w:r>
+        <w:r>
+          <w:rPr>
+            <w:rFonts w:ascii="Arial" w:hAnsi="Arial" w:cs="Arial"/>
+            <w:sz w:val="24"/>
+            <w:szCs w:val="24"/>
+          </w:rPr>
+          <w:t xml:space="preserve"> </w:t>
+        </w:r>
+      </w:ins>
+      <w:r>
+        <w:rPr>
+          <w:rFonts w:ascii="Arial" w:hAnsi="Arial" w:cs="Arial"/>
+          <w:sz w:val="24"/>
+          <w:szCs w:val="24"/>
+        </w:rPr>
+        <w:t>Game × Request interaction (</w:t>
       </w:r>
       <w:proofErr w:type="spellStart"/>
       <w:r>
@@ -5202,7 +5242,25 @@
           <w:sz w:val="24"/>
           <w:szCs w:val="24"/>
         </w:rPr>
-        <w:t xml:space="preserve"> = .948). The </w:t>
+        <w:t xml:space="preserve"> = .948)</w:t>
+      </w:r>
+      <w:ins w:id="88" w:author="Joe" w:date="2017-10-03T12:47:00Z">
+        <w:r>
+          <w:rPr>
+            <w:rFonts w:ascii="Arial" w:hAnsi="Arial" w:cs="Arial"/>
+            <w:sz w:val="24"/>
+            <w:szCs w:val="24"/>
+          </w:rPr>
+          <w:t xml:space="preserve"> were not statistically significant</w:t>
+        </w:r>
+      </w:ins>
+      <w:r>
+        <w:rPr>
+          <w:rFonts w:ascii="Arial" w:hAnsi="Arial" w:cs="Arial"/>
+          <w:sz w:val="24"/>
+          <w:szCs w:val="24"/>
+        </w:rPr>
+        <w:t xml:space="preserve">. The </w:t>
       </w:r>
       <w:proofErr w:type="spellStart"/>
       <w:r>
@@ -5276,7 +5334,7 @@
         </w:rPr>
         <w:t>A pairwise contrast between the prosocial-violent and antisocial-violent games did not yield a sign</w:t>
       </w:r>
-      <w:ins w:id="87" w:author="Niloufar Assar" w:date="2017-07-20T17:24:00Z">
+      <w:ins w:id="89" w:author="Niloufar Assar" w:date="2017-07-20T17:24:00Z">
         <w:r>
           <w:rPr>
             <w:rFonts w:ascii="Arial" w:hAnsi="Arial" w:cs="Arial"/>
@@ -5430,8 +5488,8 @@
           <w:szCs w:val="24"/>
         </w:rPr>
       </w:pPr>
-      <w:bookmarkStart w:id="88" w:name="kruskal-wallis-test"/>
-      <w:bookmarkEnd w:id="88"/>
+      <w:bookmarkStart w:id="90" w:name="kruskal-wallis-test"/>
+      <w:bookmarkEnd w:id="90"/>
       <w:proofErr w:type="spellStart"/>
       <w:r>
         <w:rPr>
@@ -5461,7 +5519,7 @@
         <w:ind w:firstLine="720"/>
         <w:contextualSpacing/>
         <w:rPr>
-          <w:ins w:id="89" w:author="Nilou Assar" w:date="2017-09-05T18:08:00Z"/>
+          <w:ins w:id="91" w:author="Nilou Assar" w:date="2017-09-05T18:08:00Z"/>
           <w:rFonts w:ascii="Arial" w:hAnsi="Arial" w:cs="Arial"/>
           <w:sz w:val="24"/>
           <w:szCs w:val="24"/>
@@ -5645,8 +5703,8 @@
           <w:szCs w:val="24"/>
         </w:rPr>
       </w:pPr>
-      <w:bookmarkStart w:id="90" w:name="describing-uncertainty"/>
-      <w:bookmarkEnd w:id="90"/>
+      <w:bookmarkStart w:id="92" w:name="describing-uncertainty"/>
+      <w:bookmarkEnd w:id="92"/>
       <w:r>
         <w:rPr>
           <w:rFonts w:ascii="Arial" w:hAnsi="Arial" w:cs="Arial"/>
@@ -5670,8 +5728,8 @@
           <w:szCs w:val="24"/>
         </w:rPr>
       </w:pPr>
-      <w:bookmarkStart w:id="91" w:name="uncertainty-across-models"/>
-      <w:bookmarkEnd w:id="91"/>
+      <w:bookmarkStart w:id="93" w:name="uncertainty-across-models"/>
+      <w:bookmarkEnd w:id="93"/>
       <w:r>
         <w:rPr>
           <w:rFonts w:ascii="Arial" w:hAnsi="Arial" w:cs="Arial"/>
@@ -5689,7 +5747,7 @@
         <w:ind w:firstLine="720"/>
         <w:contextualSpacing/>
         <w:rPr>
-          <w:ins w:id="92" w:author="Nilou Assar" w:date="2017-09-05T18:11:00Z"/>
+          <w:ins w:id="94" w:author="Nilou Assar" w:date="2017-09-05T18:11:00Z"/>
           <w:rFonts w:ascii="Arial" w:hAnsi="Arial" w:cs="Arial"/>
           <w:sz w:val="24"/>
           <w:szCs w:val="24"/>
@@ -5737,7 +5795,7 @@
         </w:rPr>
         <w:t>-values across the five models.</w:t>
       </w:r>
-      <w:ins w:id="93" w:author="Niloufar Assar" w:date="2017-07-20T17:27:00Z">
+      <w:ins w:id="95" w:author="Niloufar Assar" w:date="2017-07-20T17:27:00Z">
         <w:r>
           <w:rPr>
             <w:rFonts w:ascii="Arial" w:hAnsi="Arial" w:cs="Arial"/>
@@ -5746,7 +5804,7 @@
           </w:rPr>
           <w:t xml:space="preserve">  Blue dots indicate significant results, whereas red dots indicate non-significant </w:t>
         </w:r>
-        <w:commentRangeStart w:id="94"/>
+        <w:commentRangeStart w:id="96"/>
         <w:r>
           <w:rPr>
             <w:rFonts w:ascii="Arial" w:hAnsi="Arial" w:cs="Arial"/>
@@ -5755,12 +5813,12 @@
           </w:rPr>
           <w:t>results</w:t>
         </w:r>
-        <w:commentRangeEnd w:id="94"/>
+        <w:commentRangeEnd w:id="96"/>
         <w:r>
           <w:rPr>
             <w:rStyle w:val="CommentReference"/>
           </w:rPr>
-          <w:commentReference w:id="94"/>
+          <w:commentReference w:id="96"/>
         </w:r>
         <w:r>
           <w:rPr>
@@ -5776,10 +5834,10 @@
       <w:pPr>
         <w:pStyle w:val="BodyText"/>
         <w:rPr>
-          <w:ins w:id="95" w:author="Nilou Assar" w:date="2017-09-05T18:11:00Z"/>
-        </w:rPr>
-      </w:pPr>
-      <w:ins w:id="96" w:author="Nilou Assar" w:date="2017-09-05T18:11:00Z">
+          <w:ins w:id="97" w:author="Nilou Assar" w:date="2017-09-05T18:11:00Z"/>
+        </w:rPr>
+      </w:pPr>
+      <w:ins w:id="98" w:author="Nilou Assar" w:date="2017-09-05T18:11:00Z">
         <w:r>
           <w:rPr>
             <w:noProof/>
@@ -5833,12 +5891,12 @@
       <w:pPr>
         <w:pStyle w:val="BodyText"/>
         <w:rPr>
-          <w:ins w:id="97" w:author="Nilou Assar" w:date="2017-09-05T18:11:00Z"/>
-          <w:rFonts w:ascii="Arial" w:hAnsi="Arial" w:cs="Arial"/>
-        </w:rPr>
-      </w:pPr>
-      <w:commentRangeStart w:id="98"/>
-      <w:ins w:id="99" w:author="Nilou Assar" w:date="2017-09-05T18:11:00Z">
+          <w:ins w:id="99" w:author="Nilou Assar" w:date="2017-09-05T18:11:00Z"/>
+          <w:rFonts w:ascii="Arial" w:hAnsi="Arial" w:cs="Arial"/>
+        </w:rPr>
+      </w:pPr>
+      <w:commentRangeStart w:id="100"/>
+      <w:ins w:id="101" w:author="Nilou Assar" w:date="2017-09-05T18:11:00Z">
         <w:r>
           <w:rPr>
             <w:rFonts w:ascii="Arial" w:hAnsi="Arial" w:cs="Arial"/>
@@ -5846,17 +5904,17 @@
           <w:t>Across</w:t>
         </w:r>
       </w:ins>
-      <w:commentRangeEnd w:id="98"/>
-      <w:ins w:id="100" w:author="Nilou Assar" w:date="2017-09-05T18:12:00Z">
+      <w:commentRangeEnd w:id="100"/>
+      <w:ins w:id="102" w:author="Nilou Assar" w:date="2017-09-05T18:12:00Z">
         <w:r>
           <w:rPr>
             <w:rStyle w:val="CommentReference"/>
             <w:rFonts w:asciiTheme="minorHAnsi" w:hAnsiTheme="minorHAnsi"/>
           </w:rPr>
-          <w:commentReference w:id="98"/>
-        </w:r>
-      </w:ins>
-      <w:ins w:id="101" w:author="Nilou Assar" w:date="2017-09-05T18:11:00Z">
+          <w:commentReference w:id="100"/>
+        </w:r>
+      </w:ins>
+      <w:ins w:id="103" w:author="Nilou Assar" w:date="2017-09-05T18:11:00Z">
         <w:r>
           <w:rPr>
             <w:rFonts w:ascii="Arial" w:hAnsi="Arial" w:cs="Arial"/>
@@ -5887,23 +5945,7 @@
           <w:rPr>
             <w:rFonts w:ascii="Arial" w:hAnsi="Arial" w:cs="Arial"/>
           </w:rPr>
-          <w:t xml:space="preserve">-values range from .015 (ANOVA) to .146 (zero-inflated negative binomial model's zero-inflation </w:t>
-        </w:r>
-        <w:bookmarkStart w:id="102" w:name="_GoBack"/>
-        <w:bookmarkEnd w:id="102"/>
-        <w:proofErr w:type="gramStart"/>
-        <w:r>
-          <w:rPr>
-            <w:rFonts w:ascii="Arial" w:hAnsi="Arial" w:cs="Arial"/>
-          </w:rPr>
-          <w:t>parameter</w:t>
-        </w:r>
-        <w:proofErr w:type="gramEnd"/>
-        <w:r>
-          <w:rPr>
-            <w:rFonts w:ascii="Arial" w:hAnsi="Arial" w:cs="Arial"/>
-          </w:rPr>
-          <w:t xml:space="preserve">), with median </w:t>
+          <w:t xml:space="preserve">-values range from .015 (ANOVA) to .146 (zero-inflated negative binomial model's zero-inflation parameter), with median </w:t>
         </w:r>
         <w:r>
           <w:rPr>
@@ -5942,7 +5984,7 @@
           <w:szCs w:val="24"/>
         </w:rPr>
       </w:pPr>
-      <w:del w:id="103" w:author="Nilou Assar" w:date="2017-09-05T18:11:00Z">
+      <w:del w:id="104" w:author="Nilou Assar" w:date="2017-09-05T18:11:00Z">
         <w:r>
           <w:rPr>
             <w:rFonts w:ascii="Arial" w:hAnsi="Arial" w:cs="Arial"/>
@@ -6001,13 +6043,13 @@
         <w:ind w:firstLine="720"/>
         <w:contextualSpacing/>
         <w:rPr>
-          <w:del w:id="104" w:author="Nilou Assar" w:date="2017-09-05T18:11:00Z"/>
-          <w:rFonts w:ascii="Arial" w:hAnsi="Arial" w:cs="Arial"/>
-          <w:sz w:val="24"/>
-          <w:szCs w:val="24"/>
-        </w:rPr>
-      </w:pPr>
-      <w:del w:id="105" w:author="Nilou Assar" w:date="2017-09-05T18:11:00Z">
+          <w:del w:id="105" w:author="Nilou Assar" w:date="2017-09-05T18:11:00Z"/>
+          <w:rFonts w:ascii="Arial" w:hAnsi="Arial" w:cs="Arial"/>
+          <w:sz w:val="24"/>
+          <w:szCs w:val="24"/>
+        </w:rPr>
+      </w:pPr>
+      <w:del w:id="106" w:author="Nilou Assar" w:date="2017-09-05T18:11:00Z">
         <w:r>
           <w:rPr>
             <w:rFonts w:ascii="Arial" w:hAnsi="Arial" w:cs="Arial"/>
@@ -6030,8 +6072,8 @@
           <w:szCs w:val="24"/>
         </w:rPr>
       </w:pPr>
-      <w:bookmarkStart w:id="106" w:name="uncertainty-across-datasets"/>
-      <w:bookmarkEnd w:id="106"/>
+      <w:bookmarkStart w:id="107" w:name="uncertainty-across-datasets"/>
+      <w:bookmarkEnd w:id="107"/>
       <w:r>
         <w:rPr>
           <w:rFonts w:ascii="Arial" w:hAnsi="Arial" w:cs="Arial"/>
@@ -6062,7 +6104,7 @@
         </w:rPr>
         <w:t xml:space="preserve">In the analyses presented above, 31 participants were excluded </w:t>
       </w:r>
-      <w:ins w:id="107" w:author="Nilou Assar" w:date="2017-09-05T20:42:00Z">
+      <w:ins w:id="108" w:author="Nilou Assar" w:date="2017-09-05T20:42:00Z">
         <w:r>
           <w:rPr>
             <w:rFonts w:ascii="Arial" w:hAnsi="Arial" w:cs="Arial"/>
@@ -6072,7 +6114,7 @@
           <w:t>after it was revealed that the confederate at one site during one semester was not collecting data as was instructed</w:t>
         </w:r>
       </w:ins>
-      <w:ins w:id="108" w:author="Nilou Assar" w:date="2017-09-05T20:45:00Z">
+      <w:ins w:id="109" w:author="Nilou Assar" w:date="2017-09-05T20:45:00Z">
         <w:r>
           <w:rPr>
             <w:rFonts w:ascii="Arial" w:hAnsi="Arial" w:cs="Arial"/>
@@ -6082,8 +6124,8 @@
           <w:t xml:space="preserve">. </w:t>
         </w:r>
       </w:ins>
-      <w:commentRangeStart w:id="109"/>
-      <w:del w:id="110" w:author="Nilou Assar" w:date="2017-09-05T20:45:00Z">
+      <w:commentRangeStart w:id="110"/>
+      <w:del w:id="111" w:author="Nilou Assar" w:date="2017-09-05T20:45:00Z">
         <w:r>
           <w:rPr>
             <w:rFonts w:ascii="Arial" w:hAnsi="Arial" w:cs="Arial"/>
@@ -6093,14 +6135,14 @@
           <w:delText>over</w:delText>
         </w:r>
       </w:del>
-      <w:commentRangeEnd w:id="109"/>
+      <w:commentRangeEnd w:id="110"/>
       <w:r>
         <w:rPr>
           <w:rStyle w:val="CommentReference"/>
         </w:rPr>
-        <w:commentReference w:id="109"/>
-      </w:r>
-      <w:del w:id="111" w:author="Nilou Assar" w:date="2017-09-05T20:45:00Z">
+        <w:commentReference w:id="110"/>
+      </w:r>
+      <w:del w:id="112" w:author="Nilou Assar" w:date="2017-09-05T20:45:00Z">
         <w:r>
           <w:rPr>
             <w:rFonts w:ascii="Arial" w:hAnsi="Arial" w:cs="Arial"/>
@@ -6110,23 +6152,13 @@
           <w:delText xml:space="preserve"> concerns regarding quality of the research assistants' application of the methods. [GIBSON, LUEKE, AM I SAYING THIS RIGHT?] </w:delText>
         </w:r>
       </w:del>
-      <w:proofErr w:type="gramStart"/>
-      <w:r>
-        <w:rPr>
-          <w:rFonts w:ascii="Arial" w:hAnsi="Arial" w:cs="Arial"/>
-          <w:sz w:val="24"/>
-          <w:szCs w:val="24"/>
-        </w:rPr>
-        <w:t>One</w:t>
-      </w:r>
-      <w:proofErr w:type="gramEnd"/>
-      <w:r>
-        <w:rPr>
-          <w:rFonts w:ascii="Arial" w:hAnsi="Arial" w:cs="Arial"/>
-          <w:sz w:val="24"/>
-          <w:szCs w:val="24"/>
-        </w:rPr>
-        <w:t xml:space="preserve"> may wonder how robust the results are to the inclusion of these subjects. Figure 3 shows the variability in the </w:t>
+      <w:r>
+        <w:rPr>
+          <w:rFonts w:ascii="Arial" w:hAnsi="Arial" w:cs="Arial"/>
+          <w:sz w:val="24"/>
+          <w:szCs w:val="24"/>
+        </w:rPr>
+        <w:t xml:space="preserve">One may wonder how robust the results are to the inclusion of these subjects. Figure 3 shows the variability in the </w:t>
       </w:r>
       <w:r>
         <w:rPr>
@@ -6220,6 +6252,7 @@
       <w:r>
         <w:rPr>
           <w:rFonts w:ascii="Arial" w:hAnsi="Arial" w:cs="Arial"/>
+          <w:noProof/>
           <w:sz w:val="24"/>
           <w:szCs w:val="24"/>
         </w:rPr>
@@ -6350,10 +6383,10 @@
           <w:szCs w:val="24"/>
         </w:rPr>
       </w:pPr>
-      <w:bookmarkStart w:id="112" w:name="summary"/>
-      <w:bookmarkEnd w:id="112"/>
-      <w:commentRangeStart w:id="113"/>
-      <w:ins w:id="114" w:author="Niloufar Assar" w:date="2017-07-20T17:44:00Z">
+      <w:bookmarkStart w:id="113" w:name="summary"/>
+      <w:bookmarkEnd w:id="113"/>
+      <w:commentRangeStart w:id="114"/>
+      <w:ins w:id="115" w:author="Niloufar Assar" w:date="2017-07-20T17:44:00Z">
         <w:r>
           <w:rPr>
             <w:rFonts w:ascii="Arial" w:hAnsi="Arial" w:cs="Arial"/>
@@ -6365,7 +6398,7 @@
           <w:t>Discussion</w:t>
         </w:r>
       </w:ins>
-      <w:del w:id="115" w:author="Niloufar Assar" w:date="2017-07-20T17:44:00Z">
+      <w:del w:id="116" w:author="Niloufar Assar" w:date="2017-07-20T17:44:00Z">
         <w:r>
           <w:rPr>
             <w:rFonts w:ascii="Arial" w:hAnsi="Arial" w:cs="Arial"/>
@@ -6377,12 +6410,12 @@
           <w:delText>Summary</w:delText>
         </w:r>
       </w:del>
-      <w:commentRangeEnd w:id="113"/>
+      <w:commentRangeEnd w:id="114"/>
       <w:r>
         <w:rPr>
           <w:rStyle w:val="CommentReference"/>
         </w:rPr>
-        <w:commentReference w:id="113"/>
+        <w:commentReference w:id="114"/>
       </w:r>
     </w:p>
     <w:p>
@@ -6433,7 +6466,7 @@
         </w:rPr>
         <w:t>Considerable uncertainty remains.</w:t>
       </w:r>
-      <w:del w:id="116" w:author="Niloufar Assar" w:date="2017-07-20T17:42:00Z">
+      <w:del w:id="117" w:author="Niloufar Assar" w:date="2017-07-20T17:42:00Z">
         <w:r>
           <w:rPr>
             <w:rFonts w:ascii="Arial" w:hAnsi="Arial" w:cs="Arial"/>
@@ -6442,7 +6475,7 @@
           </w:rPr>
           <w:delText xml:space="preserve"> The type I error rate will be influenced by our decision to collect additional data after the initial </w:delText>
         </w:r>
-        <w:commentRangeStart w:id="117"/>
+        <w:commentRangeStart w:id="118"/>
         <w:r>
           <w:rPr>
             <w:rFonts w:ascii="Arial" w:hAnsi="Arial" w:cs="Arial"/>
@@ -6451,12 +6484,12 @@
           </w:rPr>
           <w:delText>collection</w:delText>
         </w:r>
-        <w:commentRangeEnd w:id="117"/>
+        <w:commentRangeEnd w:id="118"/>
         <w:r>
           <w:rPr>
             <w:rStyle w:val="CommentReference"/>
           </w:rPr>
-          <w:commentReference w:id="117"/>
+          <w:commentReference w:id="118"/>
         </w:r>
       </w:del>
       <w:r>
@@ -6524,7 +6557,7 @@
         </w:rPr>
         <w:t xml:space="preserve">The results of this study are nonetheless helpful in estimating the effects of antisocial-violent and prosocial-violent games. </w:t>
       </w:r>
-      <w:ins w:id="118" w:author="Nilou Assar" w:date="2017-09-05T21:29:00Z">
+      <w:ins w:id="119" w:author="Nilou Assar" w:date="2017-09-05T21:29:00Z">
         <w:r>
           <w:rPr>
             <w:rFonts w:ascii="Arial" w:hAnsi="Arial" w:cs="Arial"/>
@@ -6534,7 +6567,7 @@
           <w:t>I</w:t>
         </w:r>
       </w:ins>
-      <w:del w:id="119" w:author="Nilou Assar" w:date="2017-09-05T21:29:00Z">
+      <w:del w:id="120" w:author="Nilou Assar" w:date="2017-09-05T21:29:00Z">
         <w:r>
           <w:rPr>
             <w:rFonts w:ascii="Arial" w:hAnsi="Arial" w:cs="Arial"/>
@@ -6544,7 +6577,7 @@
           <w:delText>Al</w:delText>
         </w:r>
       </w:del>
-      <w:del w:id="120" w:author="Nilou Assar" w:date="2017-09-05T21:28:00Z">
+      <w:del w:id="121" w:author="Nilou Assar" w:date="2017-09-05T21:28:00Z">
         <w:r>
           <w:rPr>
             <w:rFonts w:ascii="Arial" w:hAnsi="Arial" w:cs="Arial"/>
@@ -6562,7 +6595,7 @@
         </w:rPr>
         <w:t xml:space="preserve">t is unclear whether these </w:t>
       </w:r>
-      <w:ins w:id="121" w:author="Nilou Assar" w:date="2017-09-05T21:15:00Z">
+      <w:ins w:id="122" w:author="Nilou Assar" w:date="2017-09-05T21:15:00Z">
         <w:r>
           <w:rPr>
             <w:rFonts w:ascii="Arial" w:hAnsi="Arial" w:cs="Arial"/>
@@ -6580,7 +6613,7 @@
         </w:rPr>
         <w:t xml:space="preserve">games </w:t>
       </w:r>
-      <w:ins w:id="122" w:author="Nilou Assar" w:date="2017-09-05T21:15:00Z">
+      <w:ins w:id="123" w:author="Nilou Assar" w:date="2017-09-05T21:15:00Z">
         <w:r>
           <w:rPr>
             <w:rFonts w:ascii="Arial" w:hAnsi="Arial" w:cs="Arial"/>
@@ -6590,7 +6623,7 @@
           <w:t>are substan</w:t>
         </w:r>
       </w:ins>
-      <w:ins w:id="123" w:author="Nilou Assar" w:date="2017-09-05T21:26:00Z">
+      <w:ins w:id="124" w:author="Nilou Assar" w:date="2017-09-05T21:26:00Z">
         <w:r>
           <w:rPr>
             <w:rFonts w:ascii="Arial" w:hAnsi="Arial" w:cs="Arial"/>
@@ -6600,7 +6633,7 @@
           <w:t>tially different than a control game in terms</w:t>
         </w:r>
       </w:ins>
-      <w:ins w:id="124" w:author="Nilou Assar" w:date="2017-09-05T21:27:00Z">
+      <w:ins w:id="125" w:author="Nilou Assar" w:date="2017-09-05T21:27:00Z">
         <w:r>
           <w:rPr>
             <w:rFonts w:ascii="Arial" w:hAnsi="Arial" w:cs="Arial"/>
@@ -6610,7 +6643,7 @@
           <w:t xml:space="preserve"> of their effect on prosocial behavior</w:t>
         </w:r>
       </w:ins>
-      <w:ins w:id="125" w:author="Nilou Assar" w:date="2017-09-05T21:29:00Z">
+      <w:ins w:id="126" w:author="Nilou Assar" w:date="2017-09-05T21:29:00Z">
         <w:r>
           <w:rPr>
             <w:rFonts w:ascii="Arial" w:hAnsi="Arial" w:cs="Arial"/>
@@ -6620,7 +6653,7 @@
           <w:t>.</w:t>
         </w:r>
       </w:ins>
-      <w:ins w:id="126" w:author="Nilou Assar" w:date="2017-09-05T21:27:00Z">
+      <w:ins w:id="127" w:author="Nilou Assar" w:date="2017-09-05T21:27:00Z">
         <w:r>
           <w:rPr>
             <w:rFonts w:ascii="Arial" w:hAnsi="Arial" w:cs="Arial"/>
@@ -6630,7 +6663,7 @@
           <w:t xml:space="preserve"> </w:t>
         </w:r>
       </w:ins>
-      <w:del w:id="127" w:author="Nilou Assar" w:date="2017-09-05T21:27:00Z">
+      <w:del w:id="128" w:author="Nilou Assar" w:date="2017-09-05T21:27:00Z">
         <w:r>
           <w:rPr>
             <w:rFonts w:ascii="Arial" w:hAnsi="Arial" w:cs="Arial"/>
@@ -6648,7 +6681,7 @@
         </w:rPr>
         <w:t xml:space="preserve"> </w:t>
       </w:r>
-      <w:ins w:id="128" w:author="Nilou Assar" w:date="2017-09-05T21:29:00Z">
+      <w:ins w:id="129" w:author="Nilou Assar" w:date="2017-09-05T21:29:00Z">
         <w:r>
           <w:rPr>
             <w:rFonts w:ascii="Arial" w:hAnsi="Arial" w:cs="Arial"/>
@@ -6658,7 +6691,7 @@
           <w:t>I</w:t>
         </w:r>
       </w:ins>
-      <w:del w:id="129" w:author="Nilou Assar" w:date="2017-09-05T21:29:00Z">
+      <w:del w:id="130" w:author="Nilou Assar" w:date="2017-09-05T21:29:00Z">
         <w:r>
           <w:rPr>
             <w:rFonts w:ascii="Arial" w:hAnsi="Arial" w:cs="Arial"/>
@@ -6676,7 +6709,7 @@
         </w:rPr>
         <w:t xml:space="preserve">f such effects exist, they are </w:t>
       </w:r>
-      <w:ins w:id="130" w:author="Nilou Assar" w:date="2017-09-05T21:29:00Z">
+      <w:ins w:id="131" w:author="Nilou Assar" w:date="2017-09-05T21:29:00Z">
         <w:r>
           <w:rPr>
             <w:rFonts w:ascii="Arial" w:hAnsi="Arial" w:cs="Arial"/>
@@ -6694,7 +6727,7 @@
         </w:rPr>
         <w:t>not large and obvious</w:t>
       </w:r>
-      <w:ins w:id="131" w:author="Nilou Assar" w:date="2017-09-05T21:51:00Z">
+      <w:ins w:id="132" w:author="Nilou Assar" w:date="2017-09-05T21:51:00Z">
         <w:r>
           <w:rPr>
             <w:rFonts w:ascii="Arial" w:hAnsi="Arial" w:cs="Arial"/>
@@ -6704,7 +6737,7 @@
           <w:t xml:space="preserve">, at least with </w:t>
         </w:r>
       </w:ins>
-      <w:ins w:id="132" w:author="Nilou Assar" w:date="2017-09-05T21:53:00Z">
+      <w:ins w:id="133" w:author="Nilou Assar" w:date="2017-09-05T21:53:00Z">
         <w:r>
           <w:rPr>
             <w:rFonts w:ascii="Arial" w:hAnsi="Arial" w:cs="Arial"/>
@@ -6714,7 +6747,7 @@
           <w:t>measures</w:t>
         </w:r>
       </w:ins>
-      <w:ins w:id="133" w:author="Nilou Assar" w:date="2017-09-05T21:51:00Z">
+      <w:ins w:id="134" w:author="Nilou Assar" w:date="2017-09-05T21:51:00Z">
         <w:r>
           <w:rPr>
             <w:rFonts w:ascii="Arial" w:hAnsi="Arial" w:cs="Arial"/>
@@ -6724,7 +6757,7 @@
           <w:t xml:space="preserve"> of prosocial behavior that </w:t>
         </w:r>
       </w:ins>
-      <w:ins w:id="134" w:author="Nilou Assar" w:date="2017-09-05T21:54:00Z">
+      <w:ins w:id="135" w:author="Nilou Assar" w:date="2017-09-05T21:54:00Z">
         <w:r>
           <w:rPr>
             <w:rFonts w:ascii="Arial" w:hAnsi="Arial" w:cs="Arial"/>
@@ -6742,7 +6775,7 @@
         </w:rPr>
         <w:t xml:space="preserve">. Furthermore, we are able to rule out some effects </w:t>
       </w:r>
-      <w:ins w:id="135" w:author="Nilou Assar" w:date="2017-09-05T21:56:00Z">
+      <w:ins w:id="136" w:author="Nilou Assar" w:date="2017-09-05T21:56:00Z">
         <w:r>
           <w:rPr>
             <w:rFonts w:ascii="Arial" w:hAnsi="Arial" w:cs="Arial"/>
@@ -6752,7 +6785,7 @@
           <w:t>in the</w:t>
         </w:r>
       </w:ins>
-      <w:del w:id="136" w:author="Nilou Assar" w:date="2017-09-05T21:56:00Z">
+      <w:del w:id="137" w:author="Nilou Assar" w:date="2017-09-05T21:56:00Z">
         <w:r>
           <w:rPr>
             <w:rFonts w:ascii="Arial" w:hAnsi="Arial" w:cs="Arial"/>
@@ -6811,13 +6844,13 @@
         <w:ind w:firstLine="720"/>
         <w:contextualSpacing/>
         <w:rPr>
-          <w:ins w:id="137" w:author="Nilou Assar" w:date="2017-09-05T22:00:00Z"/>
-          <w:rFonts w:ascii="Arial" w:hAnsi="Arial" w:cs="Arial"/>
-          <w:sz w:val="24"/>
-          <w:szCs w:val="24"/>
-        </w:rPr>
-      </w:pPr>
-      <w:ins w:id="138" w:author="Nilou Assar" w:date="2017-09-05T22:00:00Z">
+          <w:ins w:id="138" w:author="Nilou Assar" w:date="2017-09-05T22:00:00Z"/>
+          <w:rFonts w:ascii="Arial" w:hAnsi="Arial" w:cs="Arial"/>
+          <w:sz w:val="24"/>
+          <w:szCs w:val="24"/>
+        </w:rPr>
+      </w:pPr>
+      <w:ins w:id="139" w:author="Nilou Assar" w:date="2017-09-05T22:00:00Z">
         <w:r>
           <w:rPr>
             <w:rFonts w:ascii="Arial" w:hAnsi="Arial" w:cs="Arial"/>
@@ -6828,7 +6861,7 @@
           <w:t xml:space="preserve">As mentioned above, the prosocial measure we selected ultimately was the greatest limitation of the current study.  First of all, several of the participants that completed the lab portion of the study were missed by the confederate, so they were unable to encounter the prosocial portion of the experiment.  </w:t>
         </w:r>
       </w:ins>
-      <w:ins w:id="139" w:author="Nilou Assar" w:date="2017-09-05T22:02:00Z">
+      <w:ins w:id="140" w:author="Nilou Assar" w:date="2017-09-05T22:02:00Z">
         <w:r>
           <w:rPr>
             <w:rFonts w:ascii="Arial" w:hAnsi="Arial" w:cs="Arial"/>
@@ -6838,7 +6871,7 @@
           <w:t>Second, and perhaps more importantly, we chose a measure in which most of the participan</w:t>
         </w:r>
       </w:ins>
-      <w:ins w:id="140" w:author="Nilou Assar" w:date="2017-09-05T22:03:00Z">
+      <w:ins w:id="141" w:author="Nilou Assar" w:date="2017-09-05T22:03:00Z">
         <w:r>
           <w:rPr>
             <w:rFonts w:ascii="Arial" w:hAnsi="Arial" w:cs="Arial"/>
@@ -6848,7 +6881,7 @@
           <w:t>ts declined to volunteer, which did not allow an adequate contrast</w:t>
         </w:r>
       </w:ins>
-      <w:ins w:id="141" w:author="Nilou Assar" w:date="2017-09-05T22:04:00Z">
+      <w:ins w:id="142" w:author="Nilou Assar" w:date="2017-09-05T22:04:00Z">
         <w:r>
           <w:rPr>
             <w:rFonts w:ascii="Arial" w:hAnsi="Arial" w:cs="Arial"/>
@@ -6858,7 +6891,7 @@
           <w:t xml:space="preserve">s between our game conditions.  It would have been much more useful to use a prosocial measure in which most participants </w:t>
         </w:r>
       </w:ins>
-      <w:ins w:id="142" w:author="Nilou Assar" w:date="2017-09-05T22:07:00Z">
+      <w:ins w:id="143" w:author="Nilou Assar" w:date="2017-09-05T22:07:00Z">
         <w:r>
           <w:rPr>
             <w:rFonts w:ascii="Arial" w:hAnsi="Arial" w:cs="Arial"/>
@@ -6868,7 +6901,7 @@
           <w:t>are willing to</w:t>
         </w:r>
       </w:ins>
-      <w:ins w:id="143" w:author="Nilou Assar" w:date="2017-09-05T22:05:00Z">
+      <w:ins w:id="144" w:author="Nilou Assar" w:date="2017-09-05T22:05:00Z">
         <w:r>
           <w:rPr>
             <w:rFonts w:ascii="Arial" w:hAnsi="Arial" w:cs="Arial"/>
@@ -6878,7 +6911,7 @@
           <w:t xml:space="preserve"> </w:t>
         </w:r>
       </w:ins>
-      <w:ins w:id="144" w:author="Nilou Assar" w:date="2017-09-05T22:08:00Z">
+      <w:ins w:id="145" w:author="Nilou Assar" w:date="2017-09-05T22:08:00Z">
         <w:r>
           <w:rPr>
             <w:rFonts w:ascii="Arial" w:hAnsi="Arial" w:cs="Arial"/>
@@ -6888,7 +6921,7 @@
           <w:t>help at least a little bit</w:t>
         </w:r>
       </w:ins>
-      <w:ins w:id="145" w:author="Nilou Assar" w:date="2017-09-05T22:06:00Z">
+      <w:ins w:id="146" w:author="Nilou Assar" w:date="2017-09-05T22:06:00Z">
         <w:r>
           <w:rPr>
             <w:rFonts w:ascii="Arial" w:hAnsi="Arial" w:cs="Arial"/>
@@ -6898,7 +6931,7 @@
           <w:t xml:space="preserve">.  This would be </w:t>
         </w:r>
       </w:ins>
-      <w:ins w:id="146" w:author="Nilou Assar" w:date="2017-09-05T22:09:00Z">
+      <w:ins w:id="147" w:author="Nilou Assar" w:date="2017-09-05T22:09:00Z">
         <w:r>
           <w:rPr>
             <w:rFonts w:ascii="Arial" w:hAnsi="Arial" w:cs="Arial"/>
@@ -6908,7 +6941,7 @@
           <w:t>considerably</w:t>
         </w:r>
       </w:ins>
-      <w:ins w:id="147" w:author="Nilou Assar" w:date="2017-09-05T22:06:00Z">
+      <w:ins w:id="148" w:author="Nilou Assar" w:date="2017-09-05T22:06:00Z">
         <w:r>
           <w:rPr>
             <w:rFonts w:ascii="Arial" w:hAnsi="Arial" w:cs="Arial"/>
@@ -6918,7 +6951,7 @@
           <w:t xml:space="preserve"> more effective in determining the extent to which the violent game condition might decrease prosocial behavior</w:t>
         </w:r>
       </w:ins>
-      <w:ins w:id="148" w:author="Nilou Assar" w:date="2017-09-05T22:09:00Z">
+      <w:ins w:id="149" w:author="Nilou Assar" w:date="2017-09-05T22:09:00Z">
         <w:r>
           <w:rPr>
             <w:rFonts w:ascii="Arial" w:hAnsi="Arial" w:cs="Arial"/>
@@ -6928,7 +6961,7 @@
           <w:t xml:space="preserve"> (because the standard response is to help a little, thereby giving that response room to decrease)</w:t>
         </w:r>
       </w:ins>
-      <w:ins w:id="149" w:author="Nilou Assar" w:date="2017-09-05T22:10:00Z">
+      <w:ins w:id="150" w:author="Nilou Assar" w:date="2017-09-05T22:10:00Z">
         <w:r>
           <w:rPr>
             <w:rFonts w:ascii="Arial" w:hAnsi="Arial" w:cs="Arial"/>
@@ -6938,7 +6971,7 @@
           <w:t>.  Likewise,</w:t>
         </w:r>
       </w:ins>
-      <w:ins w:id="150" w:author="Nilou Assar" w:date="2017-09-05T22:11:00Z">
+      <w:ins w:id="151" w:author="Nilou Assar" w:date="2017-09-05T22:11:00Z">
         <w:r>
           <w:rPr>
             <w:rFonts w:ascii="Arial" w:hAnsi="Arial" w:cs="Arial"/>
@@ -6948,7 +6981,7 @@
           <w:t xml:space="preserve"> a prosocial measure in which participants are generally willing to help a little would be a better measure in demonstrating how that tendency could potentially be increased by prosocial</w:t>
         </w:r>
       </w:ins>
-      <w:ins w:id="151" w:author="Nilou Assar" w:date="2017-09-05T22:12:00Z">
+      <w:ins w:id="152" w:author="Nilou Assar" w:date="2017-09-05T22:12:00Z">
         <w:r>
           <w:rPr>
             <w:rFonts w:ascii="Arial" w:hAnsi="Arial" w:cs="Arial"/>
@@ -6958,7 +6991,7 @@
           <w:t xml:space="preserve"> games that are violent.</w:t>
         </w:r>
       </w:ins>
-      <w:ins w:id="152" w:author="Nilou Assar" w:date="2017-09-05T22:06:00Z">
+      <w:ins w:id="153" w:author="Nilou Assar" w:date="2017-09-05T22:06:00Z">
         <w:r>
           <w:rPr>
             <w:rFonts w:ascii="Arial" w:hAnsi="Arial" w:cs="Arial"/>
@@ -6986,27 +7019,9 @@
           <w:sz w:val="24"/>
           <w:szCs w:val="24"/>
         </w:rPr>
-        <w:t xml:space="preserve">In conclusion, despite collection of a moderately-sized sample, the results are </w:t>
-      </w:r>
-      <w:proofErr w:type="gramStart"/>
-      <w:r>
-        <w:rPr>
-          <w:rFonts w:ascii="Arial" w:hAnsi="Arial" w:cs="Arial"/>
-          <w:sz w:val="24"/>
-          <w:szCs w:val="24"/>
-        </w:rPr>
-        <w:t>ambiguous</w:t>
-      </w:r>
-      <w:proofErr w:type="gramEnd"/>
-      <w:r>
-        <w:rPr>
-          <w:rFonts w:ascii="Arial" w:hAnsi="Arial" w:cs="Arial"/>
-          <w:sz w:val="24"/>
-          <w:szCs w:val="24"/>
-        </w:rPr>
-        <w:t xml:space="preserve"> regarding whether prosocial-violent and antisocial-violent games affect prosocial behavior as compared to a nonviolent game. Some support for a difference between antisocial and prosocial violent games was found, but this difference was sensitive to the choice of model and dataset. Future research is encouraged to test the effects of prosocial, antisocial, violent, and nonviolent games on prosocial behavior. This research program would be facilitated by the development of more sensitive and model-friendly measures of prosocial behavior.</w:t>
-      </w:r>
-      <w:ins w:id="153" w:author="Nilou Assar" w:date="2017-09-05T22:20:00Z">
+        <w:t>In conclusion, despite collection of a moderately-sized sample, the results are ambiguous regarding whether prosocial-violent and antisocial-violent games affect prosocial behavior as compared to a nonviolent game. Some support for a difference between antisocial and prosocial violent games was found, but this difference was sensitive to the choice of model and dataset. Future research is encouraged to test the effects of prosocial, antisocial, violent, and nonviolent games on prosocial behavior. This research program would be facilitated by the development of more sensitive and model-friendly measures of prosocial behavior.</w:t>
+      </w:r>
+      <w:ins w:id="154" w:author="Nilou Assar" w:date="2017-09-05T22:20:00Z">
         <w:r>
           <w:rPr>
             <w:rFonts w:ascii="Arial" w:hAnsi="Arial" w:cs="Arial"/>
@@ -7016,7 +7031,7 @@
           <w:t xml:space="preserve">  In particular, with a better measure of prosocial behavior, the current ambiguous results that provide some very tentative support for the difference between prosocial</w:t>
         </w:r>
       </w:ins>
-      <w:ins w:id="154" w:author="Nilou Assar" w:date="2017-09-05T22:21:00Z">
+      <w:ins w:id="155" w:author="Nilou Assar" w:date="2017-09-05T22:21:00Z">
         <w:r>
           <w:rPr>
             <w:rFonts w:ascii="Arial" w:hAnsi="Arial" w:cs="Arial"/>
@@ -7026,7 +7041,7 @@
           <w:t>-</w:t>
         </w:r>
       </w:ins>
-      <w:ins w:id="155" w:author="Nilou Assar" w:date="2017-09-05T22:20:00Z">
+      <w:ins w:id="156" w:author="Nilou Assar" w:date="2017-09-05T22:20:00Z">
         <w:r>
           <w:rPr>
             <w:rFonts w:ascii="Arial" w:hAnsi="Arial" w:cs="Arial"/>
@@ -7036,7 +7051,7 @@
           <w:t>violent and antisocial-violent</w:t>
         </w:r>
       </w:ins>
-      <w:ins w:id="156" w:author="Nilou Assar" w:date="2017-09-05T22:22:00Z">
+      <w:ins w:id="157" w:author="Nilou Assar" w:date="2017-09-05T22:22:00Z">
         <w:r>
           <w:rPr>
             <w:rFonts w:ascii="Arial" w:hAnsi="Arial" w:cs="Arial"/>
@@ -7055,7 +7070,7 @@
           <w:t xml:space="preserve">clarified.  It is possible that violent video games reduce prosocial behavior, whereas the prosocial </w:t>
         </w:r>
       </w:ins>
-      <w:ins w:id="157" w:author="Nilou Assar" w:date="2017-09-05T22:23:00Z">
+      <w:ins w:id="158" w:author="Nilou Assar" w:date="2017-09-05T22:23:00Z">
         <w:r>
           <w:rPr>
             <w:rFonts w:ascii="Arial" w:hAnsi="Arial" w:cs="Arial"/>
@@ -7065,7 +7080,7 @@
           <w:t xml:space="preserve">element of violent video games may counteract the violent nature of the game, which would result in similar prosocial behavior to a control game.  On the other hand, it is possible that the prosocial element of a violent video game increases prosocial behavior above an antisocial violent game, which may or may not be different from a control game.  </w:t>
         </w:r>
       </w:ins>
-      <w:ins w:id="158" w:author="Nilou Assar" w:date="2017-09-05T22:25:00Z">
+      <w:ins w:id="159" w:author="Nilou Assar" w:date="2017-09-05T22:25:00Z">
         <w:r>
           <w:rPr>
             <w:rFonts w:ascii="Arial" w:hAnsi="Arial" w:cs="Arial"/>
@@ -7075,7 +7090,7 @@
           <w:t>Another possibility is that a prosocial violent video game encourages both prosocial behavior and aggression</w:t>
         </w:r>
       </w:ins>
-      <w:ins w:id="159" w:author="Nilou Assar" w:date="2017-09-05T22:26:00Z">
+      <w:ins w:id="160" w:author="Nilou Assar" w:date="2017-09-05T22:26:00Z">
         <w:r>
           <w:rPr>
             <w:rFonts w:ascii="Arial" w:hAnsi="Arial" w:cs="Arial"/>
@@ -7085,7 +7100,7 @@
           <w:t xml:space="preserve">, but the context determines which of those responses would be elicited.  For instance, after playing a prosocial violent game, the prosocial element of the game may influence players to help an elderly person across the street, while the violent element of the game may influence the player to yell at </w:t>
         </w:r>
       </w:ins>
-      <w:ins w:id="160" w:author="Nilou Assar" w:date="2017-09-05T22:29:00Z">
+      <w:ins w:id="161" w:author="Nilou Assar" w:date="2017-09-05T22:29:00Z">
         <w:r>
           <w:rPr>
             <w:rFonts w:ascii="Arial" w:hAnsi="Arial" w:cs="Arial"/>
@@ -7095,7 +7110,7 @@
           <w:t>someone in a</w:t>
         </w:r>
       </w:ins>
-      <w:ins w:id="161" w:author="Nilou Assar" w:date="2017-09-05T22:26:00Z">
+      <w:ins w:id="162" w:author="Nilou Assar" w:date="2017-09-05T22:26:00Z">
         <w:r>
           <w:rPr>
             <w:rFonts w:ascii="Arial" w:hAnsi="Arial" w:cs="Arial"/>
@@ -7105,7 +7120,7 @@
           <w:t xml:space="preserve"> car that impatiently honks</w:t>
         </w:r>
       </w:ins>
-      <w:ins w:id="162" w:author="Nilou Assar" w:date="2017-09-05T22:30:00Z">
+      <w:ins w:id="163" w:author="Nilou Assar" w:date="2017-09-05T22:30:00Z">
         <w:r>
           <w:rPr>
             <w:rFonts w:ascii="Arial" w:hAnsi="Arial" w:cs="Arial"/>
@@ -7115,7 +7130,7 @@
           <w:t xml:space="preserve"> at the delay.</w:t>
         </w:r>
       </w:ins>
-      <w:ins w:id="163" w:author="Nilou Assar" w:date="2017-09-05T22:31:00Z">
+      <w:ins w:id="164" w:author="Nilou Assar" w:date="2017-09-05T22:31:00Z">
         <w:r>
           <w:rPr>
             <w:rFonts w:ascii="Arial" w:hAnsi="Arial" w:cs="Arial"/>
@@ -7125,7 +7140,7 @@
           <w:t xml:space="preserve">  Future research should work to </w:t>
         </w:r>
       </w:ins>
-      <w:ins w:id="164" w:author="Nilou Assar" w:date="2017-09-05T22:32:00Z">
+      <w:ins w:id="165" w:author="Nilou Assar" w:date="2017-09-05T22:32:00Z">
         <w:r>
           <w:rPr>
             <w:rFonts w:ascii="Arial" w:hAnsi="Arial" w:cs="Arial"/>
@@ -7135,7 +7150,7 @@
           <w:t>disentangle</w:t>
         </w:r>
       </w:ins>
-      <w:ins w:id="165" w:author="Nilou Assar" w:date="2017-09-05T22:31:00Z">
+      <w:ins w:id="166" w:author="Nilou Assar" w:date="2017-09-05T22:31:00Z">
         <w:r>
           <w:rPr>
             <w:rFonts w:ascii="Arial" w:hAnsi="Arial" w:cs="Arial"/>
@@ -7145,7 +7160,7 @@
           <w:t xml:space="preserve"> </w:t>
         </w:r>
       </w:ins>
-      <w:ins w:id="166" w:author="Nilou Assar" w:date="2017-09-05T22:32:00Z">
+      <w:ins w:id="167" w:author="Nilou Assar" w:date="2017-09-05T22:32:00Z">
         <w:r>
           <w:rPr>
             <w:rFonts w:ascii="Arial" w:hAnsi="Arial" w:cs="Arial"/>
@@ -7162,14 +7177,14 @@
         <w:contextualSpacing/>
         <w:jc w:val="center"/>
         <w:rPr>
-          <w:del w:id="167" w:author="Nilou Assar" w:date="2017-09-05T22:34:00Z"/>
+          <w:del w:id="168" w:author="Nilou Assar" w:date="2017-09-05T22:34:00Z"/>
           <w:rFonts w:ascii="Arial" w:hAnsi="Arial" w:cs="Arial"/>
           <w:b/>
           <w:sz w:val="24"/>
           <w:szCs w:val="24"/>
         </w:rPr>
       </w:pPr>
-      <w:del w:id="168" w:author="Nilou Assar" w:date="2017-09-05T22:34:00Z">
+      <w:del w:id="169" w:author="Nilou Assar" w:date="2017-09-05T22:34:00Z">
         <w:r>
           <w:rPr>
             <w:rFonts w:ascii="Arial" w:hAnsi="Arial" w:cs="Arial"/>
@@ -7186,13 +7201,13 @@
         <w:spacing w:line="480" w:lineRule="auto"/>
         <w:contextualSpacing/>
         <w:rPr>
-          <w:del w:id="169" w:author="Nilou Assar" w:date="2017-09-05T22:34:00Z"/>
-          <w:rFonts w:ascii="Arial" w:hAnsi="Arial" w:cs="Arial"/>
-          <w:sz w:val="24"/>
-          <w:szCs w:val="24"/>
-        </w:rPr>
-      </w:pPr>
-      <w:del w:id="170" w:author="Nilou Assar" w:date="2017-09-05T22:34:00Z">
+          <w:del w:id="170" w:author="Nilou Assar" w:date="2017-09-05T22:34:00Z"/>
+          <w:rFonts w:ascii="Arial" w:hAnsi="Arial" w:cs="Arial"/>
+          <w:sz w:val="24"/>
+          <w:szCs w:val="24"/>
+        </w:rPr>
+      </w:pPr>
+      <w:del w:id="171" w:author="Nilou Assar" w:date="2017-09-05T22:34:00Z">
         <w:r>
           <w:rPr>
             <w:rFonts w:ascii="Arial" w:hAnsi="Arial" w:cs="Arial"/>
@@ -7422,7 +7437,19 @@
           <w:sz w:val="24"/>
           <w:szCs w:val="24"/>
         </w:rPr>
-        <w:t> Journal of Personality and Social Psychology, 78</w:t>
+        <w:t> Journal of Personality and Social Psychology, </w:t>
+      </w:r>
+      <w:bookmarkStart w:id="172" w:name="_GoBack"/>
+      <w:bookmarkEnd w:id="172"/>
+      <w:r>
+        <w:rPr>
+          <w:rFonts w:ascii="Arial" w:hAnsi="Arial" w:cs="Arial"/>
+          <w:i/>
+          <w:iCs/>
+          <w:sz w:val="24"/>
+          <w:szCs w:val="24"/>
+        </w:rPr>
+        <w:t>78</w:t>
       </w:r>
       <w:r>
         <w:rPr>
@@ -7589,13 +7616,13 @@
         <w:ind w:left="720" w:hanging="720"/>
         <w:contextualSpacing/>
         <w:rPr>
-          <w:ins w:id="171" w:author="Niloufar Assar" w:date="2017-07-20T16:42:00Z"/>
-          <w:rFonts w:ascii="Arial" w:hAnsi="Arial" w:cs="Arial"/>
-          <w:sz w:val="24"/>
-          <w:szCs w:val="24"/>
-        </w:rPr>
-      </w:pPr>
-      <w:ins w:id="172" w:author="Niloufar Assar" w:date="2017-07-20T16:42:00Z">
+          <w:ins w:id="173" w:author="Niloufar Assar" w:date="2017-07-20T16:42:00Z"/>
+          <w:rFonts w:ascii="Arial" w:hAnsi="Arial" w:cs="Arial"/>
+          <w:sz w:val="24"/>
+          <w:szCs w:val="24"/>
+        </w:rPr>
+      </w:pPr>
+      <w:ins w:id="174" w:author="Niloufar Assar" w:date="2017-07-20T16:42:00Z">
         <w:r>
           <w:rPr>
             <w:rFonts w:ascii="Arial" w:hAnsi="Arial" w:cs="Arial"/>
@@ -7648,13 +7675,13 @@
         <w:ind w:left="720" w:hanging="720"/>
         <w:contextualSpacing/>
         <w:rPr>
-          <w:ins w:id="173" w:author="Niloufar Assar" w:date="2017-07-20T16:42:00Z"/>
-          <w:rFonts w:ascii="Arial" w:hAnsi="Arial" w:cs="Arial"/>
-          <w:sz w:val="24"/>
-          <w:szCs w:val="24"/>
-        </w:rPr>
-      </w:pPr>
-      <w:ins w:id="174" w:author="Niloufar Assar" w:date="2017-07-20T16:42:00Z">
+          <w:ins w:id="175" w:author="Niloufar Assar" w:date="2017-07-20T16:42:00Z"/>
+          <w:rFonts w:ascii="Arial" w:hAnsi="Arial" w:cs="Arial"/>
+          <w:sz w:val="24"/>
+          <w:szCs w:val="24"/>
+        </w:rPr>
+      </w:pPr>
+      <w:ins w:id="176" w:author="Niloufar Assar" w:date="2017-07-20T16:42:00Z">
         <w:r>
           <w:rPr>
             <w:rFonts w:ascii="Arial" w:hAnsi="Arial" w:cs="Arial"/>
@@ -8608,14 +8635,14 @@
         <w:ind w:left="720" w:hanging="720"/>
         <w:contextualSpacing/>
         <w:rPr>
-          <w:ins w:id="175" w:author="Niloufar Assar" w:date="2017-07-20T16:47:00Z"/>
+          <w:ins w:id="177" w:author="Niloufar Assar" w:date="2017-07-20T16:47:00Z"/>
           <w:rFonts w:ascii="Arial" w:hAnsi="Arial" w:cs="Arial"/>
           <w:sz w:val="24"/>
           <w:szCs w:val="24"/>
         </w:rPr>
       </w:pPr>
       <w:proofErr w:type="spellStart"/>
-      <w:ins w:id="176" w:author="Niloufar Assar" w:date="2017-07-20T16:47:00Z">
+      <w:ins w:id="178" w:author="Niloufar Assar" w:date="2017-07-20T16:47:00Z">
         <w:r>
           <w:rPr>
             <w:rFonts w:ascii="Arial" w:hAnsi="Arial" w:cs="Arial"/>
@@ -8805,7 +8832,7 @@
 </file>
 
 <file path=word/comments.xml><?xml version="1.0" encoding="utf-8"?>
-<w:comments xmlns:wpc="http://schemas.microsoft.com/office/word/2010/wordprocessingCanvas" xmlns:cx="http://schemas.microsoft.com/office/drawing/2014/chartex" xmlns:cx1="http://schemas.microsoft.com/office/drawing/2015/9/8/chartex" xmlns:mc="http://schemas.openxmlformats.org/markup-compatibility/2006" xmlns:o="urn:schemas-microsoft-com:office:office" xmlns:r="http://schemas.openxmlformats.org/officeDocument/2006/relationships" xmlns:m="http://schemas.openxmlformats.org/officeDocument/2006/math" xmlns:v="urn:schemas-microsoft-com:vml" xmlns:wp14="http://schemas.microsoft.com/office/word/2010/wordprocessingDrawing" xmlns:wp="http://schemas.openxmlformats.org/drawingml/2006/wordprocessingDrawing" xmlns:w10="urn:schemas-microsoft-com:office:word" xmlns:w="http://schemas.openxmlformats.org/wordprocessingml/2006/main" xmlns:w14="http://schemas.microsoft.com/office/word/2010/wordml" xmlns:w15="http://schemas.microsoft.com/office/word/2012/wordml" xmlns:w16se="http://schemas.microsoft.com/office/word/2015/wordml/symex" xmlns:wpg="http://schemas.microsoft.com/office/word/2010/wordprocessingGroup" xmlns:wpi="http://schemas.microsoft.com/office/word/2010/wordprocessingInk" xmlns:wne="http://schemas.microsoft.com/office/word/2006/wordml" xmlns:wps="http://schemas.microsoft.com/office/word/2010/wordprocessingShape" mc:Ignorable="w14 w15 w16se wp14">
+<w:comments xmlns:wpc="http://schemas.microsoft.com/office/word/2010/wordprocessingCanvas" xmlns:mc="http://schemas.openxmlformats.org/markup-compatibility/2006" xmlns:o="urn:schemas-microsoft-com:office:office" xmlns:r="http://schemas.openxmlformats.org/officeDocument/2006/relationships" xmlns:m="http://schemas.openxmlformats.org/officeDocument/2006/math" xmlns:v="urn:schemas-microsoft-com:vml" xmlns:wp14="http://schemas.microsoft.com/office/word/2010/wordprocessingDrawing" xmlns:wp="http://schemas.openxmlformats.org/drawingml/2006/wordprocessingDrawing" xmlns:w10="urn:schemas-microsoft-com:office:word" xmlns:w="http://schemas.openxmlformats.org/wordprocessingml/2006/main" xmlns:w14="http://schemas.microsoft.com/office/word/2010/wordml" xmlns:wpg="http://schemas.microsoft.com/office/word/2010/wordprocessingGroup" xmlns:wpi="http://schemas.microsoft.com/office/word/2010/wordprocessingInk" xmlns:wne="http://schemas.microsoft.com/office/word/2006/wordml" xmlns:wps="http://schemas.microsoft.com/office/word/2010/wordprocessingShape" mc:Ignorable="w14 wp14">
   <w:comment w:id="2" w:author="Bartholow, Bruce D." w:date="2017-07-20T17:53:00Z" w:initials="BBD">
     <w:p>
       <w:pPr>
@@ -9060,7 +9087,7 @@
       </w:r>
     </w:p>
   </w:comment>
-  <w:comment w:id="15" w:author="Hilgard, Joseph" w:date="2017-07-20T17:53:00Z" w:initials="HJ">
+  <w:comment w:id="17" w:author="Hilgard, Joseph" w:date="2017-07-20T17:53:00Z" w:initials="HJ">
     <w:p>
       <w:pPr>
         <w:pStyle w:val="CommentText"/>
@@ -9079,7 +9106,7 @@
       </w:r>
     </w:p>
   </w:comment>
-  <w:comment w:id="16" w:author="Lueke, Adam" w:date="2017-07-20T17:53:00Z" w:initials="LA">
+  <w:comment w:id="18" w:author="Lueke, Adam" w:date="2017-07-20T17:53:00Z" w:initials="LA">
     <w:p>
       <w:pPr>
         <w:pStyle w:val="CommentText"/>
@@ -9092,22 +9119,6 @@
       </w:r>
       <w:r>
         <w:t>Our goal is not to directly test the effect of violent video games on prosocial behavior, so a statement like that is somewhat misleading if it were to be introduced into the text.  Right now this is just building a case for how prosocial behavior has been shown to be affected so that we can introduce our main concept of violence within a prosocial context, which is fundamentally different than these citations here.</w:t>
-      </w:r>
-    </w:p>
-  </w:comment>
-  <w:comment w:id="17" w:author="Hilgard, Joseph" w:date="2017-07-20T17:53:00Z" w:initials="HJ">
-    <w:p>
-      <w:pPr>
-        <w:pStyle w:val="CommentText"/>
-      </w:pPr>
-      <w:r>
-        <w:rPr>
-          <w:rStyle w:val="CommentReference"/>
-        </w:rPr>
-        <w:annotationRef/>
-      </w:r>
-      <w:r>
-        <w:t>http://journals.plos.org/plosone/article?id=10.1371/journal.pone.0068382</w:t>
       </w:r>
     </w:p>
   </w:comment>
@@ -9123,128 +9134,38 @@
         <w:annotationRef/>
       </w:r>
       <w:r>
-        <w:t xml:space="preserve">I might suggest that cooperative gameplay is a context </w:t>
-      </w:r>
-      <w:r>
-        <w:rPr>
-          <w:i/>
-        </w:rPr>
-        <w:t>around</w:t>
-      </w:r>
-      <w:r>
-        <w:t xml:space="preserve"> the violent game, whereas a save-the-world plot is a context </w:t>
-      </w:r>
-      <w:r>
-        <w:rPr>
-          <w:i/>
-        </w:rPr>
-        <w:t>within</w:t>
-      </w:r>
-      <w:r>
-        <w:t xml:space="preserve"> the violent game, if you know what I mean. </w:t>
-      </w:r>
-    </w:p>
+        <w:t>http://journals.plos.org/plosone/article?id=10.1371/journal.pone.0068382</w:t>
+      </w:r>
+    </w:p>
+  </w:comment>
+  <w:comment w:id="33" w:author="Hilgard, Joseph" w:date="2017-07-20T17:53:00Z" w:initials="HJ">
     <w:p>
       <w:pPr>
         <w:pStyle w:val="CommentText"/>
       </w:pPr>
-    </w:p>
-    <w:p>
-      <w:pPr>
-        <w:pStyle w:val="CommentText"/>
-      </w:pPr>
-      <w:r>
-        <w:t xml:space="preserve">This is interesting to consider because most studies have focused on clearly antisocial violent video games such as Grand Theft Auto or Mortal </w:t>
+      <w:r>
+        <w:rPr>
+          <w:rStyle w:val="CommentReference"/>
+        </w:rPr>
+        <w:annotationRef/>
+      </w:r>
+      <w:r>
+        <w:t xml:space="preserve">Simmons, J.P, Nelson, L.D., and </w:t>
       </w:r>
       <w:proofErr w:type="spellStart"/>
       <w:r>
-        <w:t>Kombat</w:t>
+        <w:t>Simonsohn</w:t>
       </w:r>
       <w:proofErr w:type="spellEnd"/>
       <w:r>
-        <w:t>.</w:t>
+        <w:t xml:space="preserve">, U. (2012) A 21-word solution. Retrieved from </w:t>
+      </w:r>
+      <w:r>
+        <w:t>https://papers.ssrn.com/sol3/papers.cfm?abstract_id=2160588</w:t>
       </w:r>
     </w:p>
   </w:comment>
-  <w:comment w:id="20" w:author="Lueke, Adam" w:date="2017-07-20T17:53:00Z" w:initials="LA">
-    <w:p>
-      <w:pPr>
-        <w:pStyle w:val="CommentText"/>
-      </w:pPr>
-      <w:r>
-        <w:rPr>
-          <w:rStyle w:val="CommentReference"/>
-        </w:rPr>
-        <w:annotationRef/>
-      </w:r>
-      <w:r>
-        <w:t>The distinction is interesting, so I put in a sentence to add to the difference between our current study and the past studies dealing with prosocial behavior in a cooperative context.</w:t>
-      </w:r>
-    </w:p>
-  </w:comment>
-  <w:comment w:id="30" w:author="Hilgard, Joseph" w:date="2017-07-20T17:53:00Z" w:initials="HJ">
-    <w:p>
-      <w:pPr>
-        <w:pStyle w:val="CommentText"/>
-      </w:pPr>
-      <w:r>
-        <w:rPr>
-          <w:rStyle w:val="CommentReference"/>
-        </w:rPr>
-        <w:annotationRef/>
-      </w:r>
-      <w:r>
-        <w:t>It would be helpful to include the theory behind the “help Red Cross / save lives” manipulation and to present this up front as a hypothesis</w:t>
-      </w:r>
-    </w:p>
-  </w:comment>
-  <w:comment w:id="31" w:author="Lueke, Adam" w:date="2017-07-20T17:53:00Z" w:initials="LA">
-    <w:p>
-      <w:pPr>
-        <w:pStyle w:val="CommentText"/>
-      </w:pPr>
-      <w:r>
-        <w:rPr>
-          <w:rStyle w:val="CommentReference"/>
-        </w:rPr>
-        <w:annotationRef/>
-      </w:r>
-      <w:r>
-        <w:t>There wasn’t a theory per se.  We just thought that if the context of the helping measure matched the context of the prosocial nature of the violent video game then it would be more likely to elicit effects.</w:t>
-      </w:r>
-      <w:r>
-        <w:t xml:space="preserve">  I put a sentence in to address that.</w:t>
-      </w:r>
-    </w:p>
-  </w:comment>
-  <w:comment w:id="35" w:author="Hilgard, Joseph" w:date="2017-07-20T17:53:00Z" w:initials="HJ">
-    <w:p>
-      <w:pPr>
-        <w:pStyle w:val="CommentText"/>
-      </w:pPr>
-      <w:r>
-        <w:rPr>
-          <w:rStyle w:val="CommentReference"/>
-        </w:rPr>
-        <w:annotationRef/>
-      </w:r>
-      <w:r>
-        <w:t xml:space="preserve">Simmons, J.P, Nelson, L.D., and </w:t>
-      </w:r>
-      <w:proofErr w:type="spellStart"/>
-      <w:r>
-        <w:t>Simonsohn</w:t>
-      </w:r>
-      <w:proofErr w:type="spellEnd"/>
-      <w:r>
-        <w:t xml:space="preserve">, U. (2012) A 21-word solution. Retrieved from </w:t>
-      </w:r>
-      <w:r>
-        <w:t>https://papers.ssrn.com/sol3/papers.cfm?abstract_id=2160588</w:t>
-      </w:r>
-    </w:p>
-  </w:comment>
-  <w:comment w:id="37" w:author="Bartholow, Bruce D." w:date="2017-07-20T17:53:00Z" w:initials="BBD">
+  <w:comment w:id="35" w:author="Bartholow, Bruce D." w:date="2017-07-20T17:53:00Z" w:initials="BBD">
     <w:p>
       <w:pPr>
         <w:pStyle w:val="CommentText"/>
@@ -9292,7 +9213,7 @@
       </w:r>
     </w:p>
   </w:comment>
-  <w:comment w:id="58" w:author="Nilou Assar" w:date="2017-09-06T09:41:00Z" w:initials="NA">
+  <w:comment w:id="96" w:author="Niloufar Assar" w:date="2017-07-20T17:53:00Z" w:initials="NA">
     <w:p>
       <w:pPr>
         <w:pStyle w:val="CommentText"/>
@@ -9304,11 +9225,14 @@
         <w:annotationRef/>
       </w:r>
       <w:r>
-        <w:t>Adam: The way this is explained infers p-hacking, so I explained it in more detail above.</w:t>
+        <w:t>I’m sure we’d have to change the colors</w:t>
+      </w:r>
+      <w:r>
+        <w:t xml:space="preserve"> to black and gray for publication purposes, but just being explicit here.</w:t>
       </w:r>
     </w:p>
   </w:comment>
-  <w:comment w:id="64" w:author="Niloufar Assar" w:date="2017-07-20T17:53:00Z" w:initials="NA">
+  <w:comment w:id="100" w:author="Nilou Assar" w:date="2017-09-05T18:12:00Z" w:initials="NA">
     <w:p>
       <w:pPr>
         <w:pStyle w:val="CommentText"/>
@@ -9320,11 +9244,17 @@
         <w:annotationRef/>
       </w:r>
       <w:r>
-        <w:t>Adam: I thought being specific here was better.</w:t>
+        <w:t>Why are there fewer tests being shown in this gra</w:t>
+      </w:r>
+      <w:r>
+        <w:t>ph compared to the same graph in the previous results</w:t>
+      </w:r>
+      <w:r>
+        <w:t xml:space="preserve"> you reported, Joe, which is shown deleted below?</w:t>
       </w:r>
     </w:p>
   </w:comment>
-  <w:comment w:id="84" w:author="Niloufar Assar" w:date="2017-07-20T17:53:00Z" w:initials="NA">
+  <w:comment w:id="110" w:author="Nilou Assar" w:date="2017-09-05T20:45:00Z" w:initials="NA">
     <w:p>
       <w:pPr>
         <w:pStyle w:val="CommentText"/>
@@ -9336,11 +9266,11 @@
         <w:annotationRef/>
       </w:r>
       <w:r>
-        <w:t>Adam – this is in keeping with the reporting of the above results as not far away from significance</w:t>
+        <w:t>Adam: I was a bit stronger here, because she straight messed up during that semester – she was the only confederate working that semester as well</w:t>
       </w:r>
     </w:p>
   </w:comment>
-  <w:comment w:id="94" w:author="Niloufar Assar" w:date="2017-07-20T17:53:00Z" w:initials="NA">
+  <w:comment w:id="114" w:author="Niloufar Assar" w:date="2017-07-20T17:53:00Z" w:initials="NA">
     <w:p>
       <w:pPr>
         <w:pStyle w:val="CommentText"/>
@@ -9352,71 +9282,14 @@
         <w:annotationRef/>
       </w:r>
       <w:r>
-        <w:t>I’m sure we’d have to change the colors</w:t>
-      </w:r>
-      <w:r>
-        <w:t xml:space="preserve"> to black and gray for publication purposes, but just being explicit here.</w:t>
+        <w:t xml:space="preserve">Adam: I think this provides a pretty good basis to work from as a Discussion for this paper and the way we are presenting it.  We can obviously add ideas about </w:t>
+      </w:r>
+      <w:r>
+        <w:t>what these ambiguous results COULD mean as speculation, but this is an overall good summary.  We also would obviously need to add a limitations section, including the bad confederate that caused the elimination of a semester’s worth of data, the helping procedure used which caused a floor effect, and perhaps the use of the control game, since aggression can be used quite easily in a racing game by smashing into other cars that are in your way.  I’ll enter these later after we get everything else smoothed out.</w:t>
       </w:r>
     </w:p>
   </w:comment>
-  <w:comment w:id="98" w:author="Nilou Assar" w:date="2017-09-05T18:12:00Z" w:initials="NA">
-    <w:p>
-      <w:pPr>
-        <w:pStyle w:val="CommentText"/>
-      </w:pPr>
-      <w:r>
-        <w:rPr>
-          <w:rStyle w:val="CommentReference"/>
-        </w:rPr>
-        <w:annotationRef/>
-      </w:r>
-      <w:r>
-        <w:t>Why are there fewer tests being shown in this gra</w:t>
-      </w:r>
-      <w:r>
-        <w:t>ph compared to the same graph in the previous results</w:t>
-      </w:r>
-      <w:r>
-        <w:t xml:space="preserve"> you reported, Joe, which is shown deleted below?</w:t>
-      </w:r>
-    </w:p>
-  </w:comment>
-  <w:comment w:id="109" w:author="Nilou Assar" w:date="2017-09-05T20:45:00Z" w:initials="NA">
-    <w:p>
-      <w:pPr>
-        <w:pStyle w:val="CommentText"/>
-      </w:pPr>
-      <w:r>
-        <w:rPr>
-          <w:rStyle w:val="CommentReference"/>
-        </w:rPr>
-        <w:annotationRef/>
-      </w:r>
-      <w:r>
-        <w:t>Adam: I was a bit stronger here, because she straight messed up during that semester – she was the only confederate working that semester as well</w:t>
-      </w:r>
-    </w:p>
-  </w:comment>
-  <w:comment w:id="113" w:author="Niloufar Assar" w:date="2017-07-20T17:53:00Z" w:initials="NA">
-    <w:p>
-      <w:pPr>
-        <w:pStyle w:val="CommentText"/>
-      </w:pPr>
-      <w:r>
-        <w:rPr>
-          <w:rStyle w:val="CommentReference"/>
-        </w:rPr>
-        <w:annotationRef/>
-      </w:r>
-      <w:r>
-        <w:t xml:space="preserve">Adam: I think this provides a pretty good basis to work from as a Discussion for this paper and the way we are presenting it.  We can obviously add ideas about </w:t>
-      </w:r>
-      <w:r>
-        <w:t>what these ambiguous results COULD mean as speculation, but this is an overall good summary.  We also would obviously need to add a limitations section, including the bad confederate that caused the elimination of a semester’s worth of data, the helping procedure used which caused a floor effect, and perhaps the use of the control game, since aggression can be used quite easily in a racing game by smashing into other cars that are in your way.  I’ll enter these later after we get everything else smoothed out.</w:t>
-      </w:r>
-    </w:p>
-  </w:comment>
-  <w:comment w:id="117" w:author="Niloufar Assar" w:date="2017-07-20T17:53:00Z" w:initials="NA">
+  <w:comment w:id="118" w:author="Niloufar Assar" w:date="2017-07-20T17:53:00Z" w:initials="NA">
     <w:p>
       <w:pPr>
         <w:pStyle w:val="CommentText"/>
@@ -9488,7 +9361,7 @@
 </file>
 
 <file path=word/styles.xml><?xml version="1.0" encoding="utf-8"?>
-<w:styles xmlns:mc="http://schemas.openxmlformats.org/markup-compatibility/2006" xmlns:r="http://schemas.openxmlformats.org/officeDocument/2006/relationships" xmlns:w="http://schemas.openxmlformats.org/wordprocessingml/2006/main" xmlns:w14="http://schemas.microsoft.com/office/word/2010/wordml" xmlns:w15="http://schemas.microsoft.com/office/word/2012/wordml" xmlns:w16se="http://schemas.microsoft.com/office/word/2015/wordml/symex" mc:Ignorable="w14 w15 w16se">
+<w:styles xmlns:mc="http://schemas.openxmlformats.org/markup-compatibility/2006" xmlns:r="http://schemas.openxmlformats.org/officeDocument/2006/relationships" xmlns:w="http://schemas.openxmlformats.org/wordprocessingml/2006/main" xmlns:w14="http://schemas.microsoft.com/office/word/2010/wordml" mc:Ignorable="w14">
   <w:docDefaults>
     <w:rPrDefault>
       <w:rPr>
@@ -9504,378 +9377,145 @@
       </w:pPr>
     </w:pPrDefault>
   </w:docDefaults>
-  <w:latentStyles w:defLockedState="0" w:defUIPriority="99" w:defSemiHidden="0" w:defUnhideWhenUsed="0" w:defQFormat="0" w:count="371">
-    <w:lsdException w:name="Normal" w:uiPriority="0" w:qFormat="1"/>
-    <w:lsdException w:name="heading 1" w:uiPriority="9" w:qFormat="1"/>
-    <w:lsdException w:name="heading 2" w:semiHidden="1" w:uiPriority="9" w:unhideWhenUsed="1" w:qFormat="1"/>
-    <w:lsdException w:name="heading 3" w:semiHidden="1" w:uiPriority="9" w:unhideWhenUsed="1" w:qFormat="1"/>
-    <w:lsdException w:name="heading 4" w:semiHidden="1" w:uiPriority="9" w:unhideWhenUsed="1" w:qFormat="1"/>
-    <w:lsdException w:name="heading 5" w:semiHidden="1" w:uiPriority="9" w:unhideWhenUsed="1" w:qFormat="1"/>
-    <w:lsdException w:name="heading 6" w:semiHidden="1" w:uiPriority="9" w:unhideWhenUsed="1" w:qFormat="1"/>
-    <w:lsdException w:name="heading 7" w:semiHidden="1" w:uiPriority="9" w:unhideWhenUsed="1" w:qFormat="1"/>
-    <w:lsdException w:name="heading 8" w:semiHidden="1" w:uiPriority="9" w:unhideWhenUsed="1" w:qFormat="1"/>
-    <w:lsdException w:name="heading 9" w:semiHidden="1" w:uiPriority="9" w:unhideWhenUsed="1" w:qFormat="1"/>
-    <w:lsdException w:name="index 1" w:semiHidden="1" w:unhideWhenUsed="1"/>
-    <w:lsdException w:name="index 2" w:semiHidden="1" w:unhideWhenUsed="1"/>
-    <w:lsdException w:name="index 3" w:semiHidden="1" w:unhideWhenUsed="1"/>
-    <w:lsdException w:name="index 4" w:semiHidden="1" w:unhideWhenUsed="1"/>
-    <w:lsdException w:name="index 5" w:semiHidden="1" w:unhideWhenUsed="1"/>
-    <w:lsdException w:name="index 6" w:semiHidden="1" w:unhideWhenUsed="1"/>
-    <w:lsdException w:name="index 7" w:semiHidden="1" w:unhideWhenUsed="1"/>
-    <w:lsdException w:name="index 8" w:semiHidden="1" w:unhideWhenUsed="1"/>
-    <w:lsdException w:name="index 9" w:semiHidden="1" w:unhideWhenUsed="1"/>
-    <w:lsdException w:name="toc 1" w:semiHidden="1" w:uiPriority="39" w:unhideWhenUsed="1"/>
-    <w:lsdException w:name="toc 2" w:semiHidden="1" w:uiPriority="39" w:unhideWhenUsed="1"/>
-    <w:lsdException w:name="toc 3" w:semiHidden="1" w:uiPriority="39" w:unhideWhenUsed="1"/>
-    <w:lsdException w:name="toc 4" w:semiHidden="1" w:uiPriority="39" w:unhideWhenUsed="1"/>
-    <w:lsdException w:name="toc 5" w:semiHidden="1" w:uiPriority="39" w:unhideWhenUsed="1"/>
-    <w:lsdException w:name="toc 6" w:semiHidden="1" w:uiPriority="39" w:unhideWhenUsed="1"/>
-    <w:lsdException w:name="toc 7" w:semiHidden="1" w:uiPriority="39" w:unhideWhenUsed="1"/>
-    <w:lsdException w:name="toc 8" w:semiHidden="1" w:uiPriority="39" w:unhideWhenUsed="1"/>
-    <w:lsdException w:name="toc 9" w:semiHidden="1" w:uiPriority="39" w:unhideWhenUsed="1"/>
-    <w:lsdException w:name="Normal Indent" w:semiHidden="1" w:unhideWhenUsed="1"/>
-    <w:lsdException w:name="footnote text" w:semiHidden="1" w:unhideWhenUsed="1"/>
-    <w:lsdException w:name="annotation text" w:semiHidden="1" w:unhideWhenUsed="1"/>
-    <w:lsdException w:name="header" w:semiHidden="1" w:unhideWhenUsed="1"/>
-    <w:lsdException w:name="footer" w:semiHidden="1" w:unhideWhenUsed="1"/>
-    <w:lsdException w:name="index heading" w:semiHidden="1" w:unhideWhenUsed="1"/>
-    <w:lsdException w:name="caption" w:semiHidden="1" w:uiPriority="35" w:unhideWhenUsed="1" w:qFormat="1"/>
-    <w:lsdException w:name="table of figures" w:semiHidden="1" w:unhideWhenUsed="1"/>
-    <w:lsdException w:name="envelope address" w:semiHidden="1" w:unhideWhenUsed="1"/>
-    <w:lsdException w:name="envelope return" w:semiHidden="1" w:unhideWhenUsed="1"/>
-    <w:lsdException w:name="footnote reference" w:semiHidden="1" w:unhideWhenUsed="1"/>
-    <w:lsdException w:name="annotation reference" w:semiHidden="1" w:unhideWhenUsed="1"/>
-    <w:lsdException w:name="line number" w:semiHidden="1" w:unhideWhenUsed="1"/>
-    <w:lsdException w:name="page number" w:semiHidden="1" w:unhideWhenUsed="1"/>
-    <w:lsdException w:name="endnote reference" w:semiHidden="1" w:unhideWhenUsed="1"/>
-    <w:lsdException w:name="endnote text" w:semiHidden="1" w:unhideWhenUsed="1"/>
-    <w:lsdException w:name="table of authorities" w:semiHidden="1" w:unhideWhenUsed="1"/>
-    <w:lsdException w:name="macro" w:semiHidden="1" w:unhideWhenUsed="1"/>
-    <w:lsdException w:name="toa heading" w:semiHidden="1" w:unhideWhenUsed="1"/>
-    <w:lsdException w:name="List" w:semiHidden="1" w:unhideWhenUsed="1"/>
-    <w:lsdException w:name="List Bullet" w:semiHidden="1" w:unhideWhenUsed="1"/>
-    <w:lsdException w:name="List Number" w:semiHidden="1" w:unhideWhenUsed="1"/>
-    <w:lsdException w:name="List 2" w:semiHidden="1" w:unhideWhenUsed="1"/>
-    <w:lsdException w:name="List 3" w:semiHidden="1" w:unhideWhenUsed="1"/>
-    <w:lsdException w:name="List 4" w:semiHidden="1" w:unhideWhenUsed="1"/>
-    <w:lsdException w:name="List 5" w:semiHidden="1" w:unhideWhenUsed="1"/>
-    <w:lsdException w:name="List Bullet 2" w:semiHidden="1" w:unhideWhenUsed="1"/>
-    <w:lsdException w:name="List Bullet 3" w:semiHidden="1" w:unhideWhenUsed="1"/>
-    <w:lsdException w:name="List Bullet 4" w:semiHidden="1" w:unhideWhenUsed="1"/>
-    <w:lsdException w:name="List Bullet 5" w:semiHidden="1" w:unhideWhenUsed="1"/>
-    <w:lsdException w:name="List Number 2" w:semiHidden="1" w:unhideWhenUsed="1"/>
-    <w:lsdException w:name="List Number 3" w:semiHidden="1" w:unhideWhenUsed="1"/>
-    <w:lsdException w:name="List Number 4" w:semiHidden="1" w:unhideWhenUsed="1"/>
-    <w:lsdException w:name="List Number 5" w:semiHidden="1" w:unhideWhenUsed="1"/>
-    <w:lsdException w:name="Title" w:uiPriority="10" w:qFormat="1"/>
-    <w:lsdException w:name="Closing" w:semiHidden="1" w:unhideWhenUsed="1"/>
-    <w:lsdException w:name="Signature" w:semiHidden="1" w:unhideWhenUsed="1"/>
-    <w:lsdException w:name="Default Paragraph Font" w:semiHidden="1" w:uiPriority="1" w:unhideWhenUsed="1"/>
-    <w:lsdException w:name="Body Text" w:semiHidden="1" w:uiPriority="0" w:unhideWhenUsed="1"/>
-    <w:lsdException w:name="Body Text Indent" w:semiHidden="1" w:unhideWhenUsed="1"/>
-    <w:lsdException w:name="List Continue" w:semiHidden="1" w:unhideWhenUsed="1"/>
-    <w:lsdException w:name="List Continue 2" w:semiHidden="1" w:unhideWhenUsed="1"/>
-    <w:lsdException w:name="List Continue 3" w:semiHidden="1" w:unhideWhenUsed="1"/>
-    <w:lsdException w:name="List Continue 4" w:semiHidden="1" w:unhideWhenUsed="1"/>
-    <w:lsdException w:name="List Continue 5" w:semiHidden="1" w:unhideWhenUsed="1"/>
-    <w:lsdException w:name="Message Header" w:semiHidden="1" w:unhideWhenUsed="1"/>
-    <w:lsdException w:name="Subtitle" w:uiPriority="11" w:qFormat="1"/>
-    <w:lsdException w:name="Salutation" w:semiHidden="1" w:unhideWhenUsed="1"/>
-    <w:lsdException w:name="Date" w:semiHidden="1" w:unhideWhenUsed="1"/>
-    <w:lsdException w:name="Body Text First Indent" w:semiHidden="1" w:unhideWhenUsed="1"/>
-    <w:lsdException w:name="Body Text First Indent 2" w:semiHidden="1" w:unhideWhenUsed="1"/>
-    <w:lsdException w:name="Note Heading" w:semiHidden="1" w:unhideWhenUsed="1"/>
-    <w:lsdException w:name="Body Text 2" w:semiHidden="1" w:unhideWhenUsed="1"/>
-    <w:lsdException w:name="Body Text 3" w:semiHidden="1" w:unhideWhenUsed="1"/>
-    <w:lsdException w:name="Body Text Indent 2" w:semiHidden="1" w:unhideWhenUsed="1"/>
-    <w:lsdException w:name="Body Text Indent 3" w:semiHidden="1" w:unhideWhenUsed="1"/>
-    <w:lsdException w:name="Block Text" w:semiHidden="1" w:unhideWhenUsed="1"/>
-    <w:lsdException w:name="Hyperlink" w:semiHidden="1" w:unhideWhenUsed="1"/>
-    <w:lsdException w:name="FollowedHyperlink" w:semiHidden="1" w:unhideWhenUsed="1"/>
-    <w:lsdException w:name="Strong" w:uiPriority="22" w:qFormat="1"/>
-    <w:lsdException w:name="Emphasis" w:uiPriority="20" w:qFormat="1"/>
-    <w:lsdException w:name="Document Map" w:semiHidden="1" w:unhideWhenUsed="1"/>
-    <w:lsdException w:name="Plain Text" w:semiHidden="1" w:unhideWhenUsed="1"/>
-    <w:lsdException w:name="E-mail Signature" w:semiHidden="1" w:unhideWhenUsed="1"/>
-    <w:lsdException w:name="HTML Top of Form" w:semiHidden="1" w:unhideWhenUsed="1"/>
-    <w:lsdException w:name="HTML Bottom of Form" w:semiHidden="1" w:unhideWhenUsed="1"/>
-    <w:lsdException w:name="Normal (Web)" w:semiHidden="1" w:unhideWhenUsed="1"/>
-    <w:lsdException w:name="HTML Acronym" w:semiHidden="1" w:unhideWhenUsed="1"/>
-    <w:lsdException w:name="HTML Address" w:semiHidden="1" w:unhideWhenUsed="1"/>
-    <w:lsdException w:name="HTML Cite" w:semiHidden="1" w:unhideWhenUsed="1"/>
-    <w:lsdException w:name="HTML Code" w:semiHidden="1" w:unhideWhenUsed="1"/>
-    <w:lsdException w:name="HTML Definition" w:semiHidden="1" w:unhideWhenUsed="1"/>
-    <w:lsdException w:name="HTML Keyboard" w:semiHidden="1" w:unhideWhenUsed="1"/>
-    <w:lsdException w:name="HTML Preformatted" w:semiHidden="1" w:unhideWhenUsed="1"/>
-    <w:lsdException w:name="HTML Sample" w:semiHidden="1" w:unhideWhenUsed="1"/>
-    <w:lsdException w:name="HTML Typewriter" w:semiHidden="1" w:unhideWhenUsed="1"/>
-    <w:lsdException w:name="HTML Variable" w:semiHidden="1" w:unhideWhenUsed="1"/>
-    <w:lsdException w:name="Normal Table" w:semiHidden="1" w:unhideWhenUsed="1"/>
-    <w:lsdException w:name="annotation subject" w:semiHidden="1" w:unhideWhenUsed="1"/>
-    <w:lsdException w:name="No List" w:semiHidden="1" w:unhideWhenUsed="1"/>
-    <w:lsdException w:name="Outline List 1" w:semiHidden="1" w:unhideWhenUsed="1"/>
-    <w:lsdException w:name="Outline List 2" w:semiHidden="1" w:unhideWhenUsed="1"/>
-    <w:lsdException w:name="Outline List 3" w:semiHidden="1" w:unhideWhenUsed="1"/>
-    <w:lsdException w:name="Table Simple 1" w:semiHidden="1" w:unhideWhenUsed="1"/>
-    <w:lsdException w:name="Table Simple 2" w:semiHidden="1" w:unhideWhenUsed="1"/>
-    <w:lsdException w:name="Table Simple 3" w:semiHidden="1" w:unhideWhenUsed="1"/>
-    <w:lsdException w:name="Table Classic 1" w:semiHidden="1" w:unhideWhenUsed="1"/>
-    <w:lsdException w:name="Table Classic 2" w:semiHidden="1" w:unhideWhenUsed="1"/>
-    <w:lsdException w:name="Table Classic 3" w:semiHidden="1" w:unhideWhenUsed="1"/>
-    <w:lsdException w:name="Table Classic 4" w:semiHidden="1" w:unhideWhenUsed="1"/>
-    <w:lsdException w:name="Table Colorful 1" w:semiHidden="1" w:unhideWhenUsed="1"/>
-    <w:lsdException w:name="Table Colorful 2" w:semiHidden="1" w:unhideWhenUsed="1"/>
-    <w:lsdException w:name="Table Colorful 3" w:semiHidden="1" w:unhideWhenUsed="1"/>
-    <w:lsdException w:name="Table Columns 1" w:semiHidden="1" w:unhideWhenUsed="1"/>
-    <w:lsdException w:name="Table Columns 2" w:semiHidden="1" w:unhideWhenUsed="1"/>
-    <w:lsdException w:name="Table Columns 3" w:semiHidden="1" w:unhideWhenUsed="1"/>
-    <w:lsdException w:name="Table Columns 4" w:semiHidden="1" w:unhideWhenUsed="1"/>
-    <w:lsdException w:name="Table Columns 5" w:semiHidden="1" w:unhideWhenUsed="1"/>
-    <w:lsdException w:name="Table Grid 1" w:semiHidden="1" w:unhideWhenUsed="1"/>
-    <w:lsdException w:name="Table Grid 2" w:semiHidden="1" w:unhideWhenUsed="1"/>
-    <w:lsdException w:name="Table Grid 3" w:semiHidden="1" w:unhideWhenUsed="1"/>
-    <w:lsdException w:name="Table Grid 4" w:semiHidden="1" w:unhideWhenUsed="1"/>
-    <w:lsdException w:name="Table Grid 5" w:semiHidden="1" w:unhideWhenUsed="1"/>
-    <w:lsdException w:name="Table Grid 6" w:semiHidden="1" w:unhideWhenUsed="1"/>
-    <w:lsdException w:name="Table Grid 7" w:semiHidden="1" w:unhideWhenUsed="1"/>
-    <w:lsdException w:name="Table Grid 8" w:semiHidden="1" w:unhideWhenUsed="1"/>
-    <w:lsdException w:name="Table List 1" w:semiHidden="1" w:unhideWhenUsed="1"/>
-    <w:lsdException w:name="Table List 2" w:semiHidden="1" w:unhideWhenUsed="1"/>
-    <w:lsdException w:name="Table List 3" w:semiHidden="1" w:unhideWhenUsed="1"/>
-    <w:lsdException w:name="Table List 4" w:semiHidden="1" w:unhideWhenUsed="1"/>
-    <w:lsdException w:name="Table List 5" w:semiHidden="1" w:unhideWhenUsed="1"/>
-    <w:lsdException w:name="Table List 6" w:semiHidden="1" w:unhideWhenUsed="1"/>
-    <w:lsdException w:name="Table List 7" w:semiHidden="1" w:unhideWhenUsed="1"/>
-    <w:lsdException w:name="Table List 8" w:semiHidden="1" w:unhideWhenUsed="1"/>
-    <w:lsdException w:name="Table 3D effects 1" w:semiHidden="1" w:unhideWhenUsed="1"/>
-    <w:lsdException w:name="Table 3D effects 2" w:semiHidden="1" w:unhideWhenUsed="1"/>
-    <w:lsdException w:name="Table 3D effects 3" w:semiHidden="1" w:unhideWhenUsed="1"/>
-    <w:lsdException w:name="Table Contemporary" w:semiHidden="1" w:unhideWhenUsed="1"/>
-    <w:lsdException w:name="Table Elegant" w:semiHidden="1" w:unhideWhenUsed="1"/>
-    <w:lsdException w:name="Table Professional" w:semiHidden="1" w:unhideWhenUsed="1"/>
-    <w:lsdException w:name="Table Subtle 1" w:semiHidden="1" w:unhideWhenUsed="1"/>
-    <w:lsdException w:name="Table Subtle 2" w:semiHidden="1" w:unhideWhenUsed="1"/>
-    <w:lsdException w:name="Table Web 1" w:semiHidden="1" w:unhideWhenUsed="1"/>
-    <w:lsdException w:name="Table Web 2" w:semiHidden="1" w:unhideWhenUsed="1"/>
-    <w:lsdException w:name="Table Web 3" w:semiHidden="1" w:unhideWhenUsed="1"/>
-    <w:lsdException w:name="Balloon Text" w:semiHidden="1" w:unhideWhenUsed="1"/>
-    <w:lsdException w:name="Table Grid" w:uiPriority="39"/>
-    <w:lsdException w:name="Table Theme" w:semiHidden="1" w:unhideWhenUsed="1"/>
-    <w:lsdException w:name="Placeholder Text" w:semiHidden="1"/>
-    <w:lsdException w:name="No Spacing" w:uiPriority="1" w:qFormat="1"/>
-    <w:lsdException w:name="Light Shading" w:uiPriority="60"/>
-    <w:lsdException w:name="Light List" w:uiPriority="61"/>
-    <w:lsdException w:name="Light Grid" w:uiPriority="62"/>
-    <w:lsdException w:name="Medium Shading 1" w:uiPriority="63"/>
-    <w:lsdException w:name="Medium Shading 2" w:uiPriority="64"/>
-    <w:lsdException w:name="Medium List 1" w:uiPriority="65"/>
-    <w:lsdException w:name="Medium List 2" w:uiPriority="66"/>
-    <w:lsdException w:name="Medium Grid 1" w:uiPriority="67"/>
-    <w:lsdException w:name="Medium Grid 2" w:uiPriority="68"/>
-    <w:lsdException w:name="Medium Grid 3" w:uiPriority="69"/>
-    <w:lsdException w:name="Dark List" w:uiPriority="70"/>
-    <w:lsdException w:name="Colorful Shading" w:uiPriority="71"/>
-    <w:lsdException w:name="Colorful List" w:uiPriority="72"/>
-    <w:lsdException w:name="Colorful Grid" w:uiPriority="73"/>
-    <w:lsdException w:name="Light Shading Accent 1" w:uiPriority="60"/>
-    <w:lsdException w:name="Light List Accent 1" w:uiPriority="61"/>
-    <w:lsdException w:name="Light Grid Accent 1" w:uiPriority="62"/>
-    <w:lsdException w:name="Medium Shading 1 Accent 1" w:uiPriority="63"/>
-    <w:lsdException w:name="Medium Shading 2 Accent 1" w:uiPriority="64"/>
-    <w:lsdException w:name="Medium List 1 Accent 1" w:uiPriority="65"/>
-    <w:lsdException w:name="Revision" w:semiHidden="1"/>
-    <w:lsdException w:name="List Paragraph" w:uiPriority="34" w:qFormat="1"/>
-    <w:lsdException w:name="Quote" w:uiPriority="29" w:qFormat="1"/>
-    <w:lsdException w:name="Intense Quote" w:uiPriority="30" w:qFormat="1"/>
-    <w:lsdException w:name="Medium List 2 Accent 1" w:uiPriority="66"/>
-    <w:lsdException w:name="Medium Grid 1 Accent 1" w:uiPriority="67"/>
-    <w:lsdException w:name="Medium Grid 2 Accent 1" w:uiPriority="68"/>
-    <w:lsdException w:name="Medium Grid 3 Accent 1" w:uiPriority="69"/>
-    <w:lsdException w:name="Dark List Accent 1" w:uiPriority="70"/>
-    <w:lsdException w:name="Colorful Shading Accent 1" w:uiPriority="71"/>
-    <w:lsdException w:name="Colorful List Accent 1" w:uiPriority="72"/>
-    <w:lsdException w:name="Colorful Grid Accent 1" w:uiPriority="73"/>
-    <w:lsdException w:name="Light Shading Accent 2" w:uiPriority="60"/>
-    <w:lsdException w:name="Light List Accent 2" w:uiPriority="61"/>
-    <w:lsdException w:name="Light Grid Accent 2" w:uiPriority="62"/>
-    <w:lsdException w:name="Medium Shading 1 Accent 2" w:uiPriority="63"/>
-    <w:lsdException w:name="Medium Shading 2 Accent 2" w:uiPriority="64"/>
-    <w:lsdException w:name="Medium List 1 Accent 2" w:uiPriority="65"/>
-    <w:lsdException w:name="Medium List 2 Accent 2" w:uiPriority="66"/>
-    <w:lsdException w:name="Medium Grid 1 Accent 2" w:uiPriority="67"/>
-    <w:lsdException w:name="Medium Grid 2 Accent 2" w:uiPriority="68"/>
-    <w:lsdException w:name="Medium Grid 3 Accent 2" w:uiPriority="69"/>
-    <w:lsdException w:name="Dark List Accent 2" w:uiPriority="70"/>
-    <w:lsdException w:name="Colorful Shading Accent 2" w:uiPriority="71"/>
-    <w:lsdException w:name="Colorful List Accent 2" w:uiPriority="72"/>
-    <w:lsdException w:name="Colorful Grid Accent 2" w:uiPriority="73"/>
-    <w:lsdException w:name="Light Shading Accent 3" w:uiPriority="60"/>
-    <w:lsdException w:name="Light List Accent 3" w:uiPriority="61"/>
-    <w:lsdException w:name="Light Grid Accent 3" w:uiPriority="62"/>
-    <w:lsdException w:name="Medium Shading 1 Accent 3" w:uiPriority="63"/>
-    <w:lsdException w:name="Medium Shading 2 Accent 3" w:uiPriority="64"/>
-    <w:lsdException w:name="Medium List 1 Accent 3" w:uiPriority="65"/>
-    <w:lsdException w:name="Medium List 2 Accent 3" w:uiPriority="66"/>
-    <w:lsdException w:name="Medium Grid 1 Accent 3" w:uiPriority="67"/>
-    <w:lsdException w:name="Medium Grid 2 Accent 3" w:uiPriority="68"/>
-    <w:lsdException w:name="Medium Grid 3 Accent 3" w:uiPriority="69"/>
-    <w:lsdException w:name="Dark List Accent 3" w:uiPriority="70"/>
-    <w:lsdException w:name="Colorful Shading Accent 3" w:uiPriority="71"/>
-    <w:lsdException w:name="Colorful List Accent 3" w:uiPriority="72"/>
-    <w:lsdException w:name="Colorful Grid Accent 3" w:uiPriority="73"/>
-    <w:lsdException w:name="Light Shading Accent 4" w:uiPriority="60"/>
-    <w:lsdException w:name="Light List Accent 4" w:uiPriority="61"/>
-    <w:lsdException w:name="Light Grid Accent 4" w:uiPriority="62"/>
-    <w:lsdException w:name="Medium Shading 1 Accent 4" w:uiPriority="63"/>
-    <w:lsdException w:name="Medium Shading 2 Accent 4" w:uiPriority="64"/>
-    <w:lsdException w:name="Medium List 1 Accent 4" w:uiPriority="65"/>
-    <w:lsdException w:name="Medium List 2 Accent 4" w:uiPriority="66"/>
-    <w:lsdException w:name="Medium Grid 1 Accent 4" w:uiPriority="67"/>
-    <w:lsdException w:name="Medium Grid 2 Accent 4" w:uiPriority="68"/>
-    <w:lsdException w:name="Medium Grid 3 Accent 4" w:uiPriority="69"/>
-    <w:lsdException w:name="Dark List Accent 4" w:uiPriority="70"/>
-    <w:lsdException w:name="Colorful Shading Accent 4" w:uiPriority="71"/>
-    <w:lsdException w:name="Colorful List Accent 4" w:uiPriority="72"/>
-    <w:lsdException w:name="Colorful Grid Accent 4" w:uiPriority="73"/>
-    <w:lsdException w:name="Light Shading Accent 5" w:uiPriority="60"/>
-    <w:lsdException w:name="Light List Accent 5" w:uiPriority="61"/>
-    <w:lsdException w:name="Light Grid Accent 5" w:uiPriority="62"/>
-    <w:lsdException w:name="Medium Shading 1 Accent 5" w:uiPriority="63"/>
-    <w:lsdException w:name="Medium Shading 2 Accent 5" w:uiPriority="64"/>
-    <w:lsdException w:name="Medium List 1 Accent 5" w:uiPriority="65"/>
-    <w:lsdException w:name="Medium List 2 Accent 5" w:uiPriority="66"/>
-    <w:lsdException w:name="Medium Grid 1 Accent 5" w:uiPriority="67"/>
-    <w:lsdException w:name="Medium Grid 2 Accent 5" w:uiPriority="68"/>
-    <w:lsdException w:name="Medium Grid 3 Accent 5" w:uiPriority="69"/>
-    <w:lsdException w:name="Dark List Accent 5" w:uiPriority="70"/>
-    <w:lsdException w:name="Colorful Shading Accent 5" w:uiPriority="71"/>
-    <w:lsdException w:name="Colorful List Accent 5" w:uiPriority="72"/>
-    <w:lsdException w:name="Colorful Grid Accent 5" w:uiPriority="73"/>
-    <w:lsdException w:name="Light Shading Accent 6" w:uiPriority="60"/>
-    <w:lsdException w:name="Light List Accent 6" w:uiPriority="61"/>
-    <w:lsdException w:name="Light Grid Accent 6" w:uiPriority="62"/>
-    <w:lsdException w:name="Medium Shading 1 Accent 6" w:uiPriority="63"/>
-    <w:lsdException w:name="Medium Shading 2 Accent 6" w:uiPriority="64"/>
-    <w:lsdException w:name="Medium List 1 Accent 6" w:uiPriority="65"/>
-    <w:lsdException w:name="Medium List 2 Accent 6" w:uiPriority="66"/>
-    <w:lsdException w:name="Medium Grid 1 Accent 6" w:uiPriority="67"/>
-    <w:lsdException w:name="Medium Grid 2 Accent 6" w:uiPriority="68"/>
-    <w:lsdException w:name="Medium Grid 3 Accent 6" w:uiPriority="69"/>
-    <w:lsdException w:name="Dark List Accent 6" w:uiPriority="70"/>
-    <w:lsdException w:name="Colorful Shading Accent 6" w:uiPriority="71"/>
-    <w:lsdException w:name="Colorful List Accent 6" w:uiPriority="72"/>
-    <w:lsdException w:name="Colorful Grid Accent 6" w:uiPriority="73"/>
-    <w:lsdException w:name="Subtle Emphasis" w:uiPriority="19" w:qFormat="1"/>
-    <w:lsdException w:name="Intense Emphasis" w:uiPriority="21" w:qFormat="1"/>
-    <w:lsdException w:name="Subtle Reference" w:uiPriority="31" w:qFormat="1"/>
-    <w:lsdException w:name="Intense Reference" w:uiPriority="32" w:qFormat="1"/>
-    <w:lsdException w:name="Book Title" w:uiPriority="33" w:qFormat="1"/>
-    <w:lsdException w:name="Bibliography" w:semiHidden="1" w:uiPriority="37" w:unhideWhenUsed="1"/>
-    <w:lsdException w:name="TOC Heading" w:semiHidden="1" w:uiPriority="39" w:unhideWhenUsed="1" w:qFormat="1"/>
-    <w:lsdException w:name="Plain Table 1" w:uiPriority="41"/>
-    <w:lsdException w:name="Plain Table 2" w:uiPriority="42"/>
-    <w:lsdException w:name="Plain Table 3" w:uiPriority="43"/>
-    <w:lsdException w:name="Plain Table 4" w:uiPriority="44"/>
-    <w:lsdException w:name="Plain Table 5" w:uiPriority="45"/>
-    <w:lsdException w:name="Grid Table Light" w:uiPriority="40"/>
-    <w:lsdException w:name="Grid Table 1 Light" w:uiPriority="46"/>
-    <w:lsdException w:name="Grid Table 2" w:uiPriority="47"/>
-    <w:lsdException w:name="Grid Table 3" w:uiPriority="48"/>
-    <w:lsdException w:name="Grid Table 4" w:uiPriority="49"/>
-    <w:lsdException w:name="Grid Table 5 Dark" w:uiPriority="50"/>
-    <w:lsdException w:name="Grid Table 6 Colorful" w:uiPriority="51"/>
-    <w:lsdException w:name="Grid Table 7 Colorful" w:uiPriority="52"/>
-    <w:lsdException w:name="Grid Table 1 Light Accent 1" w:uiPriority="46"/>
-    <w:lsdException w:name="Grid Table 2 Accent 1" w:uiPriority="47"/>
-    <w:lsdException w:name="Grid Table 3 Accent 1" w:uiPriority="48"/>
-    <w:lsdException w:name="Grid Table 4 Accent 1" w:uiPriority="49"/>
-    <w:lsdException w:name="Grid Table 5 Dark Accent 1" w:uiPriority="50"/>
-    <w:lsdException w:name="Grid Table 6 Colorful Accent 1" w:uiPriority="51"/>
-    <w:lsdException w:name="Grid Table 7 Colorful Accent 1" w:uiPriority="52"/>
-    <w:lsdException w:name="Grid Table 1 Light Accent 2" w:uiPriority="46"/>
-    <w:lsdException w:name="Grid Table 2 Accent 2" w:uiPriority="47"/>
-    <w:lsdException w:name="Grid Table 3 Accent 2" w:uiPriority="48"/>
-    <w:lsdException w:name="Grid Table 4 Accent 2" w:uiPriority="49"/>
-    <w:lsdException w:name="Grid Table 5 Dark Accent 2" w:uiPriority="50"/>
-    <w:lsdException w:name="Grid Table 6 Colorful Accent 2" w:uiPriority="51"/>
-    <w:lsdException w:name="Grid Table 7 Colorful Accent 2" w:uiPriority="52"/>
-    <w:lsdException w:name="Grid Table 1 Light Accent 3" w:uiPriority="46"/>
-    <w:lsdException w:name="Grid Table 2 Accent 3" w:uiPriority="47"/>
-    <w:lsdException w:name="Grid Table 3 Accent 3" w:uiPriority="48"/>
-    <w:lsdException w:name="Grid Table 4 Accent 3" w:uiPriority="49"/>
-    <w:lsdException w:name="Grid Table 5 Dark Accent 3" w:uiPriority="50"/>
-    <w:lsdException w:name="Grid Table 6 Colorful Accent 3" w:uiPriority="51"/>
-    <w:lsdException w:name="Grid Table 7 Colorful Accent 3" w:uiPriority="52"/>
-    <w:lsdException w:name="Grid Table 1 Light Accent 4" w:uiPriority="46"/>
-    <w:lsdException w:name="Grid Table 2 Accent 4" w:uiPriority="47"/>
-    <w:lsdException w:name="Grid Table 3 Accent 4" w:uiPriority="48"/>
-    <w:lsdException w:name="Grid Table 4 Accent 4" w:uiPriority="49"/>
-    <w:lsdException w:name="Grid Table 5 Dark Accent 4" w:uiPriority="50"/>
-    <w:lsdException w:name="Grid Table 6 Colorful Accent 4" w:uiPriority="51"/>
-    <w:lsdException w:name="Grid Table 7 Colorful Accent 4" w:uiPriority="52"/>
-    <w:lsdException w:name="Grid Table 1 Light Accent 5" w:uiPriority="46"/>
-    <w:lsdException w:name="Grid Table 2 Accent 5" w:uiPriority="47"/>
-    <w:lsdException w:name="Grid Table 3 Accent 5" w:uiPriority="48"/>
-    <w:lsdException w:name="Grid Table 4 Accent 5" w:uiPriority="49"/>
-    <w:lsdException w:name="Grid Table 5 Dark Accent 5" w:uiPriority="50"/>
-    <w:lsdException w:name="Grid Table 6 Colorful Accent 5" w:uiPriority="51"/>
-    <w:lsdException w:name="Grid Table 7 Colorful Accent 5" w:uiPriority="52"/>
-    <w:lsdException w:name="Grid Table 1 Light Accent 6" w:uiPriority="46"/>
-    <w:lsdException w:name="Grid Table 2 Accent 6" w:uiPriority="47"/>
-    <w:lsdException w:name="Grid Table 3 Accent 6" w:uiPriority="48"/>
-    <w:lsdException w:name="Grid Table 4 Accent 6" w:uiPriority="49"/>
-    <w:lsdException w:name="Grid Table 5 Dark Accent 6" w:uiPriority="50"/>
-    <w:lsdException w:name="Grid Table 6 Colorful Accent 6" w:uiPriority="51"/>
-    <w:lsdException w:name="Grid Table 7 Colorful Accent 6" w:uiPriority="52"/>
-    <w:lsdException w:name="List Table 1 Light" w:uiPriority="46"/>
-    <w:lsdException w:name="List Table 2" w:uiPriority="47"/>
-    <w:lsdException w:name="List Table 3" w:uiPriority="48"/>
-    <w:lsdException w:name="List Table 4" w:uiPriority="49"/>
-    <w:lsdException w:name="List Table 5 Dark" w:uiPriority="50"/>
-    <w:lsdException w:name="List Table 6 Colorful" w:uiPriority="51"/>
-    <w:lsdException w:name="List Table 7 Colorful" w:uiPriority="52"/>
-    <w:lsdException w:name="List Table 1 Light Accent 1" w:uiPriority="46"/>
-    <w:lsdException w:name="List Table 2 Accent 1" w:uiPriority="47"/>
-    <w:lsdException w:name="List Table 3 Accent 1" w:uiPriority="48"/>
-    <w:lsdException w:name="List Table 4 Accent 1" w:uiPriority="49"/>
-    <w:lsdException w:name="List Table 5 Dark Accent 1" w:uiPriority="50"/>
-    <w:lsdException w:name="List Table 6 Colorful Accent 1" w:uiPriority="51"/>
-    <w:lsdException w:name="List Table 7 Colorful Accent 1" w:uiPriority="52"/>
-    <w:lsdException w:name="List Table 1 Light Accent 2" w:uiPriority="46"/>
-    <w:lsdException w:name="List Table 2 Accent 2" w:uiPriority="47"/>
-    <w:lsdException w:name="List Table 3 Accent 2" w:uiPriority="48"/>
-    <w:lsdException w:name="List Table 4 Accent 2" w:uiPriority="49"/>
-    <w:lsdException w:name="List Table 5 Dark Accent 2" w:uiPriority="50"/>
-    <w:lsdException w:name="List Table 6 Colorful Accent 2" w:uiPriority="51"/>
-    <w:lsdException w:name="List Table 7 Colorful Accent 2" w:uiPriority="52"/>
-    <w:lsdException w:name="List Table 1 Light Accent 3" w:uiPriority="46"/>
-    <w:lsdException w:name="List Table 2 Accent 3" w:uiPriority="47"/>
-    <w:lsdException w:name="List Table 3 Accent 3" w:uiPriority="48"/>
-    <w:lsdException w:name="List Table 4 Accent 3" w:uiPriority="49"/>
-    <w:lsdException w:name="List Table 5 Dark Accent 3" w:uiPriority="50"/>
-    <w:lsdException w:name="List Table 6 Colorful Accent 3" w:uiPriority="51"/>
-    <w:lsdException w:name="List Table 7 Colorful Accent 3" w:uiPriority="52"/>
-    <w:lsdException w:name="List Table 1 Light Accent 4" w:uiPriority="46"/>
-    <w:lsdException w:name="List Table 2 Accent 4" w:uiPriority="47"/>
-    <w:lsdException w:name="List Table 3 Accent 4" w:uiPriority="48"/>
-    <w:lsdException w:name="List Table 4 Accent 4" w:uiPriority="49"/>
-    <w:lsdException w:name="List Table 5 Dark Accent 4" w:uiPriority="50"/>
-    <w:lsdException w:name="List Table 6 Colorful Accent 4" w:uiPriority="51"/>
-    <w:lsdException w:name="List Table 7 Colorful Accent 4" w:uiPriority="52"/>
-    <w:lsdException w:name="List Table 1 Light Accent 5" w:uiPriority="46"/>
-    <w:lsdException w:name="List Table 2 Accent 5" w:uiPriority="47"/>
-    <w:lsdException w:name="List Table 3 Accent 5" w:uiPriority="48"/>
-    <w:lsdException w:name="List Table 4 Accent 5" w:uiPriority="49"/>
-    <w:lsdException w:name="List Table 5 Dark Accent 5" w:uiPriority="50"/>
-    <w:lsdException w:name="List Table 6 Colorful Accent 5" w:uiPriority="51"/>
-    <w:lsdException w:name="List Table 7 Colorful Accent 5" w:uiPriority="52"/>
-    <w:lsdException w:name="List Table 1 Light Accent 6" w:uiPriority="46"/>
-    <w:lsdException w:name="List Table 2 Accent 6" w:uiPriority="47"/>
-    <w:lsdException w:name="List Table 3 Accent 6" w:uiPriority="48"/>
-    <w:lsdException w:name="List Table 4 Accent 6" w:uiPriority="49"/>
-    <w:lsdException w:name="List Table 5 Dark Accent 6" w:uiPriority="50"/>
-    <w:lsdException w:name="List Table 6 Colorful Accent 6" w:uiPriority="51"/>
-    <w:lsdException w:name="List Table 7 Colorful Accent 6" w:uiPriority="52"/>
+  <w:latentStyles w:defLockedState="0" w:defUIPriority="99" w:defSemiHidden="1" w:defUnhideWhenUsed="1" w:defQFormat="0" w:count="267">
+    <w:lsdException w:name="Normal" w:semiHidden="0" w:uiPriority="0" w:unhideWhenUsed="0" w:qFormat="1"/>
+    <w:lsdException w:name="heading 1" w:semiHidden="0" w:uiPriority="9" w:unhideWhenUsed="0" w:qFormat="1"/>
+    <w:lsdException w:name="heading 2" w:uiPriority="9" w:qFormat="1"/>
+    <w:lsdException w:name="heading 3" w:uiPriority="9" w:qFormat="1"/>
+    <w:lsdException w:name="heading 4" w:uiPriority="9" w:qFormat="1"/>
+    <w:lsdException w:name="heading 5" w:uiPriority="9" w:qFormat="1"/>
+    <w:lsdException w:name="heading 6" w:uiPriority="9" w:qFormat="1"/>
+    <w:lsdException w:name="heading 7" w:uiPriority="9" w:qFormat="1"/>
+    <w:lsdException w:name="heading 8" w:uiPriority="9" w:qFormat="1"/>
+    <w:lsdException w:name="heading 9" w:uiPriority="9" w:qFormat="1"/>
+    <w:lsdException w:name="toc 1" w:uiPriority="39"/>
+    <w:lsdException w:name="toc 2" w:uiPriority="39"/>
+    <w:lsdException w:name="toc 3" w:uiPriority="39"/>
+    <w:lsdException w:name="toc 4" w:uiPriority="39"/>
+    <w:lsdException w:name="toc 5" w:uiPriority="39"/>
+    <w:lsdException w:name="toc 6" w:uiPriority="39"/>
+    <w:lsdException w:name="toc 7" w:uiPriority="39"/>
+    <w:lsdException w:name="toc 8" w:uiPriority="39"/>
+    <w:lsdException w:name="toc 9" w:uiPriority="39"/>
+    <w:lsdException w:name="caption" w:uiPriority="35" w:qFormat="1"/>
+    <w:lsdException w:name="Title" w:semiHidden="0" w:uiPriority="10" w:unhideWhenUsed="0" w:qFormat="1"/>
+    <w:lsdException w:name="Default Paragraph Font" w:uiPriority="1"/>
+    <w:lsdException w:name="Body Text" w:uiPriority="0"/>
+    <w:lsdException w:name="Subtitle" w:semiHidden="0" w:uiPriority="11" w:unhideWhenUsed="0" w:qFormat="1"/>
+    <w:lsdException w:name="Strong" w:semiHidden="0" w:uiPriority="22" w:unhideWhenUsed="0" w:qFormat="1"/>
+    <w:lsdException w:name="Emphasis" w:semiHidden="0" w:uiPriority="20" w:unhideWhenUsed="0" w:qFormat="1"/>
+    <w:lsdException w:name="Table Grid" w:semiHidden="0" w:uiPriority="39" w:unhideWhenUsed="0"/>
+    <w:lsdException w:name="Placeholder Text" w:unhideWhenUsed="0"/>
+    <w:lsdException w:name="No Spacing" w:semiHidden="0" w:uiPriority="1" w:unhideWhenUsed="0" w:qFormat="1"/>
+    <w:lsdException w:name="Light Shading" w:semiHidden="0" w:uiPriority="60" w:unhideWhenUsed="0"/>
+    <w:lsdException w:name="Light List" w:semiHidden="0" w:uiPriority="61" w:unhideWhenUsed="0"/>
+    <w:lsdException w:name="Light Grid" w:semiHidden="0" w:uiPriority="62" w:unhideWhenUsed="0"/>
+    <w:lsdException w:name="Medium Shading 1" w:semiHidden="0" w:uiPriority="63" w:unhideWhenUsed="0"/>
+    <w:lsdException w:name="Medium Shading 2" w:semiHidden="0" w:uiPriority="64" w:unhideWhenUsed="0"/>
+    <w:lsdException w:name="Medium List 1" w:semiHidden="0" w:uiPriority="65" w:unhideWhenUsed="0"/>
+    <w:lsdException w:name="Medium List 2" w:semiHidden="0" w:uiPriority="66" w:unhideWhenUsed="0"/>
+    <w:lsdException w:name="Medium Grid 1" w:semiHidden="0" w:uiPriority="67" w:unhideWhenUsed="0"/>
+    <w:lsdException w:name="Medium Grid 2" w:semiHidden="0" w:uiPriority="68" w:unhideWhenUsed="0"/>
+    <w:lsdException w:name="Medium Grid 3" w:semiHidden="0" w:uiPriority="69" w:unhideWhenUsed="0"/>
+    <w:lsdException w:name="Dark List" w:semiHidden="0" w:uiPriority="70" w:unhideWhenUsed="0"/>
+    <w:lsdException w:name="Colorful Shading" w:semiHidden="0" w:uiPriority="71" w:unhideWhenUsed="0"/>
+    <w:lsdException w:name="Colorful List" w:semiHidden="0" w:uiPriority="72" w:unhideWhenUsed="0"/>
+    <w:lsdException w:name="Colorful Grid" w:semiHidden="0" w:uiPriority="73" w:unhideWhenUsed="0"/>
+    <w:lsdException w:name="Light Shading Accent 1" w:semiHidden="0" w:uiPriority="60" w:unhideWhenUsed="0"/>
+    <w:lsdException w:name="Light List Accent 1" w:semiHidden="0" w:uiPriority="61" w:unhideWhenUsed="0"/>
+    <w:lsdException w:name="Light Grid Accent 1" w:semiHidden="0" w:uiPriority="62" w:unhideWhenUsed="0"/>
+    <w:lsdException w:name="Medium Shading 1 Accent 1" w:semiHidden="0" w:uiPriority="63" w:unhideWhenUsed="0"/>
+    <w:lsdException w:name="Medium Shading 2 Accent 1" w:semiHidden="0" w:uiPriority="64" w:unhideWhenUsed="0"/>
+    <w:lsdException w:name="Medium List 1 Accent 1" w:semiHidden="0" w:uiPriority="65" w:unhideWhenUsed="0"/>
+    <w:lsdException w:name="Revision" w:unhideWhenUsed="0"/>
+    <w:lsdException w:name="List Paragraph" w:semiHidden="0" w:uiPriority="34" w:unhideWhenUsed="0" w:qFormat="1"/>
+    <w:lsdException w:name="Quote" w:semiHidden="0" w:uiPriority="29" w:unhideWhenUsed="0" w:qFormat="1"/>
+    <w:lsdException w:name="Intense Quote" w:semiHidden="0" w:uiPriority="30" w:unhideWhenUsed="0" w:qFormat="1"/>
+    <w:lsdException w:name="Medium List 2 Accent 1" w:semiHidden="0" w:uiPriority="66" w:unhideWhenUsed="0"/>
+    <w:lsdException w:name="Medium Grid 1 Accent 1" w:semiHidden="0" w:uiPriority="67" w:unhideWhenUsed="0"/>
+    <w:lsdException w:name="Medium Grid 2 Accent 1" w:semiHidden="0" w:uiPriority="68" w:unhideWhenUsed="0"/>
+    <w:lsdException w:name="Medium Grid 3 Accent 1" w:semiHidden="0" w:uiPriority="69" w:unhideWhenUsed="0"/>
+    <w:lsdException w:name="Dark List Accent 1" w:semiHidden="0" w:uiPriority="70" w:unhideWhenUsed="0"/>
+    <w:lsdException w:name="Colorful Shading Accent 1" w:semiHidden="0" w:uiPriority="71" w:unhideWhenUsed="0"/>
+    <w:lsdException w:name="Colorful List Accent 1" w:semiHidden="0" w:uiPriority="72" w:unhideWhenUsed="0"/>
+    <w:lsdException w:name="Colorful Grid Accent 1" w:semiHidden="0" w:uiPriority="73" w:unhideWhenUsed="0"/>
+    <w:lsdException w:name="Light Shading Accent 2" w:semiHidden="0" w:uiPriority="60" w:unhideWhenUsed="0"/>
+    <w:lsdException w:name="Light List Accent 2" w:semiHidden="0" w:uiPriority="61" w:unhideWhenUsed="0"/>
+    <w:lsdException w:name="Light Grid Accent 2" w:semiHidden="0" w:uiPriority="62" w:unhideWhenUsed="0"/>
+    <w:lsdException w:name="Medium Shading 1 Accent 2" w:semiHidden="0" w:uiPriority="63" w:unhideWhenUsed="0"/>
+    <w:lsdException w:name="Medium Shading 2 Accent 2" w:semiHidden="0" w:uiPriority="64" w:unhideWhenUsed="0"/>
+    <w:lsdException w:name="Medium List 1 Accent 2" w:semiHidden="0" w:uiPriority="65" w:unhideWhenUsed="0"/>
+    <w:lsdException w:name="Medium List 2 Accent 2" w:semiHidden="0" w:uiPriority="66" w:unhideWhenUsed="0"/>
+    <w:lsdException w:name="Medium Grid 1 Accent 2" w:semiHidden="0" w:uiPriority="67" w:unhideWhenUsed="0"/>
+    <w:lsdException w:name="Medium Grid 2 Accent 2" w:semiHidden="0" w:uiPriority="68" w:unhideWhenUsed="0"/>
+    <w:lsdException w:name="Medium Grid 3 Accent 2" w:semiHidden="0" w:uiPriority="69" w:unhideWhenUsed="0"/>
+    <w:lsdException w:name="Dark List Accent 2" w:semiHidden="0" w:uiPriority="70" w:unhideWhenUsed="0"/>
+    <w:lsdException w:name="Colorful Shading Accent 2" w:semiHidden="0" w:uiPriority="71" w:unhideWhenUsed="0"/>
+    <w:lsdException w:name="Colorful List Accent 2" w:semiHidden="0" w:uiPriority="72" w:unhideWhenUsed="0"/>
+    <w:lsdException w:name="Colorful Grid Accent 2" w:semiHidden="0" w:uiPriority="73" w:unhideWhenUsed="0"/>
+    <w:lsdException w:name="Light Shading Accent 3" w:semiHidden="0" w:uiPriority="60" w:unhideWhenUsed="0"/>
+    <w:lsdException w:name="Light List Accent 3" w:semiHidden="0" w:uiPriority="61" w:unhideWhenUsed="0"/>
+    <w:lsdException w:name="Light Grid Accent 3" w:semiHidden="0" w:uiPriority="62" w:unhideWhenUsed="0"/>
+    <w:lsdException w:name="Medium Shading 1 Accent 3" w:semiHidden="0" w:uiPriority="63" w:unhideWhenUsed="0"/>
+    <w:lsdException w:name="Medium Shading 2 Accent 3" w:semiHidden="0" w:uiPriority="64" w:unhideWhenUsed="0"/>
+    <w:lsdException w:name="Medium List 1 Accent 3" w:semiHidden="0" w:uiPriority="65" w:unhideWhenUsed="0"/>
+    <w:lsdException w:name="Medium List 2 Accent 3" w:semiHidden="0" w:uiPriority="66" w:unhideWhenUsed="0"/>
+    <w:lsdException w:name="Medium Grid 1 Accent 3" w:semiHidden="0" w:uiPriority="67" w:unhideWhenUsed="0"/>
+    <w:lsdException w:name="Medium Grid 2 Accent 3" w:semiHidden="0" w:uiPriority="68" w:unhideWhenUsed="0"/>
+    <w:lsdException w:name="Medium Grid 3 Accent 3" w:semiHidden="0" w:uiPriority="69" w:unhideWhenUsed="0"/>
+    <w:lsdException w:name="Dark List Accent 3" w:semiHidden="0" w:uiPriority="70" w:unhideWhenUsed="0"/>
+    <w:lsdException w:name="Colorful Shading Accent 3" w:semiHidden="0" w:uiPriority="71" w:unhideWhenUsed="0"/>
+    <w:lsdException w:name="Colorful List Accent 3" w:semiHidden="0" w:uiPriority="72" w:unhideWhenUsed="0"/>
+    <w:lsdException w:name="Colorful Grid Accent 3" w:semiHidden="0" w:uiPriority="73" w:unhideWhenUsed="0"/>
+    <w:lsdException w:name="Light Shading Accent 4" w:semiHidden="0" w:uiPriority="60" w:unhideWhenUsed="0"/>
+    <w:lsdException w:name="Light List Accent 4" w:semiHidden="0" w:uiPriority="61" w:unhideWhenUsed="0"/>
+    <w:lsdException w:name="Light Grid Accent 4" w:semiHidden="0" w:uiPriority="62" w:unhideWhenUsed="0"/>
+    <w:lsdException w:name="Medium Shading 1 Accent 4" w:semiHidden="0" w:uiPriority="63" w:unhideWhenUsed="0"/>
+    <w:lsdException w:name="Medium Shading 2 Accent 4" w:semiHidden="0" w:uiPriority="64" w:unhideWhenUsed="0"/>
+    <w:lsdException w:name="Medium List 1 Accent 4" w:semiHidden="0" w:uiPriority="65" w:unhideWhenUsed="0"/>
+    <w:lsdException w:name="Medium List 2 Accent 4" w:semiHidden="0" w:uiPriority="66" w:unhideWhenUsed="0"/>
+    <w:lsdException w:name="Medium Grid 1 Accent 4" w:semiHidden="0" w:uiPriority="67" w:unhideWhenUsed="0"/>
+    <w:lsdException w:name="Medium Grid 2 Accent 4" w:semiHidden="0" w:uiPriority="68" w:unhideWhenUsed="0"/>
+    <w:lsdException w:name="Medium Grid 3 Accent 4" w:semiHidden="0" w:uiPriority="69" w:unhideWhenUsed="0"/>
+    <w:lsdException w:name="Dark List Accent 4" w:semiHidden="0" w:uiPriority="70" w:unhideWhenUsed="0"/>
+    <w:lsdException w:name="Colorful Shading Accent 4" w:semiHidden="0" w:uiPriority="71" w:unhideWhenUsed="0"/>
+    <w:lsdException w:name="Colorful List Accent 4" w:semiHidden="0" w:uiPriority="72" w:unhideWhenUsed="0"/>
+    <w:lsdException w:name="Colorful Grid Accent 4" w:semiHidden="0" w:uiPriority="73" w:unhideWhenUsed="0"/>
+    <w:lsdException w:name="Light Shading Accent 5" w:semiHidden="0" w:uiPriority="60" w:unhideWhenUsed="0"/>
+    <w:lsdException w:name="Light List Accent 5" w:semiHidden="0" w:uiPriority="61" w:unhideWhenUsed="0"/>
+    <w:lsdException w:name="Light Grid Accent 5" w:semiHidden="0" w:uiPriority="62" w:unhideWhenUsed="0"/>
+    <w:lsdException w:name="Medium Shading 1 Accent 5" w:semiHidden="0" w:uiPriority="63" w:unhideWhenUsed="0"/>
+    <w:lsdException w:name="Medium Shading 2 Accent 5" w:semiHidden="0" w:uiPriority="64" w:unhideWhenUsed="0"/>
+    <w:lsdException w:name="Medium List 1 Accent 5" w:semiHidden="0" w:uiPriority="65" w:unhideWhenUsed="0"/>
+    <w:lsdException w:name="Medium List 2 Accent 5" w:semiHidden="0" w:uiPriority="66" w:unhideWhenUsed="0"/>
+    <w:lsdException w:name="Medium Grid 1 Accent 5" w:semiHidden="0" w:uiPriority="67" w:unhideWhenUsed="0"/>
+    <w:lsdException w:name="Medium Grid 2 Accent 5" w:semiHidden="0" w:uiPriority="68" w:unhideWhenUsed="0"/>
+    <w:lsdException w:name="Medium Grid 3 Accent 5" w:semiHidden="0" w:uiPriority="69" w:unhideWhenUsed="0"/>
+    <w:lsdException w:name="Dark List Accent 5" w:semiHidden="0" w:uiPriority="70" w:unhideWhenUsed="0"/>
+    <w:lsdException w:name="Colorful Shading Accent 5" w:semiHidden="0" w:uiPriority="71" w:unhideWhenUsed="0"/>
+    <w:lsdException w:name="Colorful List Accent 5" w:semiHidden="0" w:uiPriority="72" w:unhideWhenUsed="0"/>
+    <w:lsdException w:name="Colorful Grid Accent 5" w:semiHidden="0" w:uiPriority="73" w:unhideWhenUsed="0"/>
+    <w:lsdException w:name="Light Shading Accent 6" w:semiHidden="0" w:uiPriority="60" w:unhideWhenUsed="0"/>
+    <w:lsdException w:name="Light List Accent 6" w:semiHidden="0" w:uiPriority="61" w:unhideWhenUsed="0"/>
+    <w:lsdException w:name="Light Grid Accent 6" w:semiHidden="0" w:uiPriority="62" w:unhideWhenUsed="0"/>
+    <w:lsdException w:name="Medium Shading 1 Accent 6" w:semiHidden="0" w:uiPriority="63" w:unhideWhenUsed="0"/>
+    <w:lsdException w:name="Medium Shading 2 Accent 6" w:semiHidden="0" w:uiPriority="64" w:unhideWhenUsed="0"/>
+    <w:lsdException w:name="Medium List 1 Accent 6" w:semiHidden="0" w:uiPriority="65" w:unhideWhenUsed="0"/>
+    <w:lsdException w:name="Medium List 2 Accent 6" w:semiHidden="0" w:uiPriority="66" w:unhideWhenUsed="0"/>
+    <w:lsdException w:name="Medium Grid 1 Accent 6" w:semiHidden="0" w:uiPriority="67" w:unhideWhenUsed="0"/>
+    <w:lsdException w:name="Medium Grid 2 Accent 6" w:semiHidden="0" w:uiPriority="68" w:unhideWhenUsed="0"/>
+    <w:lsdException w:name="Medium Grid 3 Accent 6" w:semiHidden="0" w:uiPriority="69" w:unhideWhenUsed="0"/>
+    <w:lsdException w:name="Dark List Accent 6" w:semiHidden="0" w:uiPriority="70" w:unhideWhenUsed="0"/>
+    <w:lsdException w:name="Colorful Shading Accent 6" w:semiHidden="0" w:uiPriority="71" w:unhideWhenUsed="0"/>
+    <w:lsdException w:name="Colorful List Accent 6" w:semiHidden="0" w:uiPriority="72" w:unhideWhenUsed="0"/>
+    <w:lsdException w:name="Colorful Grid Accent 6" w:semiHidden="0" w:uiPriority="73" w:unhideWhenUsed="0"/>
+    <w:lsdException w:name="Subtle Emphasis" w:semiHidden="0" w:uiPriority="19" w:unhideWhenUsed="0" w:qFormat="1"/>
+    <w:lsdException w:name="Intense Emphasis" w:semiHidden="0" w:uiPriority="21" w:unhideWhenUsed="0" w:qFormat="1"/>
+    <w:lsdException w:name="Subtle Reference" w:semiHidden="0" w:uiPriority="31" w:unhideWhenUsed="0" w:qFormat="1"/>
+    <w:lsdException w:name="Intense Reference" w:semiHidden="0" w:uiPriority="32" w:unhideWhenUsed="0" w:qFormat="1"/>
+    <w:lsdException w:name="Book Title" w:semiHidden="0" w:uiPriority="33" w:unhideWhenUsed="0" w:qFormat="1"/>
+    <w:lsdException w:name="Bibliography" w:uiPriority="37"/>
+    <w:lsdException w:name="TOC Heading" w:uiPriority="39" w:qFormat="1"/>
   </w:latentStyles>
   <w:style w:type="paragraph" w:default="1" w:styleId="Normal">
     <w:name w:val="Normal"/>
@@ -9884,6 +9524,380 @@
   <w:style w:type="character" w:default="1" w:styleId="DefaultParagraphFont">
     <w:name w:val="Default Paragraph Font"/>
     <w:uiPriority w:val="1"/>
+    <w:semiHidden/>
+    <w:unhideWhenUsed/>
+  </w:style>
+  <w:style w:type="table" w:default="1" w:styleId="TableNormal">
+    <w:name w:val="Normal Table"/>
+    <w:uiPriority w:val="99"/>
+    <w:semiHidden/>
+    <w:unhideWhenUsed/>
+    <w:tblPr>
+      <w:tblInd w:w="0" w:type="dxa"/>
+      <w:tblCellMar>
+        <w:top w:w="0" w:type="dxa"/>
+        <w:left w:w="108" w:type="dxa"/>
+        <w:bottom w:w="0" w:type="dxa"/>
+        <w:right w:w="108" w:type="dxa"/>
+      </w:tblCellMar>
+    </w:tblPr>
+  </w:style>
+  <w:style w:type="numbering" w:default="1" w:styleId="NoList">
+    <w:name w:val="No List"/>
+    <w:uiPriority w:val="99"/>
+    <w:semiHidden/>
+    <w:unhideWhenUsed/>
+  </w:style>
+  <w:style w:type="character" w:styleId="Hyperlink">
+    <w:name w:val="Hyperlink"/>
+    <w:basedOn w:val="DefaultParagraphFont"/>
+    <w:uiPriority w:val="99"/>
+    <w:unhideWhenUsed/>
+    <w:rsid w:val="00B05032"/>
+    <w:rPr>
+      <w:color w:val="0563C1" w:themeColor="hyperlink"/>
+      <w:u w:val="single"/>
+    </w:rPr>
+  </w:style>
+  <w:style w:type="paragraph" w:styleId="BalloonText">
+    <w:name w:val="Balloon Text"/>
+    <w:basedOn w:val="Normal"/>
+    <w:link w:val="BalloonTextChar"/>
+    <w:uiPriority w:val="99"/>
+    <w:semiHidden/>
+    <w:unhideWhenUsed/>
+    <w:rsid w:val="005A0C49"/>
+    <w:pPr>
+      <w:spacing w:after="0" w:line="240" w:lineRule="auto"/>
+    </w:pPr>
+    <w:rPr>
+      <w:rFonts w:ascii="Lucida Grande" w:hAnsi="Lucida Grande" w:cs="Lucida Grande"/>
+      <w:sz w:val="18"/>
+      <w:szCs w:val="18"/>
+    </w:rPr>
+  </w:style>
+  <w:style w:type="character" w:customStyle="1" w:styleId="BalloonTextChar">
+    <w:name w:val="Balloon Text Char"/>
+    <w:basedOn w:val="DefaultParagraphFont"/>
+    <w:link w:val="BalloonText"/>
+    <w:uiPriority w:val="99"/>
+    <w:semiHidden/>
+    <w:rsid w:val="005A0C49"/>
+    <w:rPr>
+      <w:rFonts w:ascii="Lucida Grande" w:hAnsi="Lucida Grande" w:cs="Lucida Grande"/>
+      <w:sz w:val="18"/>
+      <w:szCs w:val="18"/>
+    </w:rPr>
+  </w:style>
+  <w:style w:type="character" w:styleId="CommentReference">
+    <w:name w:val="annotation reference"/>
+    <w:basedOn w:val="DefaultParagraphFont"/>
+    <w:uiPriority w:val="99"/>
+    <w:semiHidden/>
+    <w:unhideWhenUsed/>
+    <w:rsid w:val="005A0C49"/>
+    <w:rPr>
+      <w:sz w:val="18"/>
+      <w:szCs w:val="18"/>
+    </w:rPr>
+  </w:style>
+  <w:style w:type="paragraph" w:styleId="CommentText">
+    <w:name w:val="annotation text"/>
+    <w:basedOn w:val="Normal"/>
+    <w:link w:val="CommentTextChar"/>
+    <w:uiPriority w:val="99"/>
+    <w:semiHidden/>
+    <w:unhideWhenUsed/>
+    <w:rsid w:val="005A0C49"/>
+    <w:pPr>
+      <w:spacing w:line="240" w:lineRule="auto"/>
+    </w:pPr>
+    <w:rPr>
+      <w:sz w:val="24"/>
+      <w:szCs w:val="24"/>
+    </w:rPr>
+  </w:style>
+  <w:style w:type="character" w:customStyle="1" w:styleId="CommentTextChar">
+    <w:name w:val="Comment Text Char"/>
+    <w:basedOn w:val="DefaultParagraphFont"/>
+    <w:link w:val="CommentText"/>
+    <w:uiPriority w:val="99"/>
+    <w:semiHidden/>
+    <w:rsid w:val="005A0C49"/>
+    <w:rPr>
+      <w:sz w:val="24"/>
+      <w:szCs w:val="24"/>
+    </w:rPr>
+  </w:style>
+  <w:style w:type="paragraph" w:styleId="CommentSubject">
+    <w:name w:val="annotation subject"/>
+    <w:basedOn w:val="CommentText"/>
+    <w:next w:val="CommentText"/>
+    <w:link w:val="CommentSubjectChar"/>
+    <w:uiPriority w:val="99"/>
+    <w:semiHidden/>
+    <w:unhideWhenUsed/>
+    <w:rsid w:val="005A0C49"/>
+    <w:rPr>
+      <w:b/>
+      <w:bCs/>
+      <w:sz w:val="20"/>
+      <w:szCs w:val="20"/>
+    </w:rPr>
+  </w:style>
+  <w:style w:type="character" w:customStyle="1" w:styleId="CommentSubjectChar">
+    <w:name w:val="Comment Subject Char"/>
+    <w:basedOn w:val="CommentTextChar"/>
+    <w:link w:val="CommentSubject"/>
+    <w:uiPriority w:val="99"/>
+    <w:semiHidden/>
+    <w:rsid w:val="005A0C49"/>
+    <w:rPr>
+      <w:b/>
+      <w:bCs/>
+      <w:sz w:val="20"/>
+      <w:szCs w:val="20"/>
+    </w:rPr>
+  </w:style>
+  <w:style w:type="paragraph" w:styleId="Revision">
+    <w:name w:val="Revision"/>
+    <w:hidden/>
+    <w:uiPriority w:val="99"/>
+    <w:semiHidden/>
+    <w:rsid w:val="00105A90"/>
+    <w:pPr>
+      <w:spacing w:after="0" w:line="240" w:lineRule="auto"/>
+    </w:pPr>
+  </w:style>
+  <w:style w:type="character" w:styleId="Emphasis">
+    <w:name w:val="Emphasis"/>
+    <w:basedOn w:val="DefaultParagraphFont"/>
+    <w:uiPriority w:val="20"/>
+    <w:qFormat/>
+    <w:rsid w:val="00B93DA7"/>
+    <w:rPr>
+      <w:i/>
+      <w:iCs/>
+    </w:rPr>
+  </w:style>
+  <w:style w:type="character" w:customStyle="1" w:styleId="apple-converted-space">
+    <w:name w:val="apple-converted-space"/>
+    <w:basedOn w:val="DefaultParagraphFont"/>
+    <w:rsid w:val="00B93DA7"/>
+  </w:style>
+  <w:style w:type="character" w:styleId="FollowedHyperlink">
+    <w:name w:val="FollowedHyperlink"/>
+    <w:basedOn w:val="DefaultParagraphFont"/>
+    <w:uiPriority w:val="99"/>
+    <w:semiHidden/>
+    <w:unhideWhenUsed/>
+    <w:rsid w:val="00F405F4"/>
+    <w:rPr>
+      <w:color w:val="954F72" w:themeColor="followedHyperlink"/>
+      <w:u w:val="single"/>
+    </w:rPr>
+  </w:style>
+  <w:style w:type="paragraph" w:styleId="BodyText">
+    <w:name w:val="Body Text"/>
+    <w:basedOn w:val="Normal"/>
+    <w:link w:val="BodyTextChar1"/>
+    <w:rsid w:val="00B22483"/>
+    <w:pPr>
+      <w:spacing w:after="120" w:line="480" w:lineRule="auto"/>
+      <w:ind w:firstLine="720"/>
+    </w:pPr>
+    <w:rPr>
+      <w:rFonts w:ascii="Times New Roman" w:hAnsi="Times New Roman"/>
+      <w:sz w:val="24"/>
+      <w:szCs w:val="24"/>
+    </w:rPr>
+  </w:style>
+  <w:style w:type="character" w:customStyle="1" w:styleId="BodyTextChar">
+    <w:name w:val="Body Text Char"/>
+    <w:basedOn w:val="DefaultParagraphFont"/>
+    <w:uiPriority w:val="99"/>
+    <w:semiHidden/>
+    <w:rsid w:val="00B22483"/>
+  </w:style>
+  <w:style w:type="character" w:customStyle="1" w:styleId="BodyTextChar1">
+    <w:name w:val="Body Text Char1"/>
+    <w:basedOn w:val="DefaultParagraphFont"/>
+    <w:link w:val="BodyText"/>
+    <w:rsid w:val="00B22483"/>
+    <w:rPr>
+      <w:rFonts w:ascii="Times New Roman" w:hAnsi="Times New Roman"/>
+      <w:sz w:val="24"/>
+      <w:szCs w:val="24"/>
+    </w:rPr>
+  </w:style>
+</w:styles>
+</file>
+
+<file path=word/stylesWithEffects.xml><?xml version="1.0" encoding="utf-8"?>
+<w:styles xmlns:wpc="http://schemas.microsoft.com/office/word/2010/wordprocessingCanvas" xmlns:mc="http://schemas.openxmlformats.org/markup-compatibility/2006" xmlns:o="urn:schemas-microsoft-com:office:office" xmlns:r="http://schemas.openxmlformats.org/officeDocument/2006/relationships" xmlns:m="http://schemas.openxmlformats.org/officeDocument/2006/math" xmlns:v="urn:schemas-microsoft-com:vml" xmlns:wp14="http://schemas.microsoft.com/office/word/2010/wordprocessingDrawing" xmlns:wp="http://schemas.openxmlformats.org/drawingml/2006/wordprocessingDrawing" xmlns:w10="urn:schemas-microsoft-com:office:word" xmlns:w="http://schemas.openxmlformats.org/wordprocessingml/2006/main" xmlns:w14="http://schemas.microsoft.com/office/word/2010/wordml" xmlns:wpg="http://schemas.microsoft.com/office/word/2010/wordprocessingGroup" xmlns:wpi="http://schemas.microsoft.com/office/word/2010/wordprocessingInk" xmlns:wne="http://schemas.microsoft.com/office/word/2006/wordml" xmlns:wps="http://schemas.microsoft.com/office/word/2010/wordprocessingShape" mc:Ignorable="w14 wp14">
+  <w:docDefaults>
+    <w:rPrDefault>
+      <w:rPr>
+        <w:rFonts w:asciiTheme="minorHAnsi" w:eastAsiaTheme="minorHAnsi" w:hAnsiTheme="minorHAnsi" w:cstheme="minorBidi"/>
+        <w:sz w:val="22"/>
+        <w:szCs w:val="22"/>
+        <w:lang w:val="en-US" w:eastAsia="en-US" w:bidi="ar-SA"/>
+      </w:rPr>
+    </w:rPrDefault>
+    <w:pPrDefault>
+      <w:pPr>
+        <w:spacing w:after="160" w:line="259" w:lineRule="auto"/>
+      </w:pPr>
+    </w:pPrDefault>
+  </w:docDefaults>
+  <w:latentStyles w:defLockedState="0" w:defUIPriority="99" w:defSemiHidden="1" w:defUnhideWhenUsed="1" w:defQFormat="0" w:count="267">
+    <w:lsdException w:name="Normal" w:semiHidden="0" w:uiPriority="0" w:unhideWhenUsed="0" w:qFormat="1"/>
+    <w:lsdException w:name="heading 1" w:semiHidden="0" w:uiPriority="9" w:unhideWhenUsed="0" w:qFormat="1"/>
+    <w:lsdException w:name="heading 2" w:uiPriority="9" w:qFormat="1"/>
+    <w:lsdException w:name="heading 3" w:uiPriority="9" w:qFormat="1"/>
+    <w:lsdException w:name="heading 4" w:uiPriority="9" w:qFormat="1"/>
+    <w:lsdException w:name="heading 5" w:uiPriority="9" w:qFormat="1"/>
+    <w:lsdException w:name="heading 6" w:uiPriority="9" w:qFormat="1"/>
+    <w:lsdException w:name="heading 7" w:uiPriority="9" w:qFormat="1"/>
+    <w:lsdException w:name="heading 8" w:uiPriority="9" w:qFormat="1"/>
+    <w:lsdException w:name="heading 9" w:uiPriority="9" w:qFormat="1"/>
+    <w:lsdException w:name="toc 1" w:uiPriority="39"/>
+    <w:lsdException w:name="toc 2" w:uiPriority="39"/>
+    <w:lsdException w:name="toc 3" w:uiPriority="39"/>
+    <w:lsdException w:name="toc 4" w:uiPriority="39"/>
+    <w:lsdException w:name="toc 5" w:uiPriority="39"/>
+    <w:lsdException w:name="toc 6" w:uiPriority="39"/>
+    <w:lsdException w:name="toc 7" w:uiPriority="39"/>
+    <w:lsdException w:name="toc 8" w:uiPriority="39"/>
+    <w:lsdException w:name="toc 9" w:uiPriority="39"/>
+    <w:lsdException w:name="caption" w:uiPriority="35" w:qFormat="1"/>
+    <w:lsdException w:name="Title" w:semiHidden="0" w:uiPriority="10" w:unhideWhenUsed="0" w:qFormat="1"/>
+    <w:lsdException w:name="Default Paragraph Font" w:uiPriority="1"/>
+    <w:lsdException w:name="Body Text" w:uiPriority="0"/>
+    <w:lsdException w:name="Subtitle" w:semiHidden="0" w:uiPriority="11" w:unhideWhenUsed="0" w:qFormat="1"/>
+    <w:lsdException w:name="Strong" w:semiHidden="0" w:uiPriority="22" w:unhideWhenUsed="0" w:qFormat="1"/>
+    <w:lsdException w:name="Emphasis" w:semiHidden="0" w:uiPriority="20" w:unhideWhenUsed="0" w:qFormat="1"/>
+    <w:lsdException w:name="Table Grid" w:semiHidden="0" w:uiPriority="39" w:unhideWhenUsed="0"/>
+    <w:lsdException w:name="Placeholder Text" w:unhideWhenUsed="0"/>
+    <w:lsdException w:name="No Spacing" w:semiHidden="0" w:uiPriority="1" w:unhideWhenUsed="0" w:qFormat="1"/>
+    <w:lsdException w:name="Light Shading" w:semiHidden="0" w:uiPriority="60" w:unhideWhenUsed="0"/>
+    <w:lsdException w:name="Light List" w:semiHidden="0" w:uiPriority="61" w:unhideWhenUsed="0"/>
+    <w:lsdException w:name="Light Grid" w:semiHidden="0" w:uiPriority="62" w:unhideWhenUsed="0"/>
+    <w:lsdException w:name="Medium Shading 1" w:semiHidden="0" w:uiPriority="63" w:unhideWhenUsed="0"/>
+    <w:lsdException w:name="Medium Shading 2" w:semiHidden="0" w:uiPriority="64" w:unhideWhenUsed="0"/>
+    <w:lsdException w:name="Medium List 1" w:semiHidden="0" w:uiPriority="65" w:unhideWhenUsed="0"/>
+    <w:lsdException w:name="Medium List 2" w:semiHidden="0" w:uiPriority="66" w:unhideWhenUsed="0"/>
+    <w:lsdException w:name="Medium Grid 1" w:semiHidden="0" w:uiPriority="67" w:unhideWhenUsed="0"/>
+    <w:lsdException w:name="Medium Grid 2" w:semiHidden="0" w:uiPriority="68" w:unhideWhenUsed="0"/>
+    <w:lsdException w:name="Medium Grid 3" w:semiHidden="0" w:uiPriority="69" w:unhideWhenUsed="0"/>
+    <w:lsdException w:name="Dark List" w:semiHidden="0" w:uiPriority="70" w:unhideWhenUsed="0"/>
+    <w:lsdException w:name="Colorful Shading" w:semiHidden="0" w:uiPriority="71" w:unhideWhenUsed="0"/>
+    <w:lsdException w:name="Colorful List" w:semiHidden="0" w:uiPriority="72" w:unhideWhenUsed="0"/>
+    <w:lsdException w:name="Colorful Grid" w:semiHidden="0" w:uiPriority="73" w:unhideWhenUsed="0"/>
+    <w:lsdException w:name="Light Shading Accent 1" w:semiHidden="0" w:uiPriority="60" w:unhideWhenUsed="0"/>
+    <w:lsdException w:name="Light List Accent 1" w:semiHidden="0" w:uiPriority="61" w:unhideWhenUsed="0"/>
+    <w:lsdException w:name="Light Grid Accent 1" w:semiHidden="0" w:uiPriority="62" w:unhideWhenUsed="0"/>
+    <w:lsdException w:name="Medium Shading 1 Accent 1" w:semiHidden="0" w:uiPriority="63" w:unhideWhenUsed="0"/>
+    <w:lsdException w:name="Medium Shading 2 Accent 1" w:semiHidden="0" w:uiPriority="64" w:unhideWhenUsed="0"/>
+    <w:lsdException w:name="Medium List 1 Accent 1" w:semiHidden="0" w:uiPriority="65" w:unhideWhenUsed="0"/>
+    <w:lsdException w:name="Revision" w:unhideWhenUsed="0"/>
+    <w:lsdException w:name="List Paragraph" w:semiHidden="0" w:uiPriority="34" w:unhideWhenUsed="0" w:qFormat="1"/>
+    <w:lsdException w:name="Quote" w:semiHidden="0" w:uiPriority="29" w:unhideWhenUsed="0" w:qFormat="1"/>
+    <w:lsdException w:name="Intense Quote" w:semiHidden="0" w:uiPriority="30" w:unhideWhenUsed="0" w:qFormat="1"/>
+    <w:lsdException w:name="Medium List 2 Accent 1" w:semiHidden="0" w:uiPriority="66" w:unhideWhenUsed="0"/>
+    <w:lsdException w:name="Medium Grid 1 Accent 1" w:semiHidden="0" w:uiPriority="67" w:unhideWhenUsed="0"/>
+    <w:lsdException w:name="Medium Grid 2 Accent 1" w:semiHidden="0" w:uiPriority="68" w:unhideWhenUsed="0"/>
+    <w:lsdException w:name="Medium Grid 3 Accent 1" w:semiHidden="0" w:uiPriority="69" w:unhideWhenUsed="0"/>
+    <w:lsdException w:name="Dark List Accent 1" w:semiHidden="0" w:uiPriority="70" w:unhideWhenUsed="0"/>
+    <w:lsdException w:name="Colorful Shading Accent 1" w:semiHidden="0" w:uiPriority="71" w:unhideWhenUsed="0"/>
+    <w:lsdException w:name="Colorful List Accent 1" w:semiHidden="0" w:uiPriority="72" w:unhideWhenUsed="0"/>
+    <w:lsdException w:name="Colorful Grid Accent 1" w:semiHidden="0" w:uiPriority="73" w:unhideWhenUsed="0"/>
+    <w:lsdException w:name="Light Shading Accent 2" w:semiHidden="0" w:uiPriority="60" w:unhideWhenUsed="0"/>
+    <w:lsdException w:name="Light List Accent 2" w:semiHidden="0" w:uiPriority="61" w:unhideWhenUsed="0"/>
+    <w:lsdException w:name="Light Grid Accent 2" w:semiHidden="0" w:uiPriority="62" w:unhideWhenUsed="0"/>
+    <w:lsdException w:name="Medium Shading 1 Accent 2" w:semiHidden="0" w:uiPriority="63" w:unhideWhenUsed="0"/>
+    <w:lsdException w:name="Medium Shading 2 Accent 2" w:semiHidden="0" w:uiPriority="64" w:unhideWhenUsed="0"/>
+    <w:lsdException w:name="Medium List 1 Accent 2" w:semiHidden="0" w:uiPriority="65" w:unhideWhenUsed="0"/>
+    <w:lsdException w:name="Medium List 2 Accent 2" w:semiHidden="0" w:uiPriority="66" w:unhideWhenUsed="0"/>
+    <w:lsdException w:name="Medium Grid 1 Accent 2" w:semiHidden="0" w:uiPriority="67" w:unhideWhenUsed="0"/>
+    <w:lsdException w:name="Medium Grid 2 Accent 2" w:semiHidden="0" w:uiPriority="68" w:unhideWhenUsed="0"/>
+    <w:lsdException w:name="Medium Grid 3 Accent 2" w:semiHidden="0" w:uiPriority="69" w:unhideWhenUsed="0"/>
+    <w:lsdException w:name="Dark List Accent 2" w:semiHidden="0" w:uiPriority="70" w:unhideWhenUsed="0"/>
+    <w:lsdException w:name="Colorful Shading Accent 2" w:semiHidden="0" w:uiPriority="71" w:unhideWhenUsed="0"/>
+    <w:lsdException w:name="Colorful List Accent 2" w:semiHidden="0" w:uiPriority="72" w:unhideWhenUsed="0"/>
+    <w:lsdException w:name="Colorful Grid Accent 2" w:semiHidden="0" w:uiPriority="73" w:unhideWhenUsed="0"/>
+    <w:lsdException w:name="Light Shading Accent 3" w:semiHidden="0" w:uiPriority="60" w:unhideWhenUsed="0"/>
+    <w:lsdException w:name="Light List Accent 3" w:semiHidden="0" w:uiPriority="61" w:unhideWhenUsed="0"/>
+    <w:lsdException w:name="Light Grid Accent 3" w:semiHidden="0" w:uiPriority="62" w:unhideWhenUsed="0"/>
+    <w:lsdException w:name="Medium Shading 1 Accent 3" w:semiHidden="0" w:uiPriority="63" w:unhideWhenUsed="0"/>
+    <w:lsdException w:name="Medium Shading 2 Accent 3" w:semiHidden="0" w:uiPriority="64" w:unhideWhenUsed="0"/>
+    <w:lsdException w:name="Medium List 1 Accent 3" w:semiHidden="0" w:uiPriority="65" w:unhideWhenUsed="0"/>
+    <w:lsdException w:name="Medium List 2 Accent 3" w:semiHidden="0" w:uiPriority="66" w:unhideWhenUsed="0"/>
+    <w:lsdException w:name="Medium Grid 1 Accent 3" w:semiHidden="0" w:uiPriority="67" w:unhideWhenUsed="0"/>
+    <w:lsdException w:name="Medium Grid 2 Accent 3" w:semiHidden="0" w:uiPriority="68" w:unhideWhenUsed="0"/>
+    <w:lsdException w:name="Medium Grid 3 Accent 3" w:semiHidden="0" w:uiPriority="69" w:unhideWhenUsed="0"/>
+    <w:lsdException w:name="Dark List Accent 3" w:semiHidden="0" w:uiPriority="70" w:unhideWhenUsed="0"/>
+    <w:lsdException w:name="Colorful Shading Accent 3" w:semiHidden="0" w:uiPriority="71" w:unhideWhenUsed="0"/>
+    <w:lsdException w:name="Colorful List Accent 3" w:semiHidden="0" w:uiPriority="72" w:unhideWhenUsed="0"/>
+    <w:lsdException w:name="Colorful Grid Accent 3" w:semiHidden="0" w:uiPriority="73" w:unhideWhenUsed="0"/>
+    <w:lsdException w:name="Light Shading Accent 4" w:semiHidden="0" w:uiPriority="60" w:unhideWhenUsed="0"/>
+    <w:lsdException w:name="Light List Accent 4" w:semiHidden="0" w:uiPriority="61" w:unhideWhenUsed="0"/>
+    <w:lsdException w:name="Light Grid Accent 4" w:semiHidden="0" w:uiPriority="62" w:unhideWhenUsed="0"/>
+    <w:lsdException w:name="Medium Shading 1 Accent 4" w:semiHidden="0" w:uiPriority="63" w:unhideWhenUsed="0"/>
+    <w:lsdException w:name="Medium Shading 2 Accent 4" w:semiHidden="0" w:uiPriority="64" w:unhideWhenUsed="0"/>
+    <w:lsdException w:name="Medium List 1 Accent 4" w:semiHidden="0" w:uiPriority="65" w:unhideWhenUsed="0"/>
+    <w:lsdException w:name="Medium List 2 Accent 4" w:semiHidden="0" w:uiPriority="66" w:unhideWhenUsed="0"/>
+    <w:lsdException w:name="Medium Grid 1 Accent 4" w:semiHidden="0" w:uiPriority="67" w:unhideWhenUsed="0"/>
+    <w:lsdException w:name="Medium Grid 2 Accent 4" w:semiHidden="0" w:uiPriority="68" w:unhideWhenUsed="0"/>
+    <w:lsdException w:name="Medium Grid 3 Accent 4" w:semiHidden="0" w:uiPriority="69" w:unhideWhenUsed="0"/>
+    <w:lsdException w:name="Dark List Accent 4" w:semiHidden="0" w:uiPriority="70" w:unhideWhenUsed="0"/>
+    <w:lsdException w:name="Colorful Shading Accent 4" w:semiHidden="0" w:uiPriority="71" w:unhideWhenUsed="0"/>
+    <w:lsdException w:name="Colorful List Accent 4" w:semiHidden="0" w:uiPriority="72" w:unhideWhenUsed="0"/>
+    <w:lsdException w:name="Colorful Grid Accent 4" w:semiHidden="0" w:uiPriority="73" w:unhideWhenUsed="0"/>
+    <w:lsdException w:name="Light Shading Accent 5" w:semiHidden="0" w:uiPriority="60" w:unhideWhenUsed="0"/>
+    <w:lsdException w:name="Light List Accent 5" w:semiHidden="0" w:uiPriority="61" w:unhideWhenUsed="0"/>
+    <w:lsdException w:name="Light Grid Accent 5" w:semiHidden="0" w:uiPriority="62" w:unhideWhenUsed="0"/>
+    <w:lsdException w:name="Medium Shading 1 Accent 5" w:semiHidden="0" w:uiPriority="63" w:unhideWhenUsed="0"/>
+    <w:lsdException w:name="Medium Shading 2 Accent 5" w:semiHidden="0" w:uiPriority="64" w:unhideWhenUsed="0"/>
+    <w:lsdException w:name="Medium List 1 Accent 5" w:semiHidden="0" w:uiPriority="65" w:unhideWhenUsed="0"/>
+    <w:lsdException w:name="Medium List 2 Accent 5" w:semiHidden="0" w:uiPriority="66" w:unhideWhenUsed="0"/>
+    <w:lsdException w:name="Medium Grid 1 Accent 5" w:semiHidden="0" w:uiPriority="67" w:unhideWhenUsed="0"/>
+    <w:lsdException w:name="Medium Grid 2 Accent 5" w:semiHidden="0" w:uiPriority="68" w:unhideWhenUsed="0"/>
+    <w:lsdException w:name="Medium Grid 3 Accent 5" w:semiHidden="0" w:uiPriority="69" w:unhideWhenUsed="0"/>
+    <w:lsdException w:name="Dark List Accent 5" w:semiHidden="0" w:uiPriority="70" w:unhideWhenUsed="0"/>
+    <w:lsdException w:name="Colorful Shading Accent 5" w:semiHidden="0" w:uiPriority="71" w:unhideWhenUsed="0"/>
+    <w:lsdException w:name="Colorful List Accent 5" w:semiHidden="0" w:uiPriority="72" w:unhideWhenUsed="0"/>
+    <w:lsdException w:name="Colorful Grid Accent 5" w:semiHidden="0" w:uiPriority="73" w:unhideWhenUsed="0"/>
+    <w:lsdException w:name="Light Shading Accent 6" w:semiHidden="0" w:uiPriority="60" w:unhideWhenUsed="0"/>
+    <w:lsdException w:name="Light List Accent 6" w:semiHidden="0" w:uiPriority="61" w:unhideWhenUsed="0"/>
+    <w:lsdException w:name="Light Grid Accent 6" w:semiHidden="0" w:uiPriority="62" w:unhideWhenUsed="0"/>
+    <w:lsdException w:name="Medium Shading 1 Accent 6" w:semiHidden="0" w:uiPriority="63" w:unhideWhenUsed="0"/>
+    <w:lsdException w:name="Medium Shading 2 Accent 6" w:semiHidden="0" w:uiPriority="64" w:unhideWhenUsed="0"/>
+    <w:lsdException w:name="Medium List 1 Accent 6" w:semiHidden="0" w:uiPriority="65" w:unhideWhenUsed="0"/>
+    <w:lsdException w:name="Medium List 2 Accent 6" w:semiHidden="0" w:uiPriority="66" w:unhideWhenUsed="0"/>
+    <w:lsdException w:name="Medium Grid 1 Accent 6" w:semiHidden="0" w:uiPriority="67" w:unhideWhenUsed="0"/>
+    <w:lsdException w:name="Medium Grid 2 Accent 6" w:semiHidden="0" w:uiPriority="68" w:unhideWhenUsed="0"/>
+    <w:lsdException w:name="Medium Grid 3 Accent 6" w:semiHidden="0" w:uiPriority="69" w:unhideWhenUsed="0"/>
+    <w:lsdException w:name="Dark List Accent 6" w:semiHidden="0" w:uiPriority="70" w:unhideWhenUsed="0"/>
+    <w:lsdException w:name="Colorful Shading Accent 6" w:semiHidden="0" w:uiPriority="71" w:unhideWhenUsed="0"/>
+    <w:lsdException w:name="Colorful List Accent 6" w:semiHidden="0" w:uiPriority="72" w:unhideWhenUsed="0"/>
+    <w:lsdException w:name="Colorful Grid Accent 6" w:semiHidden="0" w:uiPriority="73" w:unhideWhenUsed="0"/>
+    <w:lsdException w:name="Subtle Emphasis" w:semiHidden="0" w:uiPriority="19" w:unhideWhenUsed="0" w:qFormat="1"/>
+    <w:lsdException w:name="Intense Emphasis" w:semiHidden="0" w:uiPriority="21" w:unhideWhenUsed="0" w:qFormat="1"/>
+    <w:lsdException w:name="Subtle Reference" w:semiHidden="0" w:uiPriority="31" w:unhideWhenUsed="0" w:qFormat="1"/>
+    <w:lsdException w:name="Intense Reference" w:semiHidden="0" w:uiPriority="32" w:unhideWhenUsed="0" w:qFormat="1"/>
+    <w:lsdException w:name="Book Title" w:semiHidden="0" w:uiPriority="33" w:unhideWhenUsed="0" w:qFormat="1"/>
+    <w:lsdException w:name="Bibliography" w:uiPriority="37"/>
+    <w:lsdException w:name="TOC Heading" w:uiPriority="39" w:qFormat="1"/>
+  </w:latentStyles>
+  <w:style w:type="paragraph" w:default="1" w:styleId="Normal">
+    <w:name w:val="Normal"/>
+    <w:qFormat/>
+  </w:style>
+  <w:style w:type="character" w:default="1" w:styleId="DefaultParagraphFont">
+    <w:name w:val="Default Paragraph Font"/>
+    <w:uiPriority w:val="1"/>
+    <w:semiHidden/>
     <w:unhideWhenUsed/>
   </w:style>
   <w:style w:type="table" w:default="1" w:styleId="TableNormal">
@@ -10347,7 +10361,7 @@
   <a:extraClrSchemeLst/>
   <a:extLst>
     <a:ext uri="{05A4C25C-085E-4340-85A3-A5531E510DB2}">
-      <thm15:themeFamily xmlns:thm15="http://schemas.microsoft.com/office/thememl/2012/main" name="Office Theme" id="{62F939B6-93AF-4DB8-9C6B-D6C7DFDC589F}" vid="{4A3C46E8-61CC-4603-A589-7422A47A8E4A}"/>
+      <thm15:themeFamily xmlns:thm15="http://schemas.microsoft.com/office/thememl/2012/main" xmlns="" name="Office Theme" id="{62F939B6-93AF-4DB8-9C6B-D6C7DFDC589F}" vid="{4A3C46E8-61CC-4603-A589-7422A47A8E4A}"/>
     </a:ext>
   </a:extLst>
 </a:theme>

</xml_diff>